<commit_message>
added work form MC v1
</commit_message>
<xml_diff>
--- a/MC/nlp-cybersecurity/referat3.docx
+++ b/MC/nlp-cybersecurity/referat3.docx
@@ -206,7 +206,15 @@
         <w:t xml:space="preserve"> in detecting them. Even so, the behavior of the malware remains the same so the dynamic analysis proves </w:t>
       </w:r>
       <w:r>
-        <w:t xml:space="preserve">useful in identifying and stopping 0 day exploits and advanced persistent threats. The behavior of a program is intrinsically the same across multiple layers of intent if the scope remains the same. </w:t>
+        <w:t xml:space="preserve">useful in identifying and stopping </w:t>
+      </w:r>
+      <w:proofErr w:type="gramStart"/>
+      <w:r>
+        <w:t>0 day</w:t>
+      </w:r>
+      <w:proofErr w:type="gramEnd"/>
+      <w:r>
+        <w:t xml:space="preserve"> exploits and advanced persistent threats. The behavior of a program is intrinsically the same across multiple layers of intent if the scope remains the same. </w:t>
       </w:r>
     </w:p>
     <w:p>
@@ -579,8 +587,13 @@
       <w:r>
         <w:t xml:space="preserve">, a novel approach to automatically detect malicious domains based on the analysis of discussions in technical mailing lists (particularly on security-related topics) by using natural language processing and machine learning techniques. In order to reduce the manpower of feature engineering prior to the condition of not to extract pre-selected features </w:t>
       </w:r>
-      <w:r>
-        <w:t xml:space="preserve">In the paper </w:t>
+      <w:proofErr w:type="gramStart"/>
+      <w:r>
+        <w:t>In</w:t>
+      </w:r>
+      <w:proofErr w:type="gramEnd"/>
+      <w:r>
+        <w:t xml:space="preserve"> the paper </w:t>
       </w:r>
       <w:sdt>
         <w:sdtPr>
@@ -747,11 +760,7 @@
         </w:sdtContent>
       </w:sdt>
       <w:r>
-        <w:t xml:space="preserve"> propose a joint learning approach to generating instruction embeddings that capture not only the semantics of instructions within an architecture, but </w:t>
-      </w:r>
-      <w:r>
-        <w:lastRenderedPageBreak/>
-        <w:t>also their semantic relationships across architectures.</w:t>
+        <w:t xml:space="preserve"> propose a joint learning approach to generating instruction embeddings that capture not only the semantics of instructions within an architecture, but also their semantic relationships across architectures.</w:t>
       </w:r>
       <w:r>
         <w:t xml:space="preserve"> </w:t>
@@ -786,7 +795,11 @@
         </w:sdtContent>
       </w:sdt>
       <w:r>
-        <w:t xml:space="preserve"> propose deep learning approximate matching (DLAM), which achieves much higher accuracy in detecting anomalies in fuzzy hashes than conventional approaches.</w:t>
+        <w:t xml:space="preserve"> propose deep learning approximate </w:t>
+      </w:r>
+      <w:r>
+        <w:lastRenderedPageBreak/>
+        <w:t>matching (DLAM), which achieves much higher accuracy in detecting anomalies in fuzzy hashes than conventional approaches.</w:t>
       </w:r>
     </w:p>
     <w:p>
@@ -911,6 +924,76 @@
     </w:p>
     <w:p>
       <w:pPr>
+        <w:ind w:firstLine="540"/>
+        <w:jc w:val="both"/>
+      </w:pPr>
+      <w:r>
+        <w:t xml:space="preserve">The paper </w:t>
+      </w:r>
+      <w:sdt>
+        <w:sdtPr>
+          <w:id w:val="720091622"/>
+          <w:citation/>
+        </w:sdtPr>
+        <w:sdtContent>
+          <w:r>
+            <w:fldChar w:fldCharType="begin"/>
+          </w:r>
+          <w:r>
+            <w:instrText xml:space="preserve"> CITATION Kolosnjaji_2017 \l 1033 </w:instrText>
+          </w:r>
+          <w:r>
+            <w:fldChar w:fldCharType="separate"/>
+          </w:r>
+          <w:r>
+            <w:rPr>
+              <w:noProof/>
+            </w:rPr>
+            <w:t>[15]</w:t>
+          </w:r>
+          <w:r>
+            <w:fldChar w:fldCharType="end"/>
+          </w:r>
+        </w:sdtContent>
+      </w:sdt>
+      <w:r>
+        <w:t xml:space="preserve"> presents a method for using convolutional neural networks (CNNs) to classify and analyze malware. The authors propose a new architecture for CNNs, called the "</w:t>
+      </w:r>
+      <w:proofErr w:type="spellStart"/>
+      <w:r>
+        <w:t>MalConv</w:t>
+      </w:r>
+      <w:proofErr w:type="spellEnd"/>
+      <w:r>
+        <w:t>" model, which is specifically designed to handle the unique characteristics of malware samples. They also present a new dataset of malware samples, called the "</w:t>
+      </w:r>
+      <w:proofErr w:type="spellStart"/>
+      <w:r>
+        <w:t>Malimg</w:t>
+      </w:r>
+      <w:proofErr w:type="spellEnd"/>
+      <w:r>
+        <w:t xml:space="preserve">" dataset, that is used to train and evaluate the performance of the </w:t>
+      </w:r>
+      <w:proofErr w:type="spellStart"/>
+      <w:r>
+        <w:t>MalConv</w:t>
+      </w:r>
+      <w:proofErr w:type="spellEnd"/>
+      <w:r>
+        <w:t xml:space="preserve"> model. The results show that the </w:t>
+      </w:r>
+      <w:proofErr w:type="spellStart"/>
+      <w:r>
+        <w:t>MalConv</w:t>
+      </w:r>
+      <w:proofErr w:type="spellEnd"/>
+      <w:r>
+        <w:t xml:space="preserve"> model outperforms existing methods for malware classification and analysis, achieving high accuracy and providing valuable insights into the structure and behavior of malware samples.</w:t>
+      </w:r>
+    </w:p>
+    <w:p>
+      <w:pPr>
         <w:ind w:firstLine="720"/>
         <w:jc w:val="both"/>
       </w:pPr>
@@ -939,7 +1022,7 @@
             <w:rPr>
               <w:noProof/>
             </w:rPr>
-            <w:t>[15]</w:t>
+            <w:t>[16]</w:t>
           </w:r>
           <w:r>
             <w:fldChar w:fldCharType="end"/>
@@ -980,7 +1063,7 @@
             <w:rPr>
               <w:noProof/>
             </w:rPr>
-            <w:t>[16]</w:t>
+            <w:t>[17]</w:t>
           </w:r>
           <w:r>
             <w:fldChar w:fldCharType="end"/>
@@ -1021,7 +1104,7 @@
             <w:rPr>
               <w:noProof/>
             </w:rPr>
-            <w:t>[17]</w:t>
+            <w:t>[18]</w:t>
           </w:r>
           <w:r>
             <w:fldChar w:fldCharType="end"/>
@@ -1058,7 +1141,7 @@
             <w:rPr>
               <w:noProof/>
             </w:rPr>
-            <w:t>[18]</w:t>
+            <w:t>[19]</w:t>
           </w:r>
           <w:r>
             <w:fldChar w:fldCharType="end"/>
@@ -1098,7 +1181,7 @@
             <w:rPr>
               <w:noProof/>
             </w:rPr>
-            <w:t>[19]</w:t>
+            <w:t>[20]</w:t>
           </w:r>
           <w:r>
             <w:fldChar w:fldCharType="end"/>
@@ -1136,7 +1219,7 @@
             <w:rPr>
               <w:noProof/>
             </w:rPr>
-            <w:t>[20]</w:t>
+            <w:t>[21]</w:t>
           </w:r>
           <w:r>
             <w:fldChar w:fldCharType="end"/>
@@ -1171,7 +1254,7 @@
             <w:rPr>
               <w:noProof/>
             </w:rPr>
-            <w:t>[21]</w:t>
+            <w:t>[22]</w:t>
           </w:r>
           <w:r>
             <w:fldChar w:fldCharType="end"/>
@@ -1203,7 +1286,7 @@
             <w:rPr>
               <w:noProof/>
             </w:rPr>
-            <w:t>[22]</w:t>
+            <w:t>[23]</w:t>
           </w:r>
           <w:r>
             <w:fldChar w:fldCharType="end"/>
@@ -1238,7 +1321,7 @@
             <w:rPr>
               <w:noProof/>
             </w:rPr>
-            <w:t>[23]</w:t>
+            <w:t>[24]</w:t>
           </w:r>
           <w:r>
             <w:fldChar w:fldCharType="end"/>
@@ -1279,7 +1362,7 @@
             <w:rPr>
               <w:noProof/>
             </w:rPr>
-            <w:t>[24]</w:t>
+            <w:t>[25]</w:t>
           </w:r>
           <w:r>
             <w:fldChar w:fldCharType="end"/>
@@ -1290,12 +1373,17 @@
         <w:t xml:space="preserve"> propose a Dynamic Ransomware Detector based on the improved </w:t>
       </w:r>
       <w:proofErr w:type="spellStart"/>
+      <w:proofErr w:type="gramStart"/>
       <w:r>
         <w:t>TextCNN</w:t>
       </w:r>
       <w:proofErr w:type="spellEnd"/>
       <w:r>
-        <w:t xml:space="preserve">(DRDT). </w:t>
+        <w:t>(</w:t>
+      </w:r>
+      <w:proofErr w:type="gramEnd"/>
+      <w:r>
+        <w:t xml:space="preserve">DRDT). </w:t>
       </w:r>
       <w:r>
         <w:t xml:space="preserve">In the </w:t>
@@ -1319,7 +1407,7 @@
             <w:rPr>
               <w:noProof/>
             </w:rPr>
-            <w:t>[25]</w:t>
+            <w:t>[26]</w:t>
           </w:r>
           <w:r>
             <w:fldChar w:fldCharType="end"/>
@@ -1394,7 +1482,7 @@
             <w:rPr>
               <w:noProof/>
             </w:rPr>
-            <w:t>[15]</w:t>
+            <w:t>[16]</w:t>
           </w:r>
           <w:r>
             <w:fldChar w:fldCharType="end"/>
@@ -1402,7 +1490,11 @@
         </w:sdtContent>
       </w:sdt>
       <w:r>
-        <w:t xml:space="preserve"> presents a method for detecting Android malware using text-based features extracted from network flows. The authors propose a new approach for representing network flows as sequences of tokens, which can then be input to a classifier for malware detection. They also introduce a new dataset, called the Android Network Flows Dataset (ANFD), for evaluating the performance of their proposed method. One of the key contributions of this paper is the development of the ANFD dataset, which includes both benign and malicious Android programs. The authors also propose a novel method for generating the tokenized representation of network flows, which allows the classifier to effectively distinguish between benign and malicious programs based on their network behavior. The authors thoroughly evaluate the performance of their proposed method using the ANFD dataset, and show that it is able to achieve a high level of accuracy in detecting Android malware. In addition, they compare the performance of their method to several other state-of-the-art approaches, demonstrating its superiority. The paper presents a promising approach for detecting Android malware using text-based features extracted from network flows. Overall, the introduction of the ANFD dataset and the tokenized representation of network flows are particularly noteworthy contributions.</w:t>
+        <w:t xml:space="preserve"> presents a method for detecting Android malware using text-based features extracted from network flows. The authors propose a new approach for representing network flows as sequences of tokens, which can then be input to a classifier for malware detection. They also introduce a new dataset, called the Android Network Flows Dataset (ANFD), for evaluating the performance of their proposed method. One of the key contributions of this paper is the development of the ANFD dataset, which includes both benign and malicious Android programs. The authors also propose a novel method for generating the tokenized representation of network flows, which allows the classifier to effectively distinguish between benign and malicious programs based on their network behavior. The authors thoroughly evaluate the performance of their proposed method using the ANFD dataset, and show that it is able to achieve a high level of accuracy in detecting Android malware. In addition, they compare the performance of their method to several other state-of-the-art approaches, demonstrating its superiority. The paper presents a promising approach for detecting </w:t>
+      </w:r>
+      <w:r>
+        <w:lastRenderedPageBreak/>
+        <w:t>Android malware using text-based features extracted from network flows. Overall, the introduction of the ANFD dataset and the tokenized representation of network flows are particularly noteworthy contributions.</w:t>
       </w:r>
     </w:p>
     <w:p>
@@ -1411,7 +1503,6 @@
         <w:jc w:val="both"/>
       </w:pPr>
       <w:r>
-        <w:lastRenderedPageBreak/>
         <w:t>In the paper</w:t>
       </w:r>
       <w:r>
@@ -1436,7 +1527,7 @@
             <w:rPr>
               <w:noProof/>
             </w:rPr>
-            <w:t>[16]</w:t>
+            <w:t>[17]</w:t>
           </w:r>
           <w:r>
             <w:fldChar w:fldCharType="end"/>
@@ -1483,16 +1574,72 @@
         <w:jc w:val="both"/>
       </w:pPr>
       <w:r>
+        <w:t>The paper</w:t>
+      </w:r>
+      <w:r>
+        <w:t xml:space="preserve"> </w:t>
+      </w:r>
+      <w:sdt>
+        <w:sdtPr>
+          <w:id w:val="-1124916658"/>
+          <w:citation/>
+        </w:sdtPr>
+        <w:sdtContent>
+          <w:r>
+            <w:fldChar w:fldCharType="begin"/>
+          </w:r>
+          <w:r>
+            <w:instrText xml:space="preserve"> CITATION Don09 \l 1033 </w:instrText>
+          </w:r>
+          <w:r>
+            <w:fldChar w:fldCharType="separate"/>
+          </w:r>
+          <w:r>
+            <w:rPr>
+              <w:noProof/>
+            </w:rPr>
+            <w:t>[27]</w:t>
+          </w:r>
+          <w:r>
+            <w:fldChar w:fldCharType="end"/>
+          </w:r>
+        </w:sdtContent>
+      </w:sdt>
+      <w:r>
+        <w:t xml:space="preserve"> presents a method for detecting and preventing malicious beacon nodes in wireless sensor networks (WSNs). These malicious nodes can disrupt the location discovery process and compromise the security of the network. The authors propose a new technique for detecting malicious beacon nodes by analyzing the patterns of the beacons' radio frequency (RF) signals. They use a machine learning algorithm to classify the beacon nodes as either malicious or benign based on their RF signal patterns. The authors also evaluate the performance of the proposed technique using simulations and show that it is able to detect malicious beacon nodes with high accuracy while having low false positive rate.</w:t>
+      </w:r>
+    </w:p>
+    <w:p>
+      <w:pPr>
+        <w:ind w:firstLine="720"/>
+        <w:jc w:val="both"/>
+      </w:pPr>
+      <w:r>
         <w:t xml:space="preserve">In the paper is presented the </w:t>
       </w:r>
       <w:r>
         <w:t>way the API calls were processed</w:t>
       </w:r>
       <w:r>
-        <w:t>: a</w:t>
-      </w:r>
-      <w:r>
-        <w:t xml:space="preserve"> python script was used to take the System Call Trace and add them as tokens without the calling parameters, resulting in only the names of the functions.</w:t>
+        <w:t xml:space="preserve">. </w:t>
+      </w:r>
+      <w:r>
+        <w:t>As you can see in the figure represented below, the system trace contains a lot of details that are not necessary to the model. This means that a preprocessing is needed.</w:t>
+      </w:r>
+      <w:r>
+        <w:t xml:space="preserve"> </w:t>
+      </w:r>
+      <w:r>
+        <w:t xml:space="preserve">A </w:t>
+      </w:r>
+      <w:r>
+        <w:t>python script was used to take the System Call Trace and add them as tokens without the calling parameters, resulting in only the names of the functions.</w:t>
+      </w:r>
+      <w:r>
+        <w:t xml:space="preserve"> </w:t>
+      </w:r>
+      <w:r>
+        <w:t>This allows for generalization as the first two rows are descriptive of a DLL upload, the parameters are the same everywhere so it does not add any new information to the already called function. Of course, the memory that the parameters are stored have no significant true value as the memory is pseudo-randomly assigned so they are also removed. And in the end, the size factor at the end will also be removed because it just says the stack size at which the program runs.</w:t>
       </w:r>
     </w:p>
     <w:p>
@@ -1546,6 +1693,18 @@
         <w:ind w:firstLine="720"/>
         <w:jc w:val="both"/>
       </w:pPr>
+    </w:p>
+    <w:p>
+      <w:pPr>
+        <w:ind w:firstLine="720"/>
+        <w:jc w:val="both"/>
+      </w:pPr>
+    </w:p>
+    <w:p>
+      <w:pPr>
+        <w:ind w:firstLine="720"/>
+        <w:jc w:val="both"/>
+      </w:pPr>
       <w:r>
         <w:t xml:space="preserve">The evaluation on 80% training and 20% testing shows that the proposed method is able to achieve a high level of accuracy in detecting malware and outperforms several state-of-the-art approaches. In addition, the use of a new dataset and fixed-length feature vectors derived from native API system calls are significant contributions of the paper. </w:t>
       </w:r>
@@ -1559,63 +1718,20 @@
         <w:rPr>
           <w:noProof/>
         </w:rPr>
-        <w:pict w14:anchorId="1F99031A">
-          <v:shapetype id="_x0000_t202" coordsize="21600,21600" o:spt="202" path="m,l,21600r21600,l21600,xe">
-            <v:stroke joinstyle="miter"/>
-            <v:path gradientshapeok="t" o:connecttype="rect"/>
-          </v:shapetype>
-          <v:shape id="_x0000_s2055" type="#_x0000_t202" style="position:absolute;left:0;text-align:left;margin-left:0;margin-top:107.6pt;width:259.5pt;height:.05pt;z-index:251658752;mso-position-horizontal-relative:text;mso-position-vertical-relative:text" stroked="f">
-            <v:textbox style="mso-fit-shape-to-text:t" inset="0,0,0,0">
-              <w:txbxContent>
-                <w:p>
-                  <w:pPr>
-                    <w:pStyle w:val="Caption"/>
-                    <w:rPr>
-                      <w:sz w:val="24"/>
-                      <w:szCs w:val="24"/>
-                    </w:rPr>
-                  </w:pPr>
-                  <w:r>
-                    <w:t xml:space="preserve">Table </w:t>
-                  </w:r>
-                  <w:fldSimple w:instr=" SEQ Table \* ARABIC ">
-                    <w:r>
-                      <w:rPr>
-                        <w:noProof/>
-                      </w:rPr>
-                      <w:t>1</w:t>
-                    </w:r>
-                  </w:fldSimple>
-                  <w:r>
-                    <w:t xml:space="preserve"> </w:t>
-                  </w:r>
-                  <w:r>
-                    <w:t xml:space="preserve"> Results of SGD Classifier</w:t>
-                  </w:r>
-                </w:p>
-              </w:txbxContent>
-            </v:textbox>
-            <w10:wrap type="square"/>
-          </v:shape>
-        </w:pict>
-      </w:r>
-      <w:r>
-        <w:rPr>
-          <w:noProof/>
-        </w:rPr>
+        <w:lastRenderedPageBreak/>
         <w:drawing>
-          <wp:anchor distT="0" distB="0" distL="114300" distR="114300" simplePos="0" relativeHeight="251655680" behindDoc="1" locked="0" layoutInCell="1" allowOverlap="1" wp14:anchorId="20056ECB" wp14:editId="7F375BAC">
+          <wp:anchor distT="0" distB="0" distL="114300" distR="114300" simplePos="0" relativeHeight="251675136" behindDoc="0" locked="0" layoutInCell="1" allowOverlap="1" wp14:anchorId="4F6B8867" wp14:editId="06133A94">
             <wp:simplePos x="0" y="0"/>
             <wp:positionH relativeFrom="column">
-              <wp:posOffset>0</wp:posOffset>
+              <wp:posOffset>971550</wp:posOffset>
             </wp:positionH>
             <wp:positionV relativeFrom="paragraph">
-              <wp:posOffset>185420</wp:posOffset>
+              <wp:posOffset>1826260</wp:posOffset>
             </wp:positionV>
-            <wp:extent cx="3295650" cy="1123950"/>
+            <wp:extent cx="4505325" cy="1219200"/>
             <wp:effectExtent l="0" t="0" r="0" b="0"/>
-            <wp:wrapSquare wrapText="bothSides"/>
-            <wp:docPr id="1" name="Picture 1"/>
+            <wp:wrapTopAndBottom/>
+            <wp:docPr id="4" name="Picture 4"/>
             <wp:cNvGraphicFramePr>
               <a:graphicFrameLocks xmlns:a="http://schemas.openxmlformats.org/drawingml/2006/main" noChangeAspect="1"/>
             </wp:cNvGraphicFramePr>
@@ -1641,7 +1757,7 @@
                   <pic:spPr>
                     <a:xfrm>
                       <a:off x="0" y="0"/>
-                      <a:ext cx="3295650" cy="1123950"/>
+                      <a:ext cx="4505325" cy="1219200"/>
                     </a:xfrm>
                     <a:prstGeom prst="rect">
                       <a:avLst/>
@@ -1657,8 +1773,12 @@
         <w:rPr>
           <w:noProof/>
         </w:rPr>
-        <w:pict w14:anchorId="24802F12">
-          <v:shape id="_x0000_s2056" type="#_x0000_t202" style="position:absolute;left:0;text-align:left;margin-left:266.25pt;margin-top:111.35pt;width:259.5pt;height:.05pt;z-index:251659776;mso-position-horizontal-relative:text;mso-position-vertical-relative:text" stroked="f">
+        <w:pict w14:anchorId="1F99031A">
+          <v:shapetype id="_x0000_t202" coordsize="21600,21600" o:spt="202" path="m,l,21600r21600,l21600,xe">
+            <v:stroke joinstyle="miter"/>
+            <v:path gradientshapeok="t" o:connecttype="rect"/>
+          </v:shapetype>
+          <v:shape id="_x0000_s2055" type="#_x0000_t202" style="position:absolute;left:0;text-align:left;margin-left:0;margin-top:107.6pt;width:259.5pt;height:.05pt;z-index:251658752;mso-position-horizontal-relative:text;mso-position-vertical-relative:text" stroked="f">
             <v:textbox style="mso-fit-shape-to-text:t" inset="0,0,0,0">
               <w:txbxContent>
                 <w:p>
@@ -1677,9 +1797,12 @@
                       <w:rPr>
                         <w:noProof/>
                       </w:rPr>
-                      <w:t>2</w:t>
+                      <w:t>1</w:t>
                     </w:r>
                   </w:fldSimple>
+                  <w:r>
+                    <w:t xml:space="preserve"> </w:t>
+                  </w:r>
                   <w:r>
                     <w:t xml:space="preserve"> Results of SGD Classifier</w:t>
                   </w:r>
@@ -1695,18 +1818,18 @@
           <w:noProof/>
         </w:rPr>
         <w:drawing>
-          <wp:anchor distT="0" distB="0" distL="114300" distR="114300" simplePos="0" relativeHeight="251654656" behindDoc="1" locked="0" layoutInCell="1" allowOverlap="1" wp14:anchorId="742C3038" wp14:editId="713A303D">
+          <wp:anchor distT="0" distB="0" distL="114300" distR="114300" simplePos="0" relativeHeight="251661824" behindDoc="1" locked="0" layoutInCell="1" allowOverlap="1" wp14:anchorId="20056ECB" wp14:editId="79F21A2D">
             <wp:simplePos x="0" y="0"/>
             <wp:positionH relativeFrom="column">
-              <wp:posOffset>3381375</wp:posOffset>
+              <wp:posOffset>0</wp:posOffset>
             </wp:positionH>
             <wp:positionV relativeFrom="paragraph">
-              <wp:posOffset>175895</wp:posOffset>
+              <wp:posOffset>185420</wp:posOffset>
             </wp:positionV>
-            <wp:extent cx="3295650" cy="1181100"/>
+            <wp:extent cx="3295650" cy="1123950"/>
             <wp:effectExtent l="0" t="0" r="0" b="0"/>
             <wp:wrapSquare wrapText="bothSides"/>
-            <wp:docPr id="3" name="Picture 3"/>
+            <wp:docPr id="1" name="Picture 1"/>
             <wp:cNvGraphicFramePr>
               <a:graphicFrameLocks xmlns:a="http://schemas.openxmlformats.org/drawingml/2006/main" noChangeAspect="1"/>
             </wp:cNvGraphicFramePr>
@@ -1732,7 +1855,7 @@
                   <pic:spPr>
                     <a:xfrm>
                       <a:off x="0" y="0"/>
-                      <a:ext cx="3295650" cy="1181100"/>
+                      <a:ext cx="3295650" cy="1123950"/>
                     </a:xfrm>
                     <a:prstGeom prst="rect">
                       <a:avLst/>
@@ -1744,19 +1867,13 @@
           </wp:anchor>
         </w:drawing>
       </w:r>
-    </w:p>
-    <w:p>
-      <w:pPr>
-        <w:ind w:firstLine="720"/>
-        <w:jc w:val="both"/>
-      </w:pPr>
       <w:r>
         <w:rPr>
           <w:noProof/>
         </w:rPr>
-        <w:pict w14:anchorId="395A48F7">
-          <v:shape id="_x0000_s2051" type="#_x0000_t202" style="position:absolute;left:0;text-align:left;margin-left:6.75pt;margin-top:93.65pt;width:259.5pt;height:.05pt;z-index:251657728;mso-position-horizontal-relative:text;mso-position-vertical-relative:text" wrapcoords="-62 0 -62 20400 21600 20400 21600 0 -62 0" stroked="f">
-            <v:textbox style="mso-next-textbox:#_x0000_s2051;mso-fit-shape-to-text:t" inset="0,0,0,0">
+        <w:pict w14:anchorId="24802F12">
+          <v:shape id="_x0000_s2056" type="#_x0000_t202" style="position:absolute;left:0;text-align:left;margin-left:266.25pt;margin-top:111.35pt;width:259.5pt;height:.05pt;z-index:251659776;mso-position-horizontal-relative:text;mso-position-vertical-relative:text" stroked="f">
+            <v:textbox style="mso-fit-shape-to-text:t" inset="0,0,0,0">
               <w:txbxContent>
                 <w:p>
                   <w:pPr>
@@ -1766,10 +1883,24 @@
                       <w:szCs w:val="24"/>
                     </w:rPr>
                   </w:pPr>
+                  <w:r>
+                    <w:t xml:space="preserve">Table </w:t>
+                  </w:r>
+                  <w:fldSimple w:instr=" SEQ Table \* ARABIC ">
+                    <w:r>
+                      <w:rPr>
+                        <w:noProof/>
+                      </w:rPr>
+                      <w:t>2</w:t>
+                    </w:r>
+                  </w:fldSimple>
+                  <w:r>
+                    <w:t xml:space="preserve"> Results of SGD Classifier</w:t>
+                  </w:r>
                 </w:p>
               </w:txbxContent>
             </v:textbox>
-            <w10:wrap type="tight"/>
+            <w10:wrap type="square"/>
           </v:shape>
         </w:pict>
       </w:r>
@@ -1777,37 +1908,19 @@
         <w:rPr>
           <w:noProof/>
         </w:rPr>
-        <w:t xml:space="preserve"> </w:t>
-      </w:r>
-    </w:p>
-    <w:p>
-      <w:pPr>
-        <w:jc w:val="both"/>
-      </w:pPr>
-    </w:p>
-    <w:p>
-      <w:pPr>
-        <w:ind w:firstLine="720"/>
-        <w:jc w:val="both"/>
-      </w:pPr>
-      <w:r>
-        <w:rPr>
-          <w:noProof/>
-        </w:rPr>
-        <w:lastRenderedPageBreak/>
         <w:drawing>
-          <wp:anchor distT="0" distB="0" distL="114300" distR="114300" simplePos="0" relativeHeight="251656704" behindDoc="0" locked="0" layoutInCell="1" allowOverlap="1" wp14:anchorId="4F6B8867" wp14:editId="63C54357">
+          <wp:anchor distT="0" distB="0" distL="114300" distR="114300" simplePos="0" relativeHeight="251649536" behindDoc="1" locked="0" layoutInCell="1" allowOverlap="1" wp14:anchorId="742C3038" wp14:editId="30D51778">
             <wp:simplePos x="0" y="0"/>
             <wp:positionH relativeFrom="column">
-              <wp:posOffset>-152400</wp:posOffset>
+              <wp:posOffset>3381375</wp:posOffset>
             </wp:positionH>
             <wp:positionV relativeFrom="paragraph">
-              <wp:posOffset>-761365</wp:posOffset>
+              <wp:posOffset>175895</wp:posOffset>
             </wp:positionV>
-            <wp:extent cx="4505325" cy="1219200"/>
+            <wp:extent cx="3295650" cy="1181100"/>
             <wp:effectExtent l="0" t="0" r="0" b="0"/>
             <wp:wrapSquare wrapText="bothSides"/>
-            <wp:docPr id="4" name="Picture 4"/>
+            <wp:docPr id="3" name="Picture 3"/>
             <wp:cNvGraphicFramePr>
               <a:graphicFrameLocks xmlns:a="http://schemas.openxmlformats.org/drawingml/2006/main" noChangeAspect="1"/>
             </wp:cNvGraphicFramePr>
@@ -1833,7 +1946,7 @@
                   <pic:spPr>
                     <a:xfrm>
                       <a:off x="0" y="0"/>
-                      <a:ext cx="4505325" cy="1219200"/>
+                      <a:ext cx="3295650" cy="1181100"/>
                     </a:xfrm>
                     <a:prstGeom prst="rect">
                       <a:avLst/>
@@ -1845,46 +1958,69 @@
           </wp:anchor>
         </w:drawing>
       </w:r>
+    </w:p>
+    <w:p>
+      <w:pPr>
+        <w:ind w:firstLine="720"/>
+        <w:jc w:val="both"/>
+      </w:pPr>
       <w:r>
         <w:rPr>
           <w:noProof/>
         </w:rPr>
-        <w:pict w14:anchorId="40640E03">
-          <v:shape id="_x0000_s2057" type="#_x0000_t202" style="position:absolute;left:0;text-align:left;margin-left:-15pt;margin-top:38.6pt;width:354.75pt;height:.05pt;z-index:251660800;mso-position-horizontal-relative:text;mso-position-vertical-relative:text" stroked="f">
-            <v:textbox style="mso-fit-shape-to-text:t" inset="0,0,0,0">
-              <w:txbxContent>
-                <w:p>
-                  <w:pPr>
-                    <w:pStyle w:val="Caption"/>
-                    <w:rPr>
-                      <w:sz w:val="24"/>
-                      <w:szCs w:val="24"/>
-                    </w:rPr>
-                  </w:pPr>
-                  <w:r>
-                    <w:t xml:space="preserve">Table </w:t>
-                  </w:r>
-                  <w:fldSimple w:instr=" SEQ Table \* ARABIC ">
-                    <w:r>
-                      <w:rPr>
-                        <w:noProof/>
-                      </w:rPr>
-                      <w:t>3</w:t>
-                    </w:r>
-                  </w:fldSimple>
-                  <w:r>
-                    <w:t xml:space="preserve"> </w:t>
-                  </w:r>
-                  <w:r>
-                    <w:t>Average Scores Comparing Options</w:t>
-                  </w:r>
-                </w:p>
-              </w:txbxContent>
-            </v:textbox>
-            <w10:wrap type="square"/>
-          </v:shape>
-        </w:pict>
-      </w:r>
+        <w:t xml:space="preserve"> </w:t>
+      </w:r>
+    </w:p>
+    <w:p>
+      <w:pPr>
+        <w:pStyle w:val="Caption"/>
+        <w:ind w:left="2160" w:firstLine="720"/>
+        <w:rPr>
+          <w:sz w:val="24"/>
+          <w:szCs w:val="24"/>
+        </w:rPr>
+      </w:pPr>
+      <w:r>
+        <w:t xml:space="preserve">Table </w:t>
+      </w:r>
+      <w:r>
+        <w:fldChar w:fldCharType="begin"/>
+      </w:r>
+      <w:r>
+        <w:instrText xml:space="preserve"> SEQ Table \* ARABIC </w:instrText>
+      </w:r>
+      <w:r>
+        <w:fldChar w:fldCharType="separate"/>
+      </w:r>
+      <w:r>
+        <w:rPr>
+          <w:noProof/>
+        </w:rPr>
+        <w:t>3</w:t>
+      </w:r>
+      <w:r>
+        <w:rPr>
+          <w:noProof/>
+        </w:rPr>
+        <w:fldChar w:fldCharType="end"/>
+      </w:r>
+      <w:r>
+        <w:t xml:space="preserve"> </w:t>
+      </w:r>
+      <w:r>
+        <w:t>Average Scores Comparing Options</w:t>
+      </w:r>
+    </w:p>
+    <w:p>
+      <w:pPr>
+        <w:jc w:val="both"/>
+      </w:pPr>
+    </w:p>
+    <w:p>
+      <w:pPr>
+        <w:ind w:firstLine="720"/>
+        <w:jc w:val="both"/>
+      </w:pPr>
       <w:r>
         <w:t>Overall, the proposed method shows promise in the detection of malware.</w:t>
       </w:r>
@@ -1947,7 +2083,7 @@
             <w:rPr>
               <w:noProof/>
             </w:rPr>
-            <w:t>[17]</w:t>
+            <w:t>[18]</w:t>
           </w:r>
           <w:r>
             <w:fldChar w:fldCharType="end"/>
@@ -1985,7 +2121,7 @@
             <w:rPr>
               <w:noProof/>
             </w:rPr>
-            <w:t>[18]</w:t>
+            <w:t>[19]</w:t>
           </w:r>
           <w:r>
             <w:fldChar w:fldCharType="end"/>
@@ -1993,7 +2129,11 @@
         </w:sdtContent>
       </w:sdt>
       <w:r>
-        <w:t>, the authors present a novel approach for detecting anomalous system call sequences (ASCSs) in computer systems using a combination of natural language processing (NLP) techniques and virtual memory introspection (VMI). The authors propose a method for representing ASCSs as natural language texts and apply NLP techniques to identify anomalies. They also introduce a new dataset, called the Virtual Memory Introspection Dataset (VMID), for evaluating the performance of their proposed method. The VMID dataset, which includes both normal and anomalous system call sequences, is a key contribution of the paper. The authors also present a method for generating a text representation of ASCSs, which allows the NLP-based approach to effectively identify anomalies. The proposed method is thoroughly evaluated on the VMID dataset, yielding a high level of accuracy</w:t>
+        <w:t xml:space="preserve">, the authors present a novel approach for detecting anomalous system call sequences (ASCSs) in computer systems using a combination of natural language processing (NLP) techniques and virtual memory introspection (VMI). The authors propose a method for representing ASCSs as natural language texts and apply NLP techniques to identify anomalies. They also introduce a new dataset, called the Virtual Memory Introspection Dataset (VMID), for evaluating the performance of their proposed method. The VMID dataset, which includes both normal and anomalous system call sequences, is a key contribution of the paper. The authors also present a method for generating a text representation of ASCSs, which allows the NLP-based approach to effectively identify anomalies. The proposed method is thoroughly evaluated on the VMID dataset, </w:t>
+      </w:r>
+      <w:r>
+        <w:lastRenderedPageBreak/>
+        <w:t>yielding a high level of accuracy</w:t>
       </w:r>
       <w:r>
         <w:t xml:space="preserve"> (99%)</w:t>
@@ -2088,7 +2228,6 @@
         <w:jc w:val="both"/>
       </w:pPr>
       <w:r>
-        <w:lastRenderedPageBreak/>
         <w:t>2) Advanced cyber analytics: This module comprises of different machine learning and deep learning algorithms to train the model and perform a test on that model for further prediction and analysis of data. The baseline data is considered as benign data, and the test vector injected data is known as malicious data. The data extracted by using the introspection module is stored on a database server and then analyzed using different cutting-edge machine learning techniques.</w:t>
       </w:r>
     </w:p>
@@ -2098,8 +2237,13 @@
         <w:jc w:val="both"/>
       </w:pPr>
       <w:r>
-        <w:t>3) Malware repository: This repository consists of a massive set of malware</w:t>
-      </w:r>
+        <w:t xml:space="preserve">3) Malware repository: This repository consists of a massive set of </w:t>
+      </w:r>
+      <w:proofErr w:type="gramStart"/>
+      <w:r>
+        <w:t>malware</w:t>
+      </w:r>
+      <w:proofErr w:type="gramEnd"/>
       <w:r>
         <w:t xml:space="preserve"> </w:t>
       </w:r>
@@ -2157,7 +2301,7 @@
             <w:rPr>
               <w:noProof/>
             </w:rPr>
-            <w:t>[19]</w:t>
+            <w:t>[20]</w:t>
           </w:r>
           <w:r>
             <w:fldChar w:fldCharType="end"/>
@@ -2215,7 +2359,7 @@
             <w:rPr>
               <w:noProof/>
             </w:rPr>
-            <w:t>[20]</w:t>
+            <w:t>[21]</w:t>
           </w:r>
           <w:r>
             <w:fldChar w:fldCharType="end"/>
@@ -2285,7 +2429,7 @@
             <w:rPr>
               <w:noProof/>
             </w:rPr>
-            <w:t>[22]</w:t>
+            <w:t>[23]</w:t>
           </w:r>
           <w:r>
             <w:fldChar w:fldCharType="end"/>
@@ -2293,7 +2437,11 @@
         </w:sdtContent>
       </w:sdt>
       <w:r>
-        <w:t xml:space="preserve"> we find a description of a new way of analyzing a type of malware called crypto-ransomware using machine learning. The authors introduce a method for representing the malware as a combination of features extracted from different parts of it, such as the code and network behavior. They also introduce a new dataset, called the Crypto-Ransomware Profiling Dataset (CRPD), to test their method. The CRPD dataset is a key part of the paper because it includes a large number of examples of crypto-ransomware with important information about them. The authors also propose a new way of representing crypto-ransomware using multiple features, which allows for a more thorough analysis of the malware. The authors test their method using the CRPD dataset and show that it is very good at analyzing crypto-ransomware. This new method shows promise for helping to understand and protect against crypto-ransomware.</w:t>
+        <w:t xml:space="preserve"> we find a description of a new way of analyzing a type of malware called crypto-ransomware using machine learning. The authors introduce a method for representing the malware as a combination of features extracted from different parts of it, such as the code and network behavior. They also </w:t>
+      </w:r>
+      <w:r>
+        <w:lastRenderedPageBreak/>
+        <w:t>introduce a new dataset, called the Crypto-Ransomware Profiling Dataset (CRPD), to test their method. The CRPD dataset is a key part of the paper because it includes a large number of examples of crypto-ransomware with important information about them. The authors also propose a new way of representing crypto-ransomware using multiple features, which allows for a more thorough analysis of the malware. The authors test their method using the CRPD dataset and show that it is very good at analyzing crypto-ransomware. This new method shows promise for helping to understand and protect against crypto-ransomware.</w:t>
       </w:r>
     </w:p>
     <w:p>
@@ -2323,7 +2471,7 @@
             <w:rPr>
               <w:noProof/>
             </w:rPr>
-            <w:t>[23]</w:t>
+            <w:t>[24]</w:t>
           </w:r>
           <w:r>
             <w:fldChar w:fldCharType="end"/>
@@ -2349,11 +2497,7 @@
         <w:t>c</w:t>
       </w:r>
       <w:r>
-        <w:t xml:space="preserve">ollect a </w:t>
-      </w:r>
-      <w:r>
-        <w:lastRenderedPageBreak/>
-        <w:t>dataset of Windows programs, including both benign and malicious programs, and annotate the runtime opcodes of each program</w:t>
+        <w:t>ollect a dataset of Windows programs, including both benign and malicious programs, and annotate the runtime opcodes of each program</w:t>
       </w:r>
       <w:r>
         <w:t>. Then they p</w:t>
@@ -2431,7 +2575,7 @@
             <w:rPr>
               <w:noProof/>
             </w:rPr>
-            <w:t>[24]</w:t>
+            <w:t>[25]</w:t>
           </w:r>
           <w:r>
             <w:fldChar w:fldCharType="end"/>
@@ -2484,7 +2628,7 @@
             <w:rPr>
               <w:noProof/>
             </w:rPr>
-            <w:t>[24]</w:t>
+            <w:t>[25]</w:t>
           </w:r>
           <w:r>
             <w:fldChar w:fldCharType="end"/>
@@ -2522,7 +2666,7 @@
             <w:rPr>
               <w:noProof/>
             </w:rPr>
-            <w:t>[25]</w:t>
+            <w:t>[26]</w:t>
           </w:r>
           <w:r>
             <w:fldChar w:fldCharType="end"/>
@@ -2628,7 +2772,7 @@
               </w:tblGrid>
               <w:tr>
                 <w:trPr>
-                  <w:divId w:val="1938906711"/>
+                  <w:divId w:val="2032535255"/>
                   <w:tblCellSpacing w:w="15" w:type="dxa"/>
                 </w:trPr>
                 <w:tc>
@@ -2639,7 +2783,6 @@
                   <w:p>
                     <w:pPr>
                       <w:pStyle w:val="Bibliography"/>
-                      <w:jc w:val="both"/>
                       <w:rPr>
                         <w:noProof/>
                       </w:rPr>
@@ -2660,7 +2803,6 @@
                   <w:p>
                     <w:pPr>
                       <w:pStyle w:val="Bibliography"/>
-                      <w:jc w:val="both"/>
                       <w:rPr>
                         <w:noProof/>
                       </w:rPr>
@@ -2676,7 +2818,7 @@
               </w:tr>
               <w:tr>
                 <w:trPr>
-                  <w:divId w:val="1938906711"/>
+                  <w:divId w:val="2032535255"/>
                   <w:tblCellSpacing w:w="15" w:type="dxa"/>
                 </w:trPr>
                 <w:tc>
@@ -2687,7 +2829,6 @@
                   <w:p>
                     <w:pPr>
                       <w:pStyle w:val="Bibliography"/>
-                      <w:jc w:val="both"/>
                       <w:rPr>
                         <w:noProof/>
                       </w:rPr>
@@ -2708,7 +2849,6 @@
                   <w:p>
                     <w:pPr>
                       <w:pStyle w:val="Bibliography"/>
-                      <w:jc w:val="both"/>
                       <w:rPr>
                         <w:noProof/>
                       </w:rPr>
@@ -2724,7 +2864,7 @@
               </w:tr>
               <w:tr>
                 <w:trPr>
-                  <w:divId w:val="1938906711"/>
+                  <w:divId w:val="2032535255"/>
                   <w:tblCellSpacing w:w="15" w:type="dxa"/>
                 </w:trPr>
                 <w:tc>
@@ -2735,7 +2875,6 @@
                   <w:p>
                     <w:pPr>
                       <w:pStyle w:val="Bibliography"/>
-                      <w:jc w:val="both"/>
                       <w:rPr>
                         <w:noProof/>
                       </w:rPr>
@@ -2756,7 +2895,6 @@
                   <w:p>
                     <w:pPr>
                       <w:pStyle w:val="Bibliography"/>
-                      <w:jc w:val="both"/>
                       <w:rPr>
                         <w:noProof/>
                       </w:rPr>
@@ -2772,7 +2910,7 @@
               </w:tr>
               <w:tr>
                 <w:trPr>
-                  <w:divId w:val="1938906711"/>
+                  <w:divId w:val="2032535255"/>
                   <w:tblCellSpacing w:w="15" w:type="dxa"/>
                 </w:trPr>
                 <w:tc>
@@ -2783,7 +2921,6 @@
                   <w:p>
                     <w:pPr>
                       <w:pStyle w:val="Bibliography"/>
-                      <w:jc w:val="both"/>
                       <w:rPr>
                         <w:noProof/>
                       </w:rPr>
@@ -2804,7 +2941,6 @@
                   <w:p>
                     <w:pPr>
                       <w:pStyle w:val="Bibliography"/>
-                      <w:jc w:val="both"/>
                       <w:rPr>
                         <w:noProof/>
                       </w:rPr>
@@ -2820,7 +2956,7 @@
               </w:tr>
               <w:tr>
                 <w:trPr>
-                  <w:divId w:val="1938906711"/>
+                  <w:divId w:val="2032535255"/>
                   <w:tblCellSpacing w:w="15" w:type="dxa"/>
                 </w:trPr>
                 <w:tc>
@@ -2831,7 +2967,6 @@
                   <w:p>
                     <w:pPr>
                       <w:pStyle w:val="Bibliography"/>
-                      <w:jc w:val="both"/>
                       <w:rPr>
                         <w:noProof/>
                       </w:rPr>
@@ -2852,7 +2987,6 @@
                   <w:p>
                     <w:pPr>
                       <w:pStyle w:val="Bibliography"/>
-                      <w:jc w:val="both"/>
                       <w:rPr>
                         <w:noProof/>
                       </w:rPr>
@@ -2868,7 +3002,7 @@
               </w:tr>
               <w:tr>
                 <w:trPr>
-                  <w:divId w:val="1938906711"/>
+                  <w:divId w:val="2032535255"/>
                   <w:tblCellSpacing w:w="15" w:type="dxa"/>
                 </w:trPr>
                 <w:tc>
@@ -2879,7 +3013,6 @@
                   <w:p>
                     <w:pPr>
                       <w:pStyle w:val="Bibliography"/>
-                      <w:jc w:val="both"/>
                       <w:rPr>
                         <w:noProof/>
                       </w:rPr>
@@ -2900,7 +3033,6 @@
                   <w:p>
                     <w:pPr>
                       <w:pStyle w:val="Bibliography"/>
-                      <w:jc w:val="both"/>
                       <w:rPr>
                         <w:noProof/>
                       </w:rPr>
@@ -2916,7 +3048,7 @@
               </w:tr>
               <w:tr>
                 <w:trPr>
-                  <w:divId w:val="1938906711"/>
+                  <w:divId w:val="2032535255"/>
                   <w:tblCellSpacing w:w="15" w:type="dxa"/>
                 </w:trPr>
                 <w:tc>
@@ -2927,7 +3059,6 @@
                   <w:p>
                     <w:pPr>
                       <w:pStyle w:val="Bibliography"/>
-                      <w:jc w:val="both"/>
                       <w:rPr>
                         <w:noProof/>
                       </w:rPr>
@@ -2948,7 +3079,6 @@
                   <w:p>
                     <w:pPr>
                       <w:pStyle w:val="Bibliography"/>
-                      <w:jc w:val="both"/>
                       <w:rPr>
                         <w:noProof/>
                       </w:rPr>
@@ -2964,7 +3094,7 @@
               </w:tr>
               <w:tr>
                 <w:trPr>
-                  <w:divId w:val="1938906711"/>
+                  <w:divId w:val="2032535255"/>
                   <w:tblCellSpacing w:w="15" w:type="dxa"/>
                 </w:trPr>
                 <w:tc>
@@ -2975,7 +3105,6 @@
                   <w:p>
                     <w:pPr>
                       <w:pStyle w:val="Bibliography"/>
-                      <w:jc w:val="both"/>
                       <w:rPr>
                         <w:noProof/>
                       </w:rPr>
@@ -2996,7 +3125,6 @@
                   <w:p>
                     <w:pPr>
                       <w:pStyle w:val="Bibliography"/>
-                      <w:jc w:val="both"/>
                       <w:rPr>
                         <w:noProof/>
                       </w:rPr>
@@ -3012,7 +3140,7 @@
               </w:tr>
               <w:tr>
                 <w:trPr>
-                  <w:divId w:val="1938906711"/>
+                  <w:divId w:val="2032535255"/>
                   <w:tblCellSpacing w:w="15" w:type="dxa"/>
                 </w:trPr>
                 <w:tc>
@@ -3023,7 +3151,6 @@
                   <w:p>
                     <w:pPr>
                       <w:pStyle w:val="Bibliography"/>
-                      <w:jc w:val="both"/>
                       <w:rPr>
                         <w:noProof/>
                       </w:rPr>
@@ -3044,7 +3171,6 @@
                   <w:p>
                     <w:pPr>
                       <w:pStyle w:val="Bibliography"/>
-                      <w:jc w:val="both"/>
                       <w:rPr>
                         <w:noProof/>
                       </w:rPr>
@@ -3060,7 +3186,7 @@
               </w:tr>
               <w:tr>
                 <w:trPr>
-                  <w:divId w:val="1938906711"/>
+                  <w:divId w:val="2032535255"/>
                   <w:tblCellSpacing w:w="15" w:type="dxa"/>
                 </w:trPr>
                 <w:tc>
@@ -3071,7 +3197,6 @@
                   <w:p>
                     <w:pPr>
                       <w:pStyle w:val="Bibliography"/>
-                      <w:jc w:val="both"/>
                       <w:rPr>
                         <w:noProof/>
                       </w:rPr>
@@ -3092,7 +3217,6 @@
                   <w:p>
                     <w:pPr>
                       <w:pStyle w:val="Bibliography"/>
-                      <w:jc w:val="both"/>
                       <w:rPr>
                         <w:noProof/>
                       </w:rPr>
@@ -3108,7 +3232,7 @@
               </w:tr>
               <w:tr>
                 <w:trPr>
-                  <w:divId w:val="1938906711"/>
+                  <w:divId w:val="2032535255"/>
                   <w:tblCellSpacing w:w="15" w:type="dxa"/>
                 </w:trPr>
                 <w:tc>
@@ -3119,7 +3243,6 @@
                   <w:p>
                     <w:pPr>
                       <w:pStyle w:val="Bibliography"/>
-                      <w:jc w:val="both"/>
                       <w:rPr>
                         <w:noProof/>
                       </w:rPr>
@@ -3140,7 +3263,6 @@
                   <w:p>
                     <w:pPr>
                       <w:pStyle w:val="Bibliography"/>
-                      <w:jc w:val="both"/>
                       <w:rPr>
                         <w:noProof/>
                       </w:rPr>
@@ -3156,7 +3278,7 @@
               </w:tr>
               <w:tr>
                 <w:trPr>
-                  <w:divId w:val="1938906711"/>
+                  <w:divId w:val="2032535255"/>
                   <w:tblCellSpacing w:w="15" w:type="dxa"/>
                 </w:trPr>
                 <w:tc>
@@ -3167,7 +3289,6 @@
                   <w:p>
                     <w:pPr>
                       <w:pStyle w:val="Bibliography"/>
-                      <w:jc w:val="both"/>
                       <w:rPr>
                         <w:noProof/>
                       </w:rPr>
@@ -3188,7 +3309,6 @@
                   <w:p>
                     <w:pPr>
                       <w:pStyle w:val="Bibliography"/>
-                      <w:jc w:val="both"/>
                       <w:rPr>
                         <w:noProof/>
                       </w:rPr>
@@ -3218,7 +3338,7 @@
               </w:tr>
               <w:tr>
                 <w:trPr>
-                  <w:divId w:val="1938906711"/>
+                  <w:divId w:val="2032535255"/>
                   <w:tblCellSpacing w:w="15" w:type="dxa"/>
                 </w:trPr>
                 <w:tc>
@@ -3229,7 +3349,6 @@
                   <w:p>
                     <w:pPr>
                       <w:pStyle w:val="Bibliography"/>
-                      <w:jc w:val="both"/>
                       <w:rPr>
                         <w:noProof/>
                       </w:rPr>
@@ -3250,7 +3369,6 @@
                   <w:p>
                     <w:pPr>
                       <w:pStyle w:val="Bibliography"/>
-                      <w:jc w:val="both"/>
                       <w:rPr>
                         <w:noProof/>
                       </w:rPr>
@@ -3266,7 +3384,7 @@
               </w:tr>
               <w:tr>
                 <w:trPr>
-                  <w:divId w:val="1938906711"/>
+                  <w:divId w:val="2032535255"/>
                   <w:tblCellSpacing w:w="15" w:type="dxa"/>
                 </w:trPr>
                 <w:tc>
@@ -3277,7 +3395,6 @@
                   <w:p>
                     <w:pPr>
                       <w:pStyle w:val="Bibliography"/>
-                      <w:jc w:val="both"/>
                       <w:rPr>
                         <w:noProof/>
                       </w:rPr>
@@ -3298,7 +3415,6 @@
                   <w:p>
                     <w:pPr>
                       <w:pStyle w:val="Bibliography"/>
-                      <w:jc w:val="both"/>
                       <w:rPr>
                         <w:noProof/>
                       </w:rPr>
@@ -3314,7 +3430,7 @@
               </w:tr>
               <w:tr>
                 <w:trPr>
-                  <w:divId w:val="1938906711"/>
+                  <w:divId w:val="2032535255"/>
                   <w:tblCellSpacing w:w="15" w:type="dxa"/>
                 </w:trPr>
                 <w:tc>
@@ -3325,7 +3441,6 @@
                   <w:p>
                     <w:pPr>
                       <w:pStyle w:val="Bibliography"/>
-                      <w:jc w:val="both"/>
                       <w:rPr>
                         <w:noProof/>
                       </w:rPr>
@@ -3346,7 +3461,6 @@
                   <w:p>
                     <w:pPr>
                       <w:pStyle w:val="Bibliography"/>
-                      <w:jc w:val="both"/>
                       <w:rPr>
                         <w:noProof/>
                       </w:rPr>
@@ -3355,28 +3469,14 @@
                       <w:rPr>
                         <w:noProof/>
                       </w:rPr>
-                      <w:t xml:space="preserve">S. Wang, Q. Yan, Z. Chen, B. Yang, C. Zhao and M. Conti, "Detecting Android Malware Leveraging Text Semantics of Network Flows," </w:t>
-                    </w:r>
-                    <w:r>
-                      <w:rPr>
-                        <w:i/>
-                        <w:iCs/>
-                        <w:noProof/>
-                      </w:rPr>
-                      <w:t xml:space="preserve">IEEE Transactions on Information Forensics and Security, </w:t>
-                    </w:r>
-                    <w:r>
-                      <w:rPr>
-                        <w:noProof/>
-                      </w:rPr>
-                      <w:t xml:space="preserve">vol. 13, p. 1096–1109, May 2018. </w:t>
+                      <w:t xml:space="preserve">B. Kolosnjaji, G. Eraisha, G. Webster, A. Zarras and C. Eckert, "Empowering convolutional networks for malware classification and analysis," May 2017. </w:t>
                     </w:r>
                   </w:p>
                 </w:tc>
               </w:tr>
               <w:tr>
                 <w:trPr>
-                  <w:divId w:val="1938906711"/>
+                  <w:divId w:val="2032535255"/>
                   <w:tblCellSpacing w:w="15" w:type="dxa"/>
                 </w:trPr>
                 <w:tc>
@@ -3387,7 +3487,6 @@
                   <w:p>
                     <w:pPr>
                       <w:pStyle w:val="Bibliography"/>
-                      <w:jc w:val="both"/>
                       <w:rPr>
                         <w:noProof/>
                       </w:rPr>
@@ -3408,7 +3507,6 @@
                   <w:p>
                     <w:pPr>
                       <w:pStyle w:val="Bibliography"/>
-                      <w:jc w:val="both"/>
                       <w:rPr>
                         <w:noProof/>
                       </w:rPr>
@@ -3417,14 +3515,28 @@
                       <w:rPr>
                         <w:noProof/>
                       </w:rPr>
-                      <w:t xml:space="preserve">C. W. Kim, "NtMalDetect: A Machine Learning Approach to Malware Detection Using Native API System Calls," 2018. </w:t>
+                      <w:t xml:space="preserve">S. Wang, Q. Yan, Z. Chen, B. Yang, C. Zhao and M. Conti, "Detecting Android Malware Leveraging Text Semantics of Network Flows," </w:t>
+                    </w:r>
+                    <w:r>
+                      <w:rPr>
+                        <w:i/>
+                        <w:iCs/>
+                        <w:noProof/>
+                      </w:rPr>
+                      <w:t xml:space="preserve">IEEE Transactions on Information Forensics and Security, </w:t>
+                    </w:r>
+                    <w:r>
+                      <w:rPr>
+                        <w:noProof/>
+                      </w:rPr>
+                      <w:t xml:space="preserve">vol. 13, p. 1096–1109, May 2018. </w:t>
                     </w:r>
                   </w:p>
                 </w:tc>
               </w:tr>
               <w:tr>
                 <w:trPr>
-                  <w:divId w:val="1938906711"/>
+                  <w:divId w:val="2032535255"/>
                   <w:tblCellSpacing w:w="15" w:type="dxa"/>
                 </w:trPr>
                 <w:tc>
@@ -3435,7 +3547,6 @@
                   <w:p>
                     <w:pPr>
                       <w:pStyle w:val="Bibliography"/>
-                      <w:jc w:val="both"/>
                       <w:rPr>
                         <w:noProof/>
                       </w:rPr>
@@ -3456,7 +3567,6 @@
                   <w:p>
                     <w:pPr>
                       <w:pStyle w:val="Bibliography"/>
-                      <w:jc w:val="both"/>
                       <w:rPr>
                         <w:noProof/>
                       </w:rPr>
@@ -3465,14 +3575,14 @@
                       <w:rPr>
                         <w:noProof/>
                       </w:rPr>
-                      <w:t xml:space="preserve">R. Vinayakumar, K. P. Soman, P. Poornachandran and S. Akarsh, "Application of Deep Learning Architectures for Cyber Security," p. 125–160, 2019. </w:t>
+                      <w:t xml:space="preserve">C. W. Kim, "NtMalDetect: A Machine Learning Approach to Malware Detection Using Native API System Calls," 2018. </w:t>
                     </w:r>
                   </w:p>
                 </w:tc>
               </w:tr>
               <w:tr>
                 <w:trPr>
-                  <w:divId w:val="1938906711"/>
+                  <w:divId w:val="2032535255"/>
                   <w:tblCellSpacing w:w="15" w:type="dxa"/>
                 </w:trPr>
                 <w:tc>
@@ -3483,7 +3593,6 @@
                   <w:p>
                     <w:pPr>
                       <w:pStyle w:val="Bibliography"/>
-                      <w:jc w:val="both"/>
                       <w:rPr>
                         <w:noProof/>
                       </w:rPr>
@@ -3504,7 +3613,6 @@
                   <w:p>
                     <w:pPr>
                       <w:pStyle w:val="Bibliography"/>
-                      <w:jc w:val="both"/>
                       <w:rPr>
                         <w:noProof/>
                       </w:rPr>
@@ -3513,28 +3621,14 @@
                       <w:rPr>
                         <w:noProof/>
                       </w:rPr>
-                      <w:t xml:space="preserve">S. K. Peddoju, H. Upadhyay, J. Soni and N. Prabakar, "Natural Language Processing based Anomalous System Call Sequences Detection with Virtual Memory Introspection," </w:t>
-                    </w:r>
-                    <w:r>
-                      <w:rPr>
-                        <w:i/>
-                        <w:iCs/>
-                        <w:noProof/>
-                      </w:rPr>
-                      <w:t xml:space="preserve">International Journal of Advanced Computer Science and Applications, </w:t>
-                    </w:r>
-                    <w:r>
-                      <w:rPr>
-                        <w:noProof/>
-                      </w:rPr>
-                      <w:t xml:space="preserve">vol. 11, 2020. </w:t>
+                      <w:t xml:space="preserve">R. Vinayakumar, K. P. Soman, P. Poornachandran and S. Akarsh, "Application of Deep Learning Architectures for Cyber Security," p. 125–160, 2019. </w:t>
                     </w:r>
                   </w:p>
                 </w:tc>
               </w:tr>
               <w:tr>
                 <w:trPr>
-                  <w:divId w:val="1938906711"/>
+                  <w:divId w:val="2032535255"/>
                   <w:tblCellSpacing w:w="15" w:type="dxa"/>
                 </w:trPr>
                 <w:tc>
@@ -3545,7 +3639,6 @@
                   <w:p>
                     <w:pPr>
                       <w:pStyle w:val="Bibliography"/>
-                      <w:jc w:val="both"/>
                       <w:rPr>
                         <w:noProof/>
                       </w:rPr>
@@ -3566,7 +3659,6 @@
                   <w:p>
                     <w:pPr>
                       <w:pStyle w:val="Bibliography"/>
-                      <w:jc w:val="both"/>
                       <w:rPr>
                         <w:noProof/>
                       </w:rPr>
@@ -3575,14 +3667,28 @@
                       <w:rPr>
                         <w:noProof/>
                       </w:rPr>
-                      <w:t xml:space="preserve">L. Chen, Z. He, H. Wu, Y. Gong and B. Mao, "AVMiner: Expansible and Semantic-Preserving Anti-Virus Labels Mining Method," 2022. </w:t>
+                      <w:t xml:space="preserve">S. K. Peddoju, H. Upadhyay, J. Soni and N. Prabakar, "Natural Language Processing based Anomalous System Call Sequences Detection with Virtual Memory Introspection," </w:t>
+                    </w:r>
+                    <w:r>
+                      <w:rPr>
+                        <w:i/>
+                        <w:iCs/>
+                        <w:noProof/>
+                      </w:rPr>
+                      <w:t xml:space="preserve">International Journal of Advanced Computer Science and Applications, </w:t>
+                    </w:r>
+                    <w:r>
+                      <w:rPr>
+                        <w:noProof/>
+                      </w:rPr>
+                      <w:t xml:space="preserve">vol. 11, 2020. </w:t>
                     </w:r>
                   </w:p>
                 </w:tc>
               </w:tr>
               <w:tr>
                 <w:trPr>
-                  <w:divId w:val="1938906711"/>
+                  <w:divId w:val="2032535255"/>
                   <w:tblCellSpacing w:w="15" w:type="dxa"/>
                 </w:trPr>
                 <w:tc>
@@ -3593,7 +3699,6 @@
                   <w:p>
                     <w:pPr>
                       <w:pStyle w:val="Bibliography"/>
-                      <w:jc w:val="both"/>
                       <w:rPr>
                         <w:noProof/>
                       </w:rPr>
@@ -3614,7 +3719,6 @@
                   <w:p>
                     <w:pPr>
                       <w:pStyle w:val="Bibliography"/>
-                      <w:jc w:val="both"/>
                       <w:rPr>
                         <w:noProof/>
                       </w:rPr>
@@ -3623,21 +3727,14 @@
                       <w:rPr>
                         <w:noProof/>
                       </w:rPr>
-                      <w:t xml:space="preserve">P. Maniriho, A. N. Mahmood and M. J. M. Chowdhury, "MalDetConv: Automated Behaviour-based </w:t>
-                    </w:r>
-                    <w:r>
-                      <w:rPr>
-                        <w:noProof/>
-                      </w:rPr>
-                      <w:lastRenderedPageBreak/>
-                      <w:t xml:space="preserve">Malware Detection Framework Based on Natural Language Processing and Deep Learning Techniques," 2022. </w:t>
+                      <w:t xml:space="preserve">L. Chen, Z. He, H. Wu, Y. Gong and B. Mao, "AVMiner: Expansible and Semantic-Preserving Anti-Virus Labels Mining Method," 2022. </w:t>
                     </w:r>
                   </w:p>
                 </w:tc>
               </w:tr>
               <w:tr>
                 <w:trPr>
-                  <w:divId w:val="1938906711"/>
+                  <w:divId w:val="2032535255"/>
                   <w:tblCellSpacing w:w="15" w:type="dxa"/>
                 </w:trPr>
                 <w:tc>
@@ -3648,7 +3745,6 @@
                   <w:p>
                     <w:pPr>
                       <w:pStyle w:val="Bibliography"/>
-                      <w:jc w:val="both"/>
                       <w:rPr>
                         <w:noProof/>
                       </w:rPr>
@@ -3657,7 +3753,6 @@
                       <w:rPr>
                         <w:noProof/>
                       </w:rPr>
-                      <w:lastRenderedPageBreak/>
                       <w:t xml:space="preserve">[21] </w:t>
                     </w:r>
                   </w:p>
@@ -3670,7 +3765,6 @@
                   <w:p>
                     <w:pPr>
                       <w:pStyle w:val="Bibliography"/>
-                      <w:jc w:val="both"/>
                       <w:rPr>
                         <w:noProof/>
                       </w:rPr>
@@ -3679,14 +3773,21 @@
                       <w:rPr>
                         <w:noProof/>
                       </w:rPr>
-                      <w:t xml:space="preserve">S. S. Vanjire and M. Lakshmi, "MDTA: A New Approach of Supervised Machine Learning for Android Malware Detection and Threat Attribution Using Behavioral Reports," p. 147–159, July 2021. </w:t>
+                      <w:t xml:space="preserve">P. Maniriho, A. N. Mahmood and M. J. M. Chowdhury, "MalDetConv: Automated Behaviour-based </w:t>
+                    </w:r>
+                    <w:r>
+                      <w:rPr>
+                        <w:noProof/>
+                      </w:rPr>
+                      <w:lastRenderedPageBreak/>
+                      <w:t xml:space="preserve">Malware Detection Framework Based on Natural Language Processing and Deep Learning Techniques," 2022. </w:t>
                     </w:r>
                   </w:p>
                 </w:tc>
               </w:tr>
               <w:tr>
                 <w:trPr>
-                  <w:divId w:val="1938906711"/>
+                  <w:divId w:val="2032535255"/>
                   <w:tblCellSpacing w:w="15" w:type="dxa"/>
                 </w:trPr>
                 <w:tc>
@@ -3697,7 +3798,6 @@
                   <w:p>
                     <w:pPr>
                       <w:pStyle w:val="Bibliography"/>
-                      <w:jc w:val="both"/>
                       <w:rPr>
                         <w:noProof/>
                       </w:rPr>
@@ -3706,6 +3806,7 @@
                       <w:rPr>
                         <w:noProof/>
                       </w:rPr>
+                      <w:lastRenderedPageBreak/>
                       <w:t xml:space="preserve">[22] </w:t>
                     </w:r>
                   </w:p>
@@ -3718,7 +3819,6 @@
                   <w:p>
                     <w:pPr>
                       <w:pStyle w:val="Bibliography"/>
-                      <w:jc w:val="both"/>
                       <w:rPr>
                         <w:noProof/>
                       </w:rPr>
@@ -3727,28 +3827,14 @@
                       <w:rPr>
                         <w:noProof/>
                       </w:rPr>
-                      <w:t xml:space="preserve">S. Poudyal and D. Dasgupta, "Analysis of Crypto-Ransomware Using ML-Based Multi-Level Profiling," </w:t>
-                    </w:r>
-                    <w:r>
-                      <w:rPr>
-                        <w:i/>
-                        <w:iCs/>
-                        <w:noProof/>
-                      </w:rPr>
-                      <w:t xml:space="preserve">IEEE Access, </w:t>
-                    </w:r>
-                    <w:r>
-                      <w:rPr>
-                        <w:noProof/>
-                      </w:rPr>
-                      <w:t xml:space="preserve">vol. 9, p. 122532–122547, 2021. </w:t>
+                      <w:t xml:space="preserve">S. S. Vanjire and M. Lakshmi, "MDTA: A New Approach of Supervised Machine Learning for Android Malware Detection and Threat Attribution Using Behavioral Reports," p. 147–159, July 2021. </w:t>
                     </w:r>
                   </w:p>
                 </w:tc>
               </w:tr>
               <w:tr>
                 <w:trPr>
-                  <w:divId w:val="1938906711"/>
+                  <w:divId w:val="2032535255"/>
                   <w:tblCellSpacing w:w="15" w:type="dxa"/>
                 </w:trPr>
                 <w:tc>
@@ -3759,7 +3845,6 @@
                   <w:p>
                     <w:pPr>
                       <w:pStyle w:val="Bibliography"/>
-                      <w:jc w:val="both"/>
                       <w:rPr>
                         <w:noProof/>
                       </w:rPr>
@@ -3780,7 +3865,6 @@
                   <w:p>
                     <w:pPr>
                       <w:pStyle w:val="Bibliography"/>
-                      <w:jc w:val="both"/>
                       <w:rPr>
                         <w:noProof/>
                       </w:rPr>
@@ -3789,7 +3873,7 @@
                       <w:rPr>
                         <w:noProof/>
                       </w:rPr>
-                      <w:t xml:space="preserve">E. S. Parildi, D. Hatzinakos and Y. Lawryshyn, "Deep learning-aided runtime opcode-based Windows malware detection," </w:t>
+                      <w:t xml:space="preserve">S. Poudyal and D. Dasgupta, "Analysis of Crypto-Ransomware Using ML-Based Multi-Level Profiling," </w:t>
                     </w:r>
                     <w:r>
                       <w:rPr>
@@ -3797,20 +3881,20 @@
                         <w:iCs/>
                         <w:noProof/>
                       </w:rPr>
-                      <w:t xml:space="preserve">Neural Computing and Applications, </w:t>
+                      <w:t xml:space="preserve">IEEE Access, </w:t>
                     </w:r>
                     <w:r>
                       <w:rPr>
                         <w:noProof/>
                       </w:rPr>
-                      <w:t xml:space="preserve">vol. 33, p. 11963–11983, March 2021. </w:t>
+                      <w:t xml:space="preserve">vol. 9, p. 122532–122547, 2021. </w:t>
                     </w:r>
                   </w:p>
                 </w:tc>
               </w:tr>
               <w:tr>
                 <w:trPr>
-                  <w:divId w:val="1938906711"/>
+                  <w:divId w:val="2032535255"/>
                   <w:tblCellSpacing w:w="15" w:type="dxa"/>
                 </w:trPr>
                 <w:tc>
@@ -3821,7 +3905,6 @@
                   <w:p>
                     <w:pPr>
                       <w:pStyle w:val="Bibliography"/>
-                      <w:jc w:val="both"/>
                       <w:rPr>
                         <w:noProof/>
                       </w:rPr>
@@ -3842,7 +3925,6 @@
                   <w:p>
                     <w:pPr>
                       <w:pStyle w:val="Bibliography"/>
-                      <w:jc w:val="both"/>
                       <w:rPr>
                         <w:noProof/>
                       </w:rPr>
@@ -3851,14 +3933,28 @@
                       <w:rPr>
                         <w:noProof/>
                       </w:rPr>
-                      <w:t xml:space="preserve">B. Qin, Y. Wang and C. Ma, "API Call Based Ransomware Dynamic Detection Approach Using TextCNN," June 2020. </w:t>
+                      <w:t xml:space="preserve">E. S. Parildi, D. Hatzinakos and Y. Lawryshyn, "Deep learning-aided runtime opcode-based Windows malware detection," </w:t>
+                    </w:r>
+                    <w:r>
+                      <w:rPr>
+                        <w:i/>
+                        <w:iCs/>
+                        <w:noProof/>
+                      </w:rPr>
+                      <w:t xml:space="preserve">Neural Computing and Applications, </w:t>
+                    </w:r>
+                    <w:r>
+                      <w:rPr>
+                        <w:noProof/>
+                      </w:rPr>
+                      <w:t xml:space="preserve">vol. 33, p. 11963–11983, March 2021. </w:t>
                     </w:r>
                   </w:p>
                 </w:tc>
               </w:tr>
               <w:tr>
                 <w:trPr>
-                  <w:divId w:val="1938906711"/>
+                  <w:divId w:val="2032535255"/>
                   <w:tblCellSpacing w:w="15" w:type="dxa"/>
                 </w:trPr>
                 <w:tc>
@@ -3869,7 +3965,6 @@
                   <w:p>
                     <w:pPr>
                       <w:pStyle w:val="Bibliography"/>
-                      <w:jc w:val="both"/>
                       <w:rPr>
                         <w:noProof/>
                       </w:rPr>
@@ -3890,7 +3985,6 @@
                   <w:p>
                     <w:pPr>
                       <w:pStyle w:val="Bibliography"/>
-                      <w:jc w:val="both"/>
                       <w:rPr>
                         <w:noProof/>
                       </w:rPr>
@@ -3899,28 +3993,14 @@
                       <w:rPr>
                         <w:noProof/>
                       </w:rPr>
-                      <w:t xml:space="preserve">M. Zago, M. G. Pérez and G. M. Pérez, "UMUDGA: A dataset for profiling algorithmically generated domain names in botnet detection," </w:t>
-                    </w:r>
-                    <w:r>
-                      <w:rPr>
-                        <w:i/>
-                        <w:iCs/>
-                        <w:noProof/>
-                      </w:rPr>
-                      <w:t xml:space="preserve">Data in Brief, </w:t>
-                    </w:r>
-                    <w:r>
-                      <w:rPr>
-                        <w:noProof/>
-                      </w:rPr>
-                      <w:t xml:space="preserve">vol. 30, p. 105400, June 2020. </w:t>
+                      <w:t xml:space="preserve">B. Qin, Y. Wang and C. Ma, "API Call Based Ransomware Dynamic Detection Approach Using TextCNN," June 2020. </w:t>
                     </w:r>
                   </w:p>
                 </w:tc>
               </w:tr>
               <w:tr>
                 <w:trPr>
-                  <w:divId w:val="1938906711"/>
+                  <w:divId w:val="2032535255"/>
                   <w:tblCellSpacing w:w="15" w:type="dxa"/>
                 </w:trPr>
                 <w:tc>
@@ -3931,7 +4011,6 @@
                   <w:p>
                     <w:pPr>
                       <w:pStyle w:val="Bibliography"/>
-                      <w:jc w:val="both"/>
                       <w:rPr>
                         <w:noProof/>
                       </w:rPr>
@@ -3952,7 +4031,6 @@
                   <w:p>
                     <w:pPr>
                       <w:pStyle w:val="Bibliography"/>
-                      <w:jc w:val="both"/>
                       <w:rPr>
                         <w:noProof/>
                       </w:rPr>
@@ -3961,14 +4039,28 @@
                       <w:rPr>
                         <w:noProof/>
                       </w:rPr>
-                      <w:t xml:space="preserve">K. Bojan , Z. Apostolis , W. George and E. Claudia , "Deep Learning for Classification of Malware," 2016. </w:t>
+                      <w:t xml:space="preserve">M. Zago, M. G. Pérez and G. M. Pérez, "UMUDGA: A dataset for profiling algorithmically generated domain names in botnet detection," </w:t>
+                    </w:r>
+                    <w:r>
+                      <w:rPr>
+                        <w:i/>
+                        <w:iCs/>
+                        <w:noProof/>
+                      </w:rPr>
+                      <w:t xml:space="preserve">Data in Brief, </w:t>
+                    </w:r>
+                    <w:r>
+                      <w:rPr>
+                        <w:noProof/>
+                      </w:rPr>
+                      <w:t xml:space="preserve">vol. 30, p. 105400, June 2020. </w:t>
                     </w:r>
                   </w:p>
                 </w:tc>
               </w:tr>
               <w:tr>
                 <w:trPr>
-                  <w:divId w:val="1938906711"/>
+                  <w:divId w:val="2032535255"/>
                   <w:tblCellSpacing w:w="15" w:type="dxa"/>
                 </w:trPr>
                 <w:tc>
@@ -3979,7 +4071,6 @@
                   <w:p>
                     <w:pPr>
                       <w:pStyle w:val="Bibliography"/>
-                      <w:jc w:val="both"/>
                       <w:rPr>
                         <w:noProof/>
                       </w:rPr>
@@ -4000,7 +4091,6 @@
                   <w:p>
                     <w:pPr>
                       <w:pStyle w:val="Bibliography"/>
-                      <w:jc w:val="both"/>
                       <w:rPr>
                         <w:noProof/>
                       </w:rPr>
@@ -4009,14 +4099,14 @@
                       <w:rPr>
                         <w:noProof/>
                       </w:rPr>
-                      <w:t xml:space="preserve">P. Teufl, U. Payer and G. Lackner, "From NLP (Natural Language Processing) to MLP (Machine Language Processing)," p. 256–269, 2010. </w:t>
+                      <w:t xml:space="preserve">D. Liu, P. Ning and W. Du, "Detecting Malicious Beacon Nodes for Secure Location Discovery in Wireless Sensor Networks," 2009. </w:t>
                     </w:r>
                   </w:p>
                 </w:tc>
               </w:tr>
               <w:tr>
                 <w:trPr>
-                  <w:divId w:val="1938906711"/>
+                  <w:divId w:val="2032535255"/>
                   <w:tblCellSpacing w:w="15" w:type="dxa"/>
                 </w:trPr>
                 <w:tc>
@@ -4027,7 +4117,6 @@
                   <w:p>
                     <w:pPr>
                       <w:pStyle w:val="Bibliography"/>
-                      <w:jc w:val="both"/>
                       <w:rPr>
                         <w:noProof/>
                       </w:rPr>
@@ -4048,7 +4137,6 @@
                   <w:p>
                     <w:pPr>
                       <w:pStyle w:val="Bibliography"/>
-                      <w:jc w:val="both"/>
                       <w:rPr>
                         <w:noProof/>
                       </w:rPr>
@@ -4057,7 +4145,7 @@
                       <w:rPr>
                         <w:noProof/>
                       </w:rPr>
-                      <w:t xml:space="preserve">B. Kolosnjaji, G. Eraisha, G. Webster, A. Zarras and C. Eckert, "Empowering convolutional networks for malware classification and analysis," May 2017. </w:t>
+                      <w:t xml:space="preserve">K. Bojan , Z. Apostolis , W. George and E. Claudia , "Deep Learning for Classification of Malware," 2016. </w:t>
                     </w:r>
                   </w:p>
                 </w:tc>
@@ -4065,8 +4153,7 @@
             </w:tbl>
             <w:p>
               <w:pPr>
-                <w:jc w:val="both"/>
-                <w:divId w:val="1938906711"/>
+                <w:divId w:val="2032535255"/>
                 <w:rPr>
                   <w:noProof/>
                 </w:rPr>
@@ -4106,7 +4193,7 @@
     <w:sectPr>
       <w:type w:val="continuous"/>
       <w:pgSz w:w="12240" w:h="15840" w:code="1"/>
-      <w:pgMar w:top="1008" w:right="720" w:bottom="1008" w:left="720" w:header="720" w:footer="720" w:gutter="0"/>
+      <w:pgMar w:top="1008" w:right="720" w:bottom="1008" w:left="720" w:header="510" w:footer="720" w:gutter="0"/>
       <w:cols w:space="720"/>
       <w:docGrid w:linePitch="360"/>
     </w:sectPr>
@@ -4216,11 +4303,6 @@
       </w:p>
     </w:sdtContent>
   </w:sdt>
-  <w:p>
-    <w:pPr>
-      <w:pStyle w:val="Header"/>
-    </w:pPr>
-  </w:p>
 </w:hdr>
 </file>
 
@@ -5702,7 +5784,6 @@
   <w:style w:type="character" w:default="1" w:styleId="DefaultParagraphFont">
     <w:name w:val="Default Paragraph Font"/>
     <w:uiPriority w:val="1"/>
-    <w:semiHidden/>
     <w:unhideWhenUsed/>
   </w:style>
   <w:style w:type="table" w:default="1" w:styleId="TableNormal">
@@ -6265,7 +6346,7 @@
         </b:NameList>
       </b:Author>
     </b:Author>
-    <b:RefOrder>26</b:RefOrder>
+    <b:RefOrder>28</b:RefOrder>
   </b:Source>
   <b:Source>
     <b:Tag>PTe10</b:Tag>
@@ -6361,7 +6442,7 @@
     <b:Pages>105400</b:Pages>
     <b:Month>June</b:Month>
     <b:JournalName>Data in Brief</b:JournalName>
-    <b:RefOrder>25</b:RefOrder>
+    <b:RefOrder>26</b:RefOrder>
   </b:Source>
   <b:Source>
     <b:BIBTEX_Copyright>Creative Commons Attribution Non Commercial Share Alike 4.0 International</b:BIBTEX_Copyright>
@@ -6458,7 +6539,7 @@
     <b:Month>May</b:Month>
     <b:JournalName>IEEE Transactions on Information Forensics and Security</b:JournalName>
     <b:Number>5</b:Number>
-    <b:RefOrder>15</b:RefOrder>
+    <b:RefOrder>16</b:RefOrder>
   </b:Source>
   <b:Source>
     <b:Year>2019</b:Year>
@@ -6494,7 +6575,7 @@
     </b:Author>
     <b:Pages>125–160</b:Pages>
     <b:ConferenceName>Advanced Sciences and Technologies for Security Applications</b:ConferenceName>
-    <b:RefOrder>17</b:RefOrder>
+    <b:RefOrder>18</b:RefOrder>
   </b:Source>
   <b:Source>
     <b:Year>2021</b:Year>
@@ -6523,7 +6604,7 @@
     <b:Pages>147–159</b:Pages>
     <b:Month>July</b:Month>
     <b:ConferenceName>Mobile Computing and Sustainable Informatics</b:ConferenceName>
-    <b:RefOrder>21</b:RefOrder>
+    <b:RefOrder>22</b:RefOrder>
   </b:Source>
   <b:Source>
     <b:BIBTEX_Copyright>arXiv.org perpetual, non-exclusive license</b:BIBTEX_Copyright>
@@ -6558,37 +6639,6 @@
       </b:Author>
     </b:Author>
     <b:RefOrder>11</b:RefOrder>
-  </b:Source>
-  <b:Source>
-    <b:Year>2010</b:Year>
-    <b:BIBTEX_Entry>article</b:BIBTEX_Entry>
-    <b:SourceType>JournalArticle</b:SourceType>
-    <b:Title>From NLP (Natural Language Processing) to MLP (Machine Language Processing)</b:Title>
-    <b:Publisher>Springer Berlin Heidelberg</b:Publisher>
-    <b:Tag>Teufl_2010</b:Tag>
-    <b:BookTitle>Lecture Notes in Computer Science</b:BookTitle>
-    <b:DOI>10.1007/978-3-642-14706-7_20</b:DOI>
-    <b:Author>
-      <b:Author>
-        <b:NameList>
-          <b:Person>
-            <b:Last>Teufl</b:Last>
-            <b:First>Peter</b:First>
-          </b:Person>
-          <b:Person>
-            <b:Last>Payer</b:Last>
-            <b:First>Udo</b:First>
-          </b:Person>
-          <b:Person>
-            <b:Last>Lackner</b:Last>
-            <b:First>Guenter</b:First>
-          </b:Person>
-        </b:NameList>
-      </b:Author>
-    </b:Author>
-    <b:Pages>256–269</b:Pages>
-    <b:ConferenceName>Lecture Notes in Computer Science</b:ConferenceName>
-    <b:RefOrder>27</b:RefOrder>
   </b:Source>
   <b:Source>
     <b:BIBTEX_Copyright>arXiv.org perpetual, non-exclusive license</b:BIBTEX_Copyright>
@@ -6710,7 +6760,7 @@
     </b:Author>
     <b:Month>June</b:Month>
     <b:ConferenceName>2020 International Conference on Big Data, Artificial Intelligence and Internet of Things Engineering (ICBAIE)</b:ConferenceName>
-    <b:RefOrder>24</b:RefOrder>
+    <b:RefOrder>25</b:RefOrder>
   </b:Source>
   <b:Source>
     <b:Year>2021</b:Year>
@@ -6737,7 +6787,7 @@
     </b:Author>
     <b:Pages>122532–122547</b:Pages>
     <b:JournalName>IEEE Access</b:JournalName>
-    <b:RefOrder>22</b:RefOrder>
+    <b:RefOrder>23</b:RefOrder>
   </b:Source>
   <b:Source>
     <b:Year>2020</b:Year>
@@ -6773,7 +6823,7 @@
     </b:Author>
     <b:JournalName>International Journal of Advanced Computer Science and Applications</b:JournalName>
     <b:Number>5</b:Number>
-    <b:RefOrder>18</b:RefOrder>
+    <b:RefOrder>19</b:RefOrder>
   </b:Source>
   <b:Source>
     <b:Year>2021</b:Year>
@@ -6807,7 +6857,7 @@
     <b:Month>March</b:Month>
     <b:JournalName>Neural Computing and Applications</b:JournalName>
     <b:Number>18</b:Number>
-    <b:RefOrder>23</b:RefOrder>
+    <b:RefOrder>24</b:RefOrder>
   </b:Source>
   <b:Source>
     <b:Year>2017</b:Year>
@@ -6866,7 +6916,7 @@
         </b:NameList>
       </b:Author>
     </b:Author>
-    <b:RefOrder>20</b:RefOrder>
+    <b:RefOrder>21</b:RefOrder>
   </b:Source>
   <b:Source>
     <b:BIBTEX_Copyright>arXiv.org perpetual, non-exclusive license</b:BIBTEX_Copyright>
@@ -6927,7 +6977,7 @@
     </b:Author>
     <b:Month>May</b:Month>
     <b:ConferenceName>2017 International Joint Conference on Neural Networks (IJCNN)</b:ConferenceName>
-    <b:RefOrder>28</b:RefOrder>
+    <b:RefOrder>15</b:RefOrder>
   </b:Source>
   <b:Source>
     <b:Year>2016</b:Year>
@@ -6985,7 +7035,7 @@
         </b:NameList>
       </b:Author>
     </b:Author>
-    <b:RefOrder>16</b:RefOrder>
+    <b:RefOrder>17</b:RefOrder>
   </b:Source>
   <b:Source>
     <b:Year>2017</b:Year>
@@ -7132,13 +7182,39 @@
         </b:NameList>
       </b:Author>
     </b:Author>
-    <b:RefOrder>19</b:RefOrder>
+    <b:RefOrder>20</b:RefOrder>
+  </b:Source>
+  <b:Source>
+    <b:Tag>Don09</b:Tag>
+    <b:SourceType>JournalArticle</b:SourceType>
+    <b:Guid>{5AE173FF-B989-42BC-84A4-0427438D6DCB}</b:Guid>
+    <b:Author>
+      <b:Author>
+        <b:NameList>
+          <b:Person>
+            <b:Last>Liu</b:Last>
+            <b:First>Donggang</b:First>
+          </b:Person>
+          <b:Person>
+            <b:Last>Ning</b:Last>
+            <b:First>Peng</b:First>
+          </b:Person>
+          <b:Person>
+            <b:Last>Du</b:Last>
+            <b:First>Wenliang</b:First>
+          </b:Person>
+        </b:NameList>
+      </b:Author>
+    </b:Author>
+    <b:Title>Detecting Malicious Beacon Nodes for Secure Location Discovery in Wireless Sensor Networks</b:Title>
+    <b:Year>2009</b:Year>
+    <b:RefOrder>27</b:RefOrder>
   </b:Source>
 </b:Sources>
 </file>
 
 <file path=customXml/itemProps1.xml><?xml version="1.0" encoding="utf-8"?>
-<ds:datastoreItem xmlns:ds="http://schemas.openxmlformats.org/officeDocument/2006/customXml" ds:itemID="{DE632FB1-7226-415C-997B-2A27F3DC3FFB}">
+<ds:datastoreItem xmlns:ds="http://schemas.openxmlformats.org/officeDocument/2006/customXml" ds:itemID="{D95BEB2D-A8EB-4ADA-8DC2-2DBE246BE1AE}">
   <ds:schemaRefs>
     <ds:schemaRef ds:uri="http://schemas.openxmlformats.org/officeDocument/2006/bibliography"/>
   </ds:schemaRefs>

</xml_diff>

<commit_message>
added work form MC v2
</commit_message>
<xml_diff>
--- a/MC/nlp-cybersecurity/referat3.docx
+++ b/MC/nlp-cybersecurity/referat3.docx
@@ -506,7 +506,42 @@
         <w:t xml:space="preserve">a </w:t>
       </w:r>
       <w:r>
-        <w:t xml:space="preserve">mechanism, which presents how the combination of byte-code and native-code analysis of Android applications can be efficiently used to cope with the advanced sophistication of Android malware. </w:t>
+        <w:t>mechanism, which presents how the combination of byte-code and native-code analysis of Android applications can be efficiently used to cope with the advanced sophistication of Android malware.</w:t>
+      </w:r>
+      <w:r>
+        <w:t xml:space="preserve"> In the transformation of byte-code, the paper </w:t>
+      </w:r>
+      <w:sdt>
+        <w:sdtPr>
+          <w:id w:val="1595213687"/>
+          <w:citation/>
+        </w:sdtPr>
+        <w:sdtContent>
+          <w:r>
+            <w:fldChar w:fldCharType="begin"/>
+          </w:r>
+          <w:r>
+            <w:instrText xml:space="preserve"> CITATION PTe101 \l 1033 </w:instrText>
+          </w:r>
+          <w:r>
+            <w:fldChar w:fldCharType="separate"/>
+          </w:r>
+          <w:r>
+            <w:rPr>
+              <w:noProof/>
+            </w:rPr>
+            <w:t>[6]</w:t>
+          </w:r>
+          <w:r>
+            <w:fldChar w:fldCharType="end"/>
+          </w:r>
+        </w:sdtContent>
+      </w:sdt>
+      <w:r>
+        <w:t xml:space="preserve"> was also used for the understanding of MLP.</w:t>
+      </w:r>
+      <w:r>
+        <w:t xml:space="preserve"> </w:t>
       </w:r>
       <w:r>
         <w:t xml:space="preserve">From </w:t>
@@ -530,7 +565,7 @@
             <w:rPr>
               <w:noProof/>
             </w:rPr>
-            <w:t>[6]</w:t>
+            <w:t>[7]</w:t>
           </w:r>
           <w:r>
             <w:fldChar w:fldCharType="end"/>
@@ -577,7 +612,7 @@
             <w:rPr>
               <w:noProof/>
             </w:rPr>
-            <w:t>[7]</w:t>
+            <w:t>[8]</w:t>
           </w:r>
           <w:r>
             <w:fldChar w:fldCharType="end"/>
@@ -614,7 +649,7 @@
             <w:rPr>
               <w:noProof/>
             </w:rPr>
-            <w:t>[7]</w:t>
+            <w:t>[8]</w:t>
           </w:r>
           <w:r>
             <w:fldChar w:fldCharType="end"/>
@@ -679,7 +714,7 @@
             <w:rPr>
               <w:noProof/>
             </w:rPr>
-            <w:t>[8]</w:t>
+            <w:t>[9]</w:t>
           </w:r>
           <w:r>
             <w:fldChar w:fldCharType="end"/>
@@ -720,7 +755,7 @@
             <w:rPr>
               <w:noProof/>
             </w:rPr>
-            <w:t>[9]</w:t>
+            <w:t>[10]</w:t>
           </w:r>
           <w:r>
             <w:fldChar w:fldCharType="end"/>
@@ -752,7 +787,7 @@
             <w:rPr>
               <w:noProof/>
             </w:rPr>
-            <w:t>[10]</w:t>
+            <w:t>[11]</w:t>
           </w:r>
           <w:r>
             <w:fldChar w:fldCharType="end"/>
@@ -787,7 +822,7 @@
             <w:rPr>
               <w:noProof/>
             </w:rPr>
-            <w:t>[11]</w:t>
+            <w:t>[12]</w:t>
           </w:r>
           <w:r>
             <w:fldChar w:fldCharType="end"/>
@@ -829,7 +864,7 @@
             <w:rPr>
               <w:noProof/>
             </w:rPr>
-            <w:t>[12]</w:t>
+            <w:t>[13]</w:t>
           </w:r>
           <w:r>
             <w:fldChar w:fldCharType="end"/>
@@ -867,7 +902,7 @@
             <w:rPr>
               <w:noProof/>
             </w:rPr>
-            <w:t>[13]</w:t>
+            <w:t>[14]</w:t>
           </w:r>
           <w:r>
             <w:fldChar w:fldCharType="end"/>
@@ -905,7 +940,7 @@
             <w:rPr>
               <w:noProof/>
             </w:rPr>
-            <w:t>[14]</w:t>
+            <w:t>[15]</w:t>
           </w:r>
           <w:r>
             <w:fldChar w:fldCharType="end"/>
@@ -949,7 +984,7 @@
             <w:rPr>
               <w:noProof/>
             </w:rPr>
-            <w:t>[15]</w:t>
+            <w:t>[16]</w:t>
           </w:r>
           <w:r>
             <w:fldChar w:fldCharType="end"/>
@@ -1022,7 +1057,7 @@
             <w:rPr>
               <w:noProof/>
             </w:rPr>
-            <w:t>[16]</w:t>
+            <w:t>[17]</w:t>
           </w:r>
           <w:r>
             <w:fldChar w:fldCharType="end"/>
@@ -1063,7 +1098,7 @@
             <w:rPr>
               <w:noProof/>
             </w:rPr>
-            <w:t>[17]</w:t>
+            <w:t>[18]</w:t>
           </w:r>
           <w:r>
             <w:fldChar w:fldCharType="end"/>
@@ -1104,7 +1139,7 @@
             <w:rPr>
               <w:noProof/>
             </w:rPr>
-            <w:t>[18]</w:t>
+            <w:t>[19]</w:t>
           </w:r>
           <w:r>
             <w:fldChar w:fldCharType="end"/>
@@ -1141,7 +1176,7 @@
             <w:rPr>
               <w:noProof/>
             </w:rPr>
-            <w:t>[19]</w:t>
+            <w:t>[20]</w:t>
           </w:r>
           <w:r>
             <w:fldChar w:fldCharType="end"/>
@@ -1181,7 +1216,7 @@
             <w:rPr>
               <w:noProof/>
             </w:rPr>
-            <w:t>[20]</w:t>
+            <w:t>[21]</w:t>
           </w:r>
           <w:r>
             <w:fldChar w:fldCharType="end"/>
@@ -1219,7 +1254,7 @@
             <w:rPr>
               <w:noProof/>
             </w:rPr>
-            <w:t>[21]</w:t>
+            <w:t>[22]</w:t>
           </w:r>
           <w:r>
             <w:fldChar w:fldCharType="end"/>
@@ -1254,7 +1289,7 @@
             <w:rPr>
               <w:noProof/>
             </w:rPr>
-            <w:t>[22]</w:t>
+            <w:t>[23]</w:t>
           </w:r>
           <w:r>
             <w:fldChar w:fldCharType="end"/>
@@ -1286,7 +1321,7 @@
             <w:rPr>
               <w:noProof/>
             </w:rPr>
-            <w:t>[23]</w:t>
+            <w:t>[24]</w:t>
           </w:r>
           <w:r>
             <w:fldChar w:fldCharType="end"/>
@@ -1321,7 +1356,7 @@
             <w:rPr>
               <w:noProof/>
             </w:rPr>
-            <w:t>[24]</w:t>
+            <w:t>[25]</w:t>
           </w:r>
           <w:r>
             <w:fldChar w:fldCharType="end"/>
@@ -1338,7 +1373,39 @@
         <w:t>ed</w:t>
       </w:r>
       <w:r>
-        <w:t xml:space="preserve"> an alternative method for malware detection, which makes use of assembly opcode sequences obtained during runtime. </w:t>
+        <w:t xml:space="preserve"> an alternative method for malware detection, which makes use of assembly opcode sequences obtained during runtime</w:t>
+      </w:r>
+      <w:r>
+        <w:t xml:space="preserve">, taking into consideration the preprocessing from </w:t>
+      </w:r>
+      <w:sdt>
+        <w:sdtPr>
+          <w:id w:val="-1264607709"/>
+          <w:citation/>
+        </w:sdtPr>
+        <w:sdtContent>
+          <w:r>
+            <w:fldChar w:fldCharType="begin"/>
+          </w:r>
+          <w:r>
+            <w:instrText xml:space="preserve"> CITATION PTe102 \l 1033 </w:instrText>
+          </w:r>
+          <w:r>
+            <w:fldChar w:fldCharType="separate"/>
+          </w:r>
+          <w:r>
+            <w:rPr>
+              <w:noProof/>
+            </w:rPr>
+            <w:t>[26]</w:t>
+          </w:r>
+          <w:r>
+            <w:fldChar w:fldCharType="end"/>
+          </w:r>
+        </w:sdtContent>
+      </w:sdt>
+      <w:r>
+        <w:t xml:space="preserve">. </w:t>
       </w:r>
       <w:r>
         <w:t xml:space="preserve">The authors in </w:t>
@@ -1362,7 +1429,7 @@
             <w:rPr>
               <w:noProof/>
             </w:rPr>
-            <w:t>[25]</w:t>
+            <w:t>[27]</w:t>
           </w:r>
           <w:r>
             <w:fldChar w:fldCharType="end"/>
@@ -1407,7 +1474,7 @@
             <w:rPr>
               <w:noProof/>
             </w:rPr>
-            <w:t>[26]</w:t>
+            <w:t>[28]</w:t>
           </w:r>
           <w:r>
             <w:fldChar w:fldCharType="end"/>
@@ -1482,7 +1549,7 @@
             <w:rPr>
               <w:noProof/>
             </w:rPr>
-            <w:t>[16]</w:t>
+            <w:t>[17]</w:t>
           </w:r>
           <w:r>
             <w:fldChar w:fldCharType="end"/>
@@ -1490,11 +1557,11 @@
         </w:sdtContent>
       </w:sdt>
       <w:r>
-        <w:t xml:space="preserve"> presents a method for detecting Android malware using text-based features extracted from network flows. The authors propose a new approach for representing network flows as sequences of tokens, which can then be input to a classifier for malware detection. They also introduce a new dataset, called the Android Network Flows Dataset (ANFD), for evaluating the performance of their proposed method. One of the key contributions of this paper is the development of the ANFD dataset, which includes both benign and malicious Android programs. The authors also propose a novel method for generating the tokenized representation of network flows, which allows the classifier to effectively distinguish between benign and malicious programs based on their network behavior. The authors thoroughly evaluate the performance of their proposed method using the ANFD dataset, and show that it is able to achieve a high level of accuracy in detecting Android malware. In addition, they compare the performance of their method to several other state-of-the-art approaches, demonstrating its superiority. The paper presents a promising approach for detecting </w:t>
+        <w:t xml:space="preserve"> presents a method for detecting Android malware using text-based features extracted from network flows. The authors propose a new approach for representing network flows as sequences of tokens, which can then be input to a classifier for malware detection. They also introduce a new dataset, called the Android Network Flows Dataset (ANFD), for evaluating the performance of their proposed method. One of the key contributions of this paper is the development of the ANFD dataset, which includes both benign and malicious Android programs. The authors also propose a novel method for generating the tokenized representation of network flows, which allows the classifier to effectively distinguish between benign and malicious programs based on their network behavior. The authors thoroughly evaluate the performance of their proposed method using the ANFD dataset, and show that it is able to achieve a high level of accuracy in detecting Android malware. In addition, they compare the performance of their method to several other state-of-</w:t>
       </w:r>
       <w:r>
         <w:lastRenderedPageBreak/>
-        <w:t>Android malware using text-based features extracted from network flows. Overall, the introduction of the ANFD dataset and the tokenized representation of network flows are particularly noteworthy contributions.</w:t>
+        <w:t>the-art approaches, demonstrating its superiority. The paper presents a promising approach for detecting Android malware using text-based features extracted from network flows. Overall, the introduction of the ANFD dataset and the tokenized representation of network flows are particularly noteworthy contributions.</w:t>
       </w:r>
     </w:p>
     <w:p>
@@ -1527,7 +1594,7 @@
             <w:rPr>
               <w:noProof/>
             </w:rPr>
-            <w:t>[17]</w:t>
+            <w:t>[18]</w:t>
           </w:r>
           <w:r>
             <w:fldChar w:fldCharType="end"/>
@@ -1598,7 +1665,7 @@
             <w:rPr>
               <w:noProof/>
             </w:rPr>
-            <w:t>[27]</w:t>
+            <w:t>[29]</w:t>
           </w:r>
           <w:r>
             <w:fldChar w:fldCharType="end"/>
@@ -1621,10 +1688,7 @@
         <w:t>way the API calls were processed</w:t>
       </w:r>
       <w:r>
-        <w:t xml:space="preserve">. </w:t>
-      </w:r>
-      <w:r>
-        <w:t>As you can see in the figure represented below, the system trace contains a lot of details that are not necessary to the model. This means that a preprocessing is needed.</w:t>
+        <w:t>. As you can see in the figure represented below, the system trace contains a lot of details that are not necessary to the model. This means that a preprocessing is needed.</w:t>
       </w:r>
       <w:r>
         <w:t xml:space="preserve"> </w:t>
@@ -1641,6 +1705,24 @@
       <w:r>
         <w:t>This allows for generalization as the first two rows are descriptive of a DLL upload, the parameters are the same everywhere so it does not add any new information to the already called function. Of course, the memory that the parameters are stored have no significant true value as the memory is pseudo-randomly assigned so they are also removed. And in the end, the size factor at the end will also be removed because it just says the stack size at which the program runs.</w:t>
       </w:r>
+    </w:p>
+    <w:p>
+      <w:pPr>
+        <w:ind w:firstLine="720"/>
+        <w:jc w:val="both"/>
+      </w:pPr>
+    </w:p>
+    <w:p>
+      <w:pPr>
+        <w:ind w:firstLine="720"/>
+        <w:jc w:val="both"/>
+      </w:pPr>
+    </w:p>
+    <w:p>
+      <w:pPr>
+        <w:ind w:firstLine="720"/>
+        <w:jc w:val="center"/>
+      </w:pPr>
     </w:p>
     <w:p>
       <w:pPr>
@@ -1652,7 +1734,7 @@
           <w:noProof/>
         </w:rPr>
         <w:drawing>
-          <wp:inline distT="0" distB="0" distL="0" distR="0" wp14:anchorId="739A4F78" wp14:editId="323483D2">
+          <wp:inline distT="0" distB="0" distL="0" distR="0" wp14:anchorId="784F7185" wp14:editId="1AC2E38B">
             <wp:extent cx="2970551" cy="2733675"/>
             <wp:effectExtent l="0" t="0" r="0" b="0"/>
             <wp:docPr id="5" name="Picture 5"/>
@@ -1691,36 +1773,86 @@
     <w:p>
       <w:pPr>
         <w:ind w:firstLine="720"/>
-        <w:jc w:val="both"/>
+        <w:jc w:val="center"/>
       </w:pPr>
     </w:p>
     <w:p>
       <w:pPr>
         <w:ind w:firstLine="720"/>
-        <w:jc w:val="both"/>
+        <w:jc w:val="center"/>
       </w:pPr>
     </w:p>
     <w:p>
       <w:pPr>
-        <w:ind w:firstLine="720"/>
-        <w:jc w:val="both"/>
-      </w:pPr>
-      <w:r>
-        <w:t xml:space="preserve">The evaluation on 80% training and 20% testing shows that the proposed method is able to achieve a high level of accuracy in detecting malware and outperforms several state-of-the-art approaches. In addition, the use of a new dataset and fixed-length feature vectors derived from native API system calls are significant contributions of the paper. </w:t>
-      </w:r>
-    </w:p>
-    <w:p>
-      <w:pPr>
-        <w:ind w:firstLine="720"/>
-        <w:jc w:val="both"/>
-      </w:pPr>
+        <w:pStyle w:val="Caption"/>
+        <w:ind w:left="2160" w:firstLine="720"/>
+        <w:rPr>
+          <w:sz w:val="24"/>
+          <w:szCs w:val="24"/>
+        </w:rPr>
+      </w:pPr>
+      <w:r>
+        <w:t xml:space="preserve">Table </w:t>
+      </w:r>
+      <w:r>
+        <w:fldChar w:fldCharType="begin"/>
+      </w:r>
+      <w:r>
+        <w:instrText xml:space="preserve"> SEQ Table \* ARABIC </w:instrText>
+      </w:r>
+      <w:r>
+        <w:fldChar w:fldCharType="separate"/>
+      </w:r>
       <w:r>
         <w:rPr>
           <w:noProof/>
         </w:rPr>
-        <w:lastRenderedPageBreak/>
+        <w:t>1</w:t>
+      </w:r>
+      <w:r>
+        <w:rPr>
+          <w:noProof/>
+        </w:rPr>
+        <w:fldChar w:fldCharType="end"/>
+      </w:r>
+      <w:r>
+        <w:t xml:space="preserve"> </w:t>
+      </w:r>
+      <w:r>
+        <w:t>Transforming the system trace into preprocessed input</w:t>
+      </w:r>
+    </w:p>
+    <w:p>
+      <w:pPr>
+        <w:jc w:val="both"/>
+      </w:pPr>
+    </w:p>
+    <w:p>
+      <w:pPr>
+        <w:ind w:firstLine="720"/>
+        <w:jc w:val="both"/>
+      </w:pPr>
+    </w:p>
+    <w:p>
+      <w:pPr>
+        <w:ind w:firstLine="720"/>
+        <w:jc w:val="both"/>
+      </w:pPr>
+      <w:r>
+        <w:t xml:space="preserve">The evaluation on 80% training and 20% testing shows that the proposed method is able to achieve a high level of accuracy in detecting malware and outperforms several state-of-the-art approaches. In addition, the use of a new dataset and fixed-length feature vectors derived from native API system calls are significant contributions of the paper. </w:t>
+      </w:r>
+    </w:p>
+    <w:p>
+      <w:pPr>
+        <w:ind w:firstLine="720"/>
+        <w:jc w:val="both"/>
+      </w:pPr>
+      <w:r>
+        <w:rPr>
+          <w:noProof/>
+        </w:rPr>
         <w:drawing>
-          <wp:anchor distT="0" distB="0" distL="114300" distR="114300" simplePos="0" relativeHeight="251675136" behindDoc="0" locked="0" layoutInCell="1" allowOverlap="1" wp14:anchorId="4F6B8867" wp14:editId="06133A94">
+          <wp:anchor distT="0" distB="0" distL="114300" distR="114300" simplePos="0" relativeHeight="251659264" behindDoc="0" locked="0" layoutInCell="1" allowOverlap="1" wp14:anchorId="4F6B8867" wp14:editId="06133A94">
             <wp:simplePos x="0" y="0"/>
             <wp:positionH relativeFrom="column">
               <wp:posOffset>971550</wp:posOffset>
@@ -1792,19 +1924,19 @@
                   <w:r>
                     <w:t xml:space="preserve">Table </w:t>
                   </w:r>
-                  <w:fldSimple w:instr=" SEQ Table \* ARABIC ">
-                    <w:r>
-                      <w:rPr>
-                        <w:noProof/>
-                      </w:rPr>
-                      <w:t>1</w:t>
-                    </w:r>
-                  </w:fldSimple>
+                  <w:proofErr w:type="gramStart"/>
+                  <w:r>
+                    <w:t>2</w:t>
+                  </w:r>
                   <w:r>
                     <w:t xml:space="preserve"> </w:t>
                   </w:r>
                   <w:r>
-                    <w:t xml:space="preserve"> Results of SGD Classifier</w:t>
+                    <w:t xml:space="preserve"> Results</w:t>
+                  </w:r>
+                  <w:proofErr w:type="gramEnd"/>
+                  <w:r>
+                    <w:t xml:space="preserve"> of SGD Classifier</w:t>
                   </w:r>
                 </w:p>
               </w:txbxContent>
@@ -1818,7 +1950,7 @@
           <w:noProof/>
         </w:rPr>
         <w:drawing>
-          <wp:anchor distT="0" distB="0" distL="114300" distR="114300" simplePos="0" relativeHeight="251661824" behindDoc="1" locked="0" layoutInCell="1" allowOverlap="1" wp14:anchorId="20056ECB" wp14:editId="79F21A2D">
+          <wp:anchor distT="0" distB="0" distL="114300" distR="114300" simplePos="0" relativeHeight="251657216" behindDoc="1" locked="0" layoutInCell="1" allowOverlap="1" wp14:anchorId="20056ECB" wp14:editId="79F21A2D">
             <wp:simplePos x="0" y="0"/>
             <wp:positionH relativeFrom="column">
               <wp:posOffset>0</wp:posOffset>
@@ -1886,14 +2018,9 @@
                   <w:r>
                     <w:t xml:space="preserve">Table </w:t>
                   </w:r>
-                  <w:fldSimple w:instr=" SEQ Table \* ARABIC ">
-                    <w:r>
-                      <w:rPr>
-                        <w:noProof/>
-                      </w:rPr>
-                      <w:t>2</w:t>
-                    </w:r>
-                  </w:fldSimple>
+                  <w:r>
+                    <w:t>3</w:t>
+                  </w:r>
                   <w:r>
                     <w:t xml:space="preserve"> Results of SGD Classifier</w:t>
                   </w:r>
@@ -1909,7 +2036,7 @@
           <w:noProof/>
         </w:rPr>
         <w:drawing>
-          <wp:anchor distT="0" distB="0" distL="114300" distR="114300" simplePos="0" relativeHeight="251649536" behindDoc="1" locked="0" layoutInCell="1" allowOverlap="1" wp14:anchorId="742C3038" wp14:editId="30D51778">
+          <wp:anchor distT="0" distB="0" distL="114300" distR="114300" simplePos="0" relativeHeight="251655168" behindDoc="1" locked="0" layoutInCell="1" allowOverlap="1" wp14:anchorId="742C3038" wp14:editId="30D51778">
             <wp:simplePos x="0" y="0"/>
             <wp:positionH relativeFrom="column">
               <wp:posOffset>3381375</wp:posOffset>
@@ -1984,25 +2111,7 @@
         <w:t xml:space="preserve">Table </w:t>
       </w:r>
       <w:r>
-        <w:fldChar w:fldCharType="begin"/>
-      </w:r>
-      <w:r>
-        <w:instrText xml:space="preserve"> SEQ Table \* ARABIC </w:instrText>
-      </w:r>
-      <w:r>
-        <w:fldChar w:fldCharType="separate"/>
-      </w:r>
-      <w:r>
-        <w:rPr>
-          <w:noProof/>
-        </w:rPr>
-        <w:t>3</w:t>
-      </w:r>
-      <w:r>
-        <w:rPr>
-          <w:noProof/>
-        </w:rPr>
-        <w:fldChar w:fldCharType="end"/>
+        <w:t>4</w:t>
       </w:r>
       <w:r>
         <w:t xml:space="preserve"> </w:t>
@@ -2083,7 +2192,7 @@
             <w:rPr>
               <w:noProof/>
             </w:rPr>
-            <w:t>[18]</w:t>
+            <w:t>[19]</w:t>
           </w:r>
           <w:r>
             <w:fldChar w:fldCharType="end"/>
@@ -2121,7 +2230,7 @@
             <w:rPr>
               <w:noProof/>
             </w:rPr>
-            <w:t>[19]</w:t>
+            <w:t>[20]</w:t>
           </w:r>
           <w:r>
             <w:fldChar w:fldCharType="end"/>
@@ -2129,11 +2238,11 @@
         </w:sdtContent>
       </w:sdt>
       <w:r>
-        <w:t xml:space="preserve">, the authors present a novel approach for detecting anomalous system call sequences (ASCSs) in computer systems using a combination of natural language processing (NLP) techniques and virtual memory introspection (VMI). The authors propose a method for representing ASCSs as natural language texts and apply NLP techniques to identify anomalies. They also introduce a new dataset, called the Virtual Memory Introspection Dataset (VMID), for evaluating the performance of their proposed method. The VMID dataset, which includes both normal and anomalous system call sequences, is a key contribution of the paper. The authors also present a method for generating a text representation of ASCSs, which allows the NLP-based approach to effectively identify anomalies. The proposed method is thoroughly evaluated on the VMID dataset, </w:t>
+        <w:t xml:space="preserve">, the authors present a novel approach for detecting anomalous system call sequences (ASCSs) in computer systems using a combination of natural language processing (NLP) techniques and virtual memory introspection (VMI). The authors propose a method for representing ASCSs as natural language texts </w:t>
       </w:r>
       <w:r>
         <w:lastRenderedPageBreak/>
-        <w:t>yielding a high level of accuracy</w:t>
+        <w:t>and apply NLP techniques to identify anomalies. They also introduce a new dataset, called the Virtual Memory Introspection Dataset (VMID), for evaluating the performance of their proposed method. The VMID dataset, which includes both normal and anomalous system call sequences, is a key contribution of the paper. The authors also present a method for generating a text representation of ASCSs, which allows the NLP-based approach to effectively identify anomalies. The proposed method is thoroughly evaluated on the VMID dataset, yielding a high level of accuracy</w:t>
       </w:r>
       <w:r>
         <w:t xml:space="preserve"> (99%)</w:t>
@@ -2301,7 +2410,7 @@
             <w:rPr>
               <w:noProof/>
             </w:rPr>
-            <w:t>[20]</w:t>
+            <w:t>[21]</w:t>
           </w:r>
           <w:r>
             <w:fldChar w:fldCharType="end"/>
@@ -2359,7 +2468,7 @@
             <w:rPr>
               <w:noProof/>
             </w:rPr>
-            <w:t>[21]</w:t>
+            <w:t>[22]</w:t>
           </w:r>
           <w:r>
             <w:fldChar w:fldCharType="end"/>
@@ -2391,7 +2500,11 @@
       </w:r>
       <w:proofErr w:type="spellEnd"/>
       <w:r>
-        <w:t xml:space="preserve"> dataset, which includes a large number of malware samples with annotated behavior descriptions, is a key contribution of the paper. The authors also propose a novel method for extracting features from the behavior descriptions using NLP and deep learning techniques, allowing the </w:t>
+        <w:t xml:space="preserve"> dataset, which includes a large number of malware samples with annotated behavior descriptions, is a key contribution of the paper. The </w:t>
+      </w:r>
+      <w:r>
+        <w:lastRenderedPageBreak/>
+        <w:t xml:space="preserve">authors also propose a novel method for extracting features from the behavior descriptions using NLP and deep learning techniques, allowing the </w:t>
       </w:r>
       <w:proofErr w:type="spellStart"/>
       <w:r>
@@ -2429,7 +2542,7 @@
             <w:rPr>
               <w:noProof/>
             </w:rPr>
-            <w:t>[23]</w:t>
+            <w:t>[24]</w:t>
           </w:r>
           <w:r>
             <w:fldChar w:fldCharType="end"/>
@@ -2437,11 +2550,7 @@
         </w:sdtContent>
       </w:sdt>
       <w:r>
-        <w:t xml:space="preserve"> we find a description of a new way of analyzing a type of malware called crypto-ransomware using machine learning. The authors introduce a method for representing the malware as a combination of features extracted from different parts of it, such as the code and network behavior. They also </w:t>
-      </w:r>
-      <w:r>
-        <w:lastRenderedPageBreak/>
-        <w:t>introduce a new dataset, called the Crypto-Ransomware Profiling Dataset (CRPD), to test their method. The CRPD dataset is a key part of the paper because it includes a large number of examples of crypto-ransomware with important information about them. The authors also propose a new way of representing crypto-ransomware using multiple features, which allows for a more thorough analysis of the malware. The authors test their method using the CRPD dataset and show that it is very good at analyzing crypto-ransomware. This new method shows promise for helping to understand and protect against crypto-ransomware.</w:t>
+        <w:t xml:space="preserve"> we find a description of a new way of analyzing a type of malware called crypto-ransomware using machine learning. The authors introduce a method for representing the malware as a combination of features extracted from different parts of it, such as the code and network behavior. They also introduce a new dataset, called the Crypto-Ransomware Profiling Dataset (CRPD), to test their method. The CRPD dataset is a key part of the paper because it includes a large number of examples of crypto-ransomware with important information about them. The authors also propose a new way of representing crypto-ransomware using multiple features, which allows for a more thorough analysis of the malware. The authors test their method using the CRPD dataset and show that it is very good at analyzing crypto-ransomware. This new method shows promise for helping to understand and protect against crypto-ransomware.</w:t>
       </w:r>
     </w:p>
     <w:p>
@@ -2471,7 +2580,7 @@
             <w:rPr>
               <w:noProof/>
             </w:rPr>
-            <w:t>[24]</w:t>
+            <w:t>[25]</w:t>
           </w:r>
           <w:r>
             <w:fldChar w:fldCharType="end"/>
@@ -2575,7 +2684,7 @@
             <w:rPr>
               <w:noProof/>
             </w:rPr>
-            <w:t>[25]</w:t>
+            <w:t>[27]</w:t>
           </w:r>
           <w:r>
             <w:fldChar w:fldCharType="end"/>
@@ -2628,7 +2737,7 @@
             <w:rPr>
               <w:noProof/>
             </w:rPr>
-            <w:t>[25]</w:t>
+            <w:t>[27]</w:t>
           </w:r>
           <w:r>
             <w:fldChar w:fldCharType="end"/>
@@ -2666,7 +2775,7 @@
             <w:rPr>
               <w:noProof/>
             </w:rPr>
-            <w:t>[26]</w:t>
+            <w:t>[28]</w:t>
           </w:r>
           <w:r>
             <w:fldChar w:fldCharType="end"/>
@@ -2691,6 +2800,7 @@
         <w:pStyle w:val="Heading2"/>
       </w:pPr>
       <w:r>
+        <w:lastRenderedPageBreak/>
         <w:t>Conclusions</w:t>
       </w:r>
     </w:p>
@@ -2699,10 +2809,9 @@
         <w:tab/>
         <w:t xml:space="preserve">The approach to detect malicious activity with NLP techniques presents itself as worthy of trial in the market as it seems that the results are promising. </w:t>
       </w:r>
-      <w:r>
-        <w:br w:type="page"/>
-      </w:r>
     </w:p>
+    <w:p/>
+    <w:p/>
     <w:sdt>
       <w:sdtPr>
         <w:rPr>
@@ -2772,7 +2881,7 @@
               </w:tblGrid>
               <w:tr>
                 <w:trPr>
-                  <w:divId w:val="2032535255"/>
+                  <w:divId w:val="1112819109"/>
                   <w:tblCellSpacing w:w="15" w:type="dxa"/>
                 </w:trPr>
                 <w:tc>
@@ -2818,7 +2927,7 @@
               </w:tr>
               <w:tr>
                 <w:trPr>
-                  <w:divId w:val="2032535255"/>
+                  <w:divId w:val="1112819109"/>
                   <w:tblCellSpacing w:w="15" w:type="dxa"/>
                 </w:trPr>
                 <w:tc>
@@ -2864,7 +2973,7 @@
               </w:tr>
               <w:tr>
                 <w:trPr>
-                  <w:divId w:val="2032535255"/>
+                  <w:divId w:val="1112819109"/>
                   <w:tblCellSpacing w:w="15" w:type="dxa"/>
                 </w:trPr>
                 <w:tc>
@@ -2910,7 +3019,7 @@
               </w:tr>
               <w:tr>
                 <w:trPr>
-                  <w:divId w:val="2032535255"/>
+                  <w:divId w:val="1112819109"/>
                   <w:tblCellSpacing w:w="15" w:type="dxa"/>
                 </w:trPr>
                 <w:tc>
@@ -2956,7 +3065,7 @@
               </w:tr>
               <w:tr>
                 <w:trPr>
-                  <w:divId w:val="2032535255"/>
+                  <w:divId w:val="1112819109"/>
                   <w:tblCellSpacing w:w="15" w:type="dxa"/>
                 </w:trPr>
                 <w:tc>
@@ -3002,7 +3111,7 @@
               </w:tr>
               <w:tr>
                 <w:trPr>
-                  <w:divId w:val="2032535255"/>
+                  <w:divId w:val="1112819109"/>
                   <w:tblCellSpacing w:w="15" w:type="dxa"/>
                 </w:trPr>
                 <w:tc>
@@ -3041,14 +3150,14 @@
                       <w:rPr>
                         <w:noProof/>
                       </w:rPr>
-                      <w:t xml:space="preserve">U. Jang, X. Wu and S. Jha, "Objective Metrics and Gradient Descent Algorithms for Adversarial Examples in Machine Learning," December 2017. </w:t>
+                      <w:t xml:space="preserve">P. Teufl, U. Payer and G. Lackner, "From NLP (Natural Language Processing) to MLP (Machine Language Processing)," 2010. </w:t>
                     </w:r>
                   </w:p>
                 </w:tc>
               </w:tr>
               <w:tr>
                 <w:trPr>
-                  <w:divId w:val="2032535255"/>
+                  <w:divId w:val="1112819109"/>
                   <w:tblCellSpacing w:w="15" w:type="dxa"/>
                 </w:trPr>
                 <w:tc>
@@ -3087,14 +3196,14 @@
                       <w:rPr>
                         <w:noProof/>
                       </w:rPr>
-                      <w:t xml:space="preserve">C. Huang, S. Hao, L. Invernizzi, J. Liu, Y. Fang, C. Kruegel and G. Vigna, "Gossip," April 2017. </w:t>
+                      <w:t xml:space="preserve">U. Jang, X. Wu and S. Jha, "Objective Metrics and Gradient Descent Algorithms for Adversarial Examples in Machine Learning," December 2017. </w:t>
                     </w:r>
                   </w:p>
                 </w:tc>
               </w:tr>
               <w:tr>
                 <w:trPr>
-                  <w:divId w:val="2032535255"/>
+                  <w:divId w:val="1112819109"/>
                   <w:tblCellSpacing w:w="15" w:type="dxa"/>
                 </w:trPr>
                 <w:tc>
@@ -3133,14 +3242,14 @@
                       <w:rPr>
                         <w:noProof/>
                       </w:rPr>
-                      <w:t xml:space="preserve">M. Sewak, S. K. Sahay and H. Rathore, "Comparison of Deep Learning and the Classical Machine Learning Algorithm for the Malware Detection," 2018. </w:t>
+                      <w:t xml:space="preserve">C. Huang, S. Hao, L. Invernizzi, J. Liu, Y. Fang, C. Kruegel and G. Vigna, "Gossip," April 2017. </w:t>
                     </w:r>
                   </w:p>
                 </w:tc>
               </w:tr>
               <w:tr>
                 <w:trPr>
-                  <w:divId w:val="2032535255"/>
+                  <w:divId w:val="1112819109"/>
                   <w:tblCellSpacing w:w="15" w:type="dxa"/>
                 </w:trPr>
                 <w:tc>
@@ -3179,14 +3288,14 @@
                       <w:rPr>
                         <w:noProof/>
                       </w:rPr>
-                      <w:t xml:space="preserve">R. Lu, "Malware Detection with LSTM using Opcode Language," 2019. </w:t>
+                      <w:t xml:space="preserve">M. Sewak, S. K. Sahay and H. Rathore, "Comparison of Deep Learning and the Classical Machine Learning Algorithm for the Malware Detection," 2018. </w:t>
                     </w:r>
                   </w:p>
                 </w:tc>
               </w:tr>
               <w:tr>
                 <w:trPr>
-                  <w:divId w:val="2032535255"/>
+                  <w:divId w:val="1112819109"/>
                   <w:tblCellSpacing w:w="15" w:type="dxa"/>
                 </w:trPr>
                 <w:tc>
@@ -3225,14 +3334,14 @@
                       <w:rPr>
                         <w:noProof/>
                       </w:rPr>
-                      <w:t xml:space="preserve">K. Redmond, L. Luo and Q. Zeng, "A Cross-Architecture Instruction Embedding Model for Natural Language Processing-Inspired Binary Code Analysis," 2018. </w:t>
+                      <w:t xml:space="preserve">R. Lu, "Malware Detection with LSTM using Opcode Language," 2019. </w:t>
                     </w:r>
                   </w:p>
                 </w:tc>
               </w:tr>
               <w:tr>
                 <w:trPr>
-                  <w:divId w:val="2032535255"/>
+                  <w:divId w:val="1112819109"/>
                   <w:tblCellSpacing w:w="15" w:type="dxa"/>
                 </w:trPr>
                 <w:tc>
@@ -3271,14 +3380,14 @@
                       <w:rPr>
                         <w:noProof/>
                       </w:rPr>
-                      <w:t xml:space="preserve">F. Uhlig, L. Struppek, D. Hintersdorf and K. Kersting, "Transformer-Boosted Anomaly Detection with Fuzzy Hashes," 2022. </w:t>
+                      <w:t xml:space="preserve">K. Redmond, L. Luo and Q. Zeng, "A Cross-Architecture Instruction Embedding Model for Natural Language Processing-Inspired Binary Code Analysis," 2018. </w:t>
                     </w:r>
                   </w:p>
                 </w:tc>
               </w:tr>
               <w:tr>
                 <w:trPr>
-                  <w:divId w:val="2032535255"/>
+                  <w:divId w:val="1112819109"/>
                   <w:tblCellSpacing w:w="15" w:type="dxa"/>
                 </w:trPr>
                 <w:tc>
@@ -3317,28 +3426,14 @@
                       <w:rPr>
                         <w:noProof/>
                       </w:rPr>
-                      <w:t xml:space="preserve">Y. Zhang, W. Ren, T. Zhu and Y. Ren, "SaaS: A situational awareness and analysis system for massive android malware detection," </w:t>
-                    </w:r>
-                    <w:r>
-                      <w:rPr>
-                        <w:i/>
-                        <w:iCs/>
-                        <w:noProof/>
-                      </w:rPr>
-                      <w:t xml:space="preserve">Future Generation Computer Systems, </w:t>
-                    </w:r>
-                    <w:r>
-                      <w:rPr>
-                        <w:noProof/>
-                      </w:rPr>
-                      <w:t xml:space="preserve">vol. 95, p. 548–559, June 2019. </w:t>
+                      <w:t xml:space="preserve">F. Uhlig, L. Struppek, D. Hintersdorf and K. Kersting, "Transformer-Boosted Anomaly Detection with Fuzzy Hashes," 2022. </w:t>
                     </w:r>
                   </w:p>
                 </w:tc>
               </w:tr>
               <w:tr>
                 <w:trPr>
-                  <w:divId w:val="2032535255"/>
+                  <w:divId w:val="1112819109"/>
                   <w:tblCellSpacing w:w="15" w:type="dxa"/>
                 </w:trPr>
                 <w:tc>
@@ -3377,14 +3472,28 @@
                       <w:rPr>
                         <w:noProof/>
                       </w:rPr>
-                      <w:t xml:space="preserve">D. Sahabandu, S. Mertoguno and R. Poovendran, "A Natural Language Processing Approach for Instruction Set Architecture Identification," 2022. </w:t>
+                      <w:t xml:space="preserve">Y. Zhang, W. Ren, T. Zhu and Y. Ren, "SaaS: A situational awareness and analysis system for massive android malware detection," </w:t>
+                    </w:r>
+                    <w:r>
+                      <w:rPr>
+                        <w:i/>
+                        <w:iCs/>
+                        <w:noProof/>
+                      </w:rPr>
+                      <w:t xml:space="preserve">Future Generation Computer Systems, </w:t>
+                    </w:r>
+                    <w:r>
+                      <w:rPr>
+                        <w:noProof/>
+                      </w:rPr>
+                      <w:t xml:space="preserve">vol. 95, p. 548–559, June 2019. </w:t>
                     </w:r>
                   </w:p>
                 </w:tc>
               </w:tr>
               <w:tr>
                 <w:trPr>
-                  <w:divId w:val="2032535255"/>
+                  <w:divId w:val="1112819109"/>
                   <w:tblCellSpacing w:w="15" w:type="dxa"/>
                 </w:trPr>
                 <w:tc>
@@ -3423,14 +3532,14 @@
                       <w:rPr>
                         <w:noProof/>
                       </w:rPr>
-                      <w:t xml:space="preserve">Y. Nagano and R. Uda, "Static analysis with paragraph vector for malware detection," January 2017. </w:t>
+                      <w:t xml:space="preserve">D. Sahabandu, S. Mertoguno and R. Poovendran, "A Natural Language Processing Approach for Instruction Set Architecture Identification," 2022. </w:t>
                     </w:r>
                   </w:p>
                 </w:tc>
               </w:tr>
               <w:tr>
                 <w:trPr>
-                  <w:divId w:val="2032535255"/>
+                  <w:divId w:val="1112819109"/>
                   <w:tblCellSpacing w:w="15" w:type="dxa"/>
                 </w:trPr>
                 <w:tc>
@@ -3469,14 +3578,14 @@
                       <w:rPr>
                         <w:noProof/>
                       </w:rPr>
-                      <w:t xml:space="preserve">B. Kolosnjaji, G. Eraisha, G. Webster, A. Zarras and C. Eckert, "Empowering convolutional networks for malware classification and analysis," May 2017. </w:t>
+                      <w:t xml:space="preserve">Y. Nagano and R. Uda, "Static analysis with paragraph vector for malware detection," January 2017. </w:t>
                     </w:r>
                   </w:p>
                 </w:tc>
               </w:tr>
               <w:tr>
                 <w:trPr>
-                  <w:divId w:val="2032535255"/>
+                  <w:divId w:val="1112819109"/>
                   <w:tblCellSpacing w:w="15" w:type="dxa"/>
                 </w:trPr>
                 <w:tc>
@@ -3515,28 +3624,14 @@
                       <w:rPr>
                         <w:noProof/>
                       </w:rPr>
-                      <w:t xml:space="preserve">S. Wang, Q. Yan, Z. Chen, B. Yang, C. Zhao and M. Conti, "Detecting Android Malware Leveraging Text Semantics of Network Flows," </w:t>
-                    </w:r>
-                    <w:r>
-                      <w:rPr>
-                        <w:i/>
-                        <w:iCs/>
-                        <w:noProof/>
-                      </w:rPr>
-                      <w:t xml:space="preserve">IEEE Transactions on Information Forensics and Security, </w:t>
-                    </w:r>
-                    <w:r>
-                      <w:rPr>
-                        <w:noProof/>
-                      </w:rPr>
-                      <w:t xml:space="preserve">vol. 13, p. 1096–1109, May 2018. </w:t>
+                      <w:t xml:space="preserve">B. Kolosnjaji, G. Eraisha, G. Webster, A. Zarras and C. Eckert, "Empowering convolutional networks for malware classification and analysis," May 2017. </w:t>
                     </w:r>
                   </w:p>
                 </w:tc>
               </w:tr>
               <w:tr>
                 <w:trPr>
-                  <w:divId w:val="2032535255"/>
+                  <w:divId w:val="1112819109"/>
                   <w:tblCellSpacing w:w="15" w:type="dxa"/>
                 </w:trPr>
                 <w:tc>
@@ -3575,14 +3670,28 @@
                       <w:rPr>
                         <w:noProof/>
                       </w:rPr>
-                      <w:t xml:space="preserve">C. W. Kim, "NtMalDetect: A Machine Learning Approach to Malware Detection Using Native API System Calls," 2018. </w:t>
+                      <w:t xml:space="preserve">S. Wang, Q. Yan, Z. Chen, B. Yang, C. Zhao and M. Conti, "Detecting Android Malware Leveraging Text Semantics of Network Flows," </w:t>
+                    </w:r>
+                    <w:r>
+                      <w:rPr>
+                        <w:i/>
+                        <w:iCs/>
+                        <w:noProof/>
+                      </w:rPr>
+                      <w:t xml:space="preserve">IEEE Transactions on Information Forensics and Security, </w:t>
+                    </w:r>
+                    <w:r>
+                      <w:rPr>
+                        <w:noProof/>
+                      </w:rPr>
+                      <w:t xml:space="preserve">vol. 13, p. 1096–1109, May 2018. </w:t>
                     </w:r>
                   </w:p>
                 </w:tc>
               </w:tr>
               <w:tr>
                 <w:trPr>
-                  <w:divId w:val="2032535255"/>
+                  <w:divId w:val="1112819109"/>
                   <w:tblCellSpacing w:w="15" w:type="dxa"/>
                 </w:trPr>
                 <w:tc>
@@ -3621,14 +3730,14 @@
                       <w:rPr>
                         <w:noProof/>
                       </w:rPr>
-                      <w:t xml:space="preserve">R. Vinayakumar, K. P. Soman, P. Poornachandran and S. Akarsh, "Application of Deep Learning Architectures for Cyber Security," p. 125–160, 2019. </w:t>
+                      <w:t xml:space="preserve">C. W. Kim, "NtMalDetect: A Machine Learning Approach to Malware Detection Using Native API System Calls," 2018. </w:t>
                     </w:r>
                   </w:p>
                 </w:tc>
               </w:tr>
               <w:tr>
                 <w:trPr>
-                  <w:divId w:val="2032535255"/>
+                  <w:divId w:val="1112819109"/>
                   <w:tblCellSpacing w:w="15" w:type="dxa"/>
                 </w:trPr>
                 <w:tc>
@@ -3667,28 +3776,14 @@
                       <w:rPr>
                         <w:noProof/>
                       </w:rPr>
-                      <w:t xml:space="preserve">S. K. Peddoju, H. Upadhyay, J. Soni and N. Prabakar, "Natural Language Processing based Anomalous System Call Sequences Detection with Virtual Memory Introspection," </w:t>
-                    </w:r>
-                    <w:r>
-                      <w:rPr>
-                        <w:i/>
-                        <w:iCs/>
-                        <w:noProof/>
-                      </w:rPr>
-                      <w:t xml:space="preserve">International Journal of Advanced Computer Science and Applications, </w:t>
-                    </w:r>
-                    <w:r>
-                      <w:rPr>
-                        <w:noProof/>
-                      </w:rPr>
-                      <w:t xml:space="preserve">vol. 11, 2020. </w:t>
+                      <w:t xml:space="preserve">R. Vinayakumar, K. P. Soman, P. Poornachandran and S. Akarsh, "Application of Deep Learning Architectures for Cyber Security," p. 125–160, 2019. </w:t>
                     </w:r>
                   </w:p>
                 </w:tc>
               </w:tr>
               <w:tr>
                 <w:trPr>
-                  <w:divId w:val="2032535255"/>
+                  <w:divId w:val="1112819109"/>
                   <w:tblCellSpacing w:w="15" w:type="dxa"/>
                 </w:trPr>
                 <w:tc>
@@ -3707,6 +3802,7 @@
                       <w:rPr>
                         <w:noProof/>
                       </w:rPr>
+                      <w:lastRenderedPageBreak/>
                       <w:t xml:space="preserve">[20] </w:t>
                     </w:r>
                   </w:p>
@@ -3727,14 +3823,28 @@
                       <w:rPr>
                         <w:noProof/>
                       </w:rPr>
-                      <w:t xml:space="preserve">L. Chen, Z. He, H. Wu, Y. Gong and B. Mao, "AVMiner: Expansible and Semantic-Preserving Anti-Virus Labels Mining Method," 2022. </w:t>
+                      <w:t xml:space="preserve">S. K. Peddoju, H. Upadhyay, J. Soni and N. Prabakar, "Natural Language Processing based Anomalous System Call Sequences Detection with Virtual Memory Introspection," </w:t>
+                    </w:r>
+                    <w:r>
+                      <w:rPr>
+                        <w:i/>
+                        <w:iCs/>
+                        <w:noProof/>
+                      </w:rPr>
+                      <w:t xml:space="preserve">International Journal of Advanced Computer Science and Applications, </w:t>
+                    </w:r>
+                    <w:r>
+                      <w:rPr>
+                        <w:noProof/>
+                      </w:rPr>
+                      <w:t xml:space="preserve">vol. 11, 2020. </w:t>
                     </w:r>
                   </w:p>
                 </w:tc>
               </w:tr>
               <w:tr>
                 <w:trPr>
-                  <w:divId w:val="2032535255"/>
+                  <w:divId w:val="1112819109"/>
                   <w:tblCellSpacing w:w="15" w:type="dxa"/>
                 </w:trPr>
                 <w:tc>
@@ -3773,21 +3883,14 @@
                       <w:rPr>
                         <w:noProof/>
                       </w:rPr>
-                      <w:t xml:space="preserve">P. Maniriho, A. N. Mahmood and M. J. M. Chowdhury, "MalDetConv: Automated Behaviour-based </w:t>
-                    </w:r>
-                    <w:r>
-                      <w:rPr>
-                        <w:noProof/>
-                      </w:rPr>
-                      <w:lastRenderedPageBreak/>
-                      <w:t xml:space="preserve">Malware Detection Framework Based on Natural Language Processing and Deep Learning Techniques," 2022. </w:t>
+                      <w:t xml:space="preserve">L. Chen, Z. He, H. Wu, Y. Gong and B. Mao, "AVMiner: Expansible and Semantic-Preserving Anti-Virus Labels Mining Method," 2022. </w:t>
                     </w:r>
                   </w:p>
                 </w:tc>
               </w:tr>
               <w:tr>
                 <w:trPr>
-                  <w:divId w:val="2032535255"/>
+                  <w:divId w:val="1112819109"/>
                   <w:tblCellSpacing w:w="15" w:type="dxa"/>
                 </w:trPr>
                 <w:tc>
@@ -3806,7 +3909,6 @@
                       <w:rPr>
                         <w:noProof/>
                       </w:rPr>
-                      <w:lastRenderedPageBreak/>
                       <w:t xml:space="preserve">[22] </w:t>
                     </w:r>
                   </w:p>
@@ -3827,14 +3929,14 @@
                       <w:rPr>
                         <w:noProof/>
                       </w:rPr>
-                      <w:t xml:space="preserve">S. S. Vanjire and M. Lakshmi, "MDTA: A New Approach of Supervised Machine Learning for Android Malware Detection and Threat Attribution Using Behavioral Reports," p. 147–159, July 2021. </w:t>
+                      <w:t xml:space="preserve">P. Maniriho, A. N. Mahmood and M. J. M. Chowdhury, "MalDetConv: Automated Behaviour-based Malware Detection Framework Based on Natural Language Processing and Deep Learning Techniques," 2022. </w:t>
                     </w:r>
                   </w:p>
                 </w:tc>
               </w:tr>
               <w:tr>
                 <w:trPr>
-                  <w:divId w:val="2032535255"/>
+                  <w:divId w:val="1112819109"/>
                   <w:tblCellSpacing w:w="15" w:type="dxa"/>
                 </w:trPr>
                 <w:tc>
@@ -3873,28 +3975,14 @@
                       <w:rPr>
                         <w:noProof/>
                       </w:rPr>
-                      <w:t xml:space="preserve">S. Poudyal and D. Dasgupta, "Analysis of Crypto-Ransomware Using ML-Based Multi-Level Profiling," </w:t>
-                    </w:r>
-                    <w:r>
-                      <w:rPr>
-                        <w:i/>
-                        <w:iCs/>
-                        <w:noProof/>
-                      </w:rPr>
-                      <w:t xml:space="preserve">IEEE Access, </w:t>
-                    </w:r>
-                    <w:r>
-                      <w:rPr>
-                        <w:noProof/>
-                      </w:rPr>
-                      <w:t xml:space="preserve">vol. 9, p. 122532–122547, 2021. </w:t>
+                      <w:t xml:space="preserve">S. S. Vanjire and M. Lakshmi, "MDTA: A New Approach of Supervised Machine Learning for Android Malware Detection and Threat Attribution Using Behavioral Reports," p. 147–159, July 2021. </w:t>
                     </w:r>
                   </w:p>
                 </w:tc>
               </w:tr>
               <w:tr>
                 <w:trPr>
-                  <w:divId w:val="2032535255"/>
+                  <w:divId w:val="1112819109"/>
                   <w:tblCellSpacing w:w="15" w:type="dxa"/>
                 </w:trPr>
                 <w:tc>
@@ -3933,7 +4021,7 @@
                       <w:rPr>
                         <w:noProof/>
                       </w:rPr>
-                      <w:t xml:space="preserve">E. S. Parildi, D. Hatzinakos and Y. Lawryshyn, "Deep learning-aided runtime opcode-based Windows malware detection," </w:t>
+                      <w:t xml:space="preserve">S. Poudyal and D. Dasgupta, "Analysis of Crypto-Ransomware Using ML-Based Multi-Level Profiling," </w:t>
                     </w:r>
                     <w:r>
                       <w:rPr>
@@ -3941,20 +4029,20 @@
                         <w:iCs/>
                         <w:noProof/>
                       </w:rPr>
-                      <w:t xml:space="preserve">Neural Computing and Applications, </w:t>
+                      <w:t xml:space="preserve">IEEE Access, </w:t>
                     </w:r>
                     <w:r>
                       <w:rPr>
                         <w:noProof/>
                       </w:rPr>
-                      <w:t xml:space="preserve">vol. 33, p. 11963–11983, March 2021. </w:t>
+                      <w:t xml:space="preserve">vol. 9, p. 122532–122547, 2021. </w:t>
                     </w:r>
                   </w:p>
                 </w:tc>
               </w:tr>
               <w:tr>
                 <w:trPr>
-                  <w:divId w:val="2032535255"/>
+                  <w:divId w:val="1112819109"/>
                   <w:tblCellSpacing w:w="15" w:type="dxa"/>
                 </w:trPr>
                 <w:tc>
@@ -3993,14 +4081,28 @@
                       <w:rPr>
                         <w:noProof/>
                       </w:rPr>
-                      <w:t xml:space="preserve">B. Qin, Y. Wang and C. Ma, "API Call Based Ransomware Dynamic Detection Approach Using TextCNN," June 2020. </w:t>
+                      <w:t xml:space="preserve">E. S. Parildi, D. Hatzinakos and Y. Lawryshyn, "Deep learning-aided runtime opcode-based Windows malware detection," </w:t>
+                    </w:r>
+                    <w:r>
+                      <w:rPr>
+                        <w:i/>
+                        <w:iCs/>
+                        <w:noProof/>
+                      </w:rPr>
+                      <w:t xml:space="preserve">Neural Computing and Applications, </w:t>
+                    </w:r>
+                    <w:r>
+                      <w:rPr>
+                        <w:noProof/>
+                      </w:rPr>
+                      <w:t xml:space="preserve">vol. 33, p. 11963–11983, March 2021. </w:t>
                     </w:r>
                   </w:p>
                 </w:tc>
               </w:tr>
               <w:tr>
                 <w:trPr>
-                  <w:divId w:val="2032535255"/>
+                  <w:divId w:val="1112819109"/>
                   <w:tblCellSpacing w:w="15" w:type="dxa"/>
                 </w:trPr>
                 <w:tc>
@@ -4039,28 +4141,14 @@
                       <w:rPr>
                         <w:noProof/>
                       </w:rPr>
-                      <w:t xml:space="preserve">M. Zago, M. G. Pérez and G. M. Pérez, "UMUDGA: A dataset for profiling algorithmically generated domain names in botnet detection," </w:t>
-                    </w:r>
-                    <w:r>
-                      <w:rPr>
-                        <w:i/>
-                        <w:iCs/>
-                        <w:noProof/>
-                      </w:rPr>
-                      <w:t xml:space="preserve">Data in Brief, </w:t>
-                    </w:r>
-                    <w:r>
-                      <w:rPr>
-                        <w:noProof/>
-                      </w:rPr>
-                      <w:t xml:space="preserve">vol. 30, p. 105400, June 2020. </w:t>
+                      <w:t xml:space="preserve">P. Teufl, U. Payer and G. Lackner, "From NLP (Natural Language Processing) to MLP (Machine Language Processing)," 2010. </w:t>
                     </w:r>
                   </w:p>
                 </w:tc>
               </w:tr>
               <w:tr>
                 <w:trPr>
-                  <w:divId w:val="2032535255"/>
+                  <w:divId w:val="1112819109"/>
                   <w:tblCellSpacing w:w="15" w:type="dxa"/>
                 </w:trPr>
                 <w:tc>
@@ -4099,14 +4187,14 @@
                       <w:rPr>
                         <w:noProof/>
                       </w:rPr>
-                      <w:t xml:space="preserve">D. Liu, P. Ning and W. Du, "Detecting Malicious Beacon Nodes for Secure Location Discovery in Wireless Sensor Networks," 2009. </w:t>
+                      <w:t xml:space="preserve">B. Qin, Y. Wang and C. Ma, "API Call Based Ransomware Dynamic Detection Approach Using TextCNN," June 2020. </w:t>
                     </w:r>
                   </w:p>
                 </w:tc>
               </w:tr>
               <w:tr>
                 <w:trPr>
-                  <w:divId w:val="2032535255"/>
+                  <w:divId w:val="1112819109"/>
                   <w:tblCellSpacing w:w="15" w:type="dxa"/>
                 </w:trPr>
                 <w:tc>
@@ -4145,6 +4233,112 @@
                       <w:rPr>
                         <w:noProof/>
                       </w:rPr>
+                      <w:t xml:space="preserve">M. Zago, M. G. Pérez and G. M. Pérez, "UMUDGA: A dataset for profiling algorithmically generated domain names in botnet detection," </w:t>
+                    </w:r>
+                    <w:r>
+                      <w:rPr>
+                        <w:i/>
+                        <w:iCs/>
+                        <w:noProof/>
+                      </w:rPr>
+                      <w:t xml:space="preserve">Data in Brief, </w:t>
+                    </w:r>
+                    <w:r>
+                      <w:rPr>
+                        <w:noProof/>
+                      </w:rPr>
+                      <w:t xml:space="preserve">vol. 30, p. 105400, June 2020. </w:t>
+                    </w:r>
+                  </w:p>
+                </w:tc>
+              </w:tr>
+              <w:tr>
+                <w:trPr>
+                  <w:divId w:val="1112819109"/>
+                  <w:tblCellSpacing w:w="15" w:type="dxa"/>
+                </w:trPr>
+                <w:tc>
+                  <w:tcPr>
+                    <w:tcW w:w="50" w:type="pct"/>
+                    <w:hideMark/>
+                  </w:tcPr>
+                  <w:p>
+                    <w:pPr>
+                      <w:pStyle w:val="Bibliography"/>
+                      <w:rPr>
+                        <w:noProof/>
+                      </w:rPr>
+                    </w:pPr>
+                    <w:r>
+                      <w:rPr>
+                        <w:noProof/>
+                      </w:rPr>
+                      <w:t xml:space="preserve">[29] </w:t>
+                    </w:r>
+                  </w:p>
+                </w:tc>
+                <w:tc>
+                  <w:tcPr>
+                    <w:tcW w:w="0" w:type="auto"/>
+                    <w:hideMark/>
+                  </w:tcPr>
+                  <w:p>
+                    <w:pPr>
+                      <w:pStyle w:val="Bibliography"/>
+                      <w:rPr>
+                        <w:noProof/>
+                      </w:rPr>
+                    </w:pPr>
+                    <w:r>
+                      <w:rPr>
+                        <w:noProof/>
+                      </w:rPr>
+                      <w:t xml:space="preserve">D. Liu, P. Ning and W. Du, "Detecting Malicious Beacon Nodes for Secure Location Discovery in Wireless Sensor Networks," 2009. </w:t>
+                    </w:r>
+                  </w:p>
+                </w:tc>
+              </w:tr>
+              <w:tr>
+                <w:trPr>
+                  <w:divId w:val="1112819109"/>
+                  <w:tblCellSpacing w:w="15" w:type="dxa"/>
+                </w:trPr>
+                <w:tc>
+                  <w:tcPr>
+                    <w:tcW w:w="50" w:type="pct"/>
+                    <w:hideMark/>
+                  </w:tcPr>
+                  <w:p>
+                    <w:pPr>
+                      <w:pStyle w:val="Bibliography"/>
+                      <w:rPr>
+                        <w:noProof/>
+                      </w:rPr>
+                    </w:pPr>
+                    <w:r>
+                      <w:rPr>
+                        <w:noProof/>
+                      </w:rPr>
+                      <w:t xml:space="preserve">[30] </w:t>
+                    </w:r>
+                  </w:p>
+                </w:tc>
+                <w:tc>
+                  <w:tcPr>
+                    <w:tcW w:w="0" w:type="auto"/>
+                    <w:hideMark/>
+                  </w:tcPr>
+                  <w:p>
+                    <w:pPr>
+                      <w:pStyle w:val="Bibliography"/>
+                      <w:rPr>
+                        <w:noProof/>
+                      </w:rPr>
+                    </w:pPr>
+                    <w:r>
+                      <w:rPr>
+                        <w:noProof/>
+                      </w:rPr>
                       <w:t xml:space="preserve">K. Bojan , Z. Apostolis , W. George and E. Claudia , "Deep Learning for Classification of Malware," 2016. </w:t>
                     </w:r>
                   </w:p>
@@ -4153,7 +4347,7 @@
             </w:tbl>
             <w:p>
               <w:pPr>
-                <w:divId w:val="2032535255"/>
+                <w:divId w:val="1112819109"/>
                 <w:rPr>
                   <w:noProof/>
                 </w:rPr>
@@ -5784,6 +5978,7 @@
   <w:style w:type="character" w:default="1" w:styleId="DefaultParagraphFont">
     <w:name w:val="Default Paragraph Font"/>
     <w:uiPriority w:val="1"/>
+    <w:semiHidden/>
     <w:unhideWhenUsed/>
   </w:style>
   <w:style w:type="table" w:default="1" w:styleId="TableNormal">
@@ -6346,33 +6541,7 @@
         </b:NameList>
       </b:Author>
     </b:Author>
-    <b:RefOrder>28</b:RefOrder>
-  </b:Source>
-  <b:Source>
-    <b:Tag>PTe10</b:Tag>
-    <b:SourceType>JournalArticle</b:SourceType>
-    <b:Guid>{DD506081-96B6-4159-B0F3-10A043E432EE}</b:Guid>
-    <b:Author>
-      <b:Author>
-        <b:NameList>
-          <b:Person>
-            <b:Last>Teufl</b:Last>
-            <b:First>P.</b:First>
-          </b:Person>
-          <b:Person>
-            <b:Last>Payer</b:Last>
-            <b:First>U.</b:First>
-          </b:Person>
-          <b:Person>
-            <b:Last>Lackner</b:Last>
-            <b:First>G.</b:First>
-          </b:Person>
-        </b:NameList>
-      </b:Author>
-    </b:Author>
-    <b:Title>From NLP (Natural Language Processing) to MLP (Machine Language Processing)</b:Title>
-    <b:Year>2010</b:Year>
-    <b:RefOrder>1</b:RefOrder>
+    <b:RefOrder>30</b:RefOrder>
   </b:Source>
   <b:Source>
     <b:Year>2019</b:Year>
@@ -6408,7 +6577,7 @@
     <b:Pages>548–559</b:Pages>
     <b:Month>June</b:Month>
     <b:JournalName>Future Generation Computer Systems</b:JournalName>
-    <b:RefOrder>12</b:RefOrder>
+    <b:RefOrder>13</b:RefOrder>
   </b:Source>
   <b:Source>
     <b:Year>2020</b:Year>
@@ -6442,7 +6611,7 @@
     <b:Pages>105400</b:Pages>
     <b:Month>June</b:Month>
     <b:JournalName>Data in Brief</b:JournalName>
-    <b:RefOrder>26</b:RefOrder>
+    <b:RefOrder>28</b:RefOrder>
   </b:Source>
   <b:Source>
     <b:BIBTEX_Copyright>Creative Commons Attribution Non Commercial Share Alike 4.0 International</b:BIBTEX_Copyright>
@@ -6539,7 +6708,7 @@
     <b:Month>May</b:Month>
     <b:JournalName>IEEE Transactions on Information Forensics and Security</b:JournalName>
     <b:Number>5</b:Number>
-    <b:RefOrder>16</b:RefOrder>
+    <b:RefOrder>17</b:RefOrder>
   </b:Source>
   <b:Source>
     <b:Year>2019</b:Year>
@@ -6575,7 +6744,7 @@
     </b:Author>
     <b:Pages>125–160</b:Pages>
     <b:ConferenceName>Advanced Sciences and Technologies for Security Applications</b:ConferenceName>
-    <b:RefOrder>18</b:RefOrder>
+    <b:RefOrder>19</b:RefOrder>
   </b:Source>
   <b:Source>
     <b:Year>2021</b:Year>
@@ -6604,7 +6773,7 @@
     <b:Pages>147–159</b:Pages>
     <b:Month>July</b:Month>
     <b:ConferenceName>Mobile Computing and Sustainable Informatics</b:ConferenceName>
-    <b:RefOrder>22</b:RefOrder>
+    <b:RefOrder>23</b:RefOrder>
   </b:Source>
   <b:Source>
     <b:BIBTEX_Copyright>arXiv.org perpetual, non-exclusive license</b:BIBTEX_Copyright>
@@ -6638,7 +6807,7 @@
         </b:NameList>
       </b:Author>
     </b:Author>
-    <b:RefOrder>11</b:RefOrder>
+    <b:RefOrder>12</b:RefOrder>
   </b:Source>
   <b:Source>
     <b:BIBTEX_Copyright>arXiv.org perpetual, non-exclusive license</b:BIBTEX_Copyright>
@@ -6669,7 +6838,7 @@
         </b:NameList>
       </b:Author>
     </b:Author>
-    <b:RefOrder>8</b:RefOrder>
+    <b:RefOrder>9</b:RefOrder>
   </b:Source>
   <b:Source>
     <b:BIBTEX_Copyright>Creative Commons Attribution 4.0 International</b:BIBTEX_Copyright>
@@ -6699,7 +6868,7 @@
         </b:NameList>
       </b:Author>
     </b:Author>
-    <b:RefOrder>13</b:RefOrder>
+    <b:RefOrder>14</b:RefOrder>
   </b:Source>
   <b:Source>
     <b:BIBTEX_Copyright>arXiv.org perpetual, non-exclusive license</b:BIBTEX_Copyright>
@@ -6729,7 +6898,7 @@
         </b:NameList>
       </b:Author>
     </b:Author>
-    <b:RefOrder>10</b:RefOrder>
+    <b:RefOrder>11</b:RefOrder>
   </b:Source>
   <b:Source>
     <b:Year>2020</b:Year>
@@ -6760,7 +6929,7 @@
     </b:Author>
     <b:Month>June</b:Month>
     <b:ConferenceName>2020 International Conference on Big Data, Artificial Intelligence and Internet of Things Engineering (ICBAIE)</b:ConferenceName>
-    <b:RefOrder>25</b:RefOrder>
+    <b:RefOrder>27</b:RefOrder>
   </b:Source>
   <b:Source>
     <b:Year>2021</b:Year>
@@ -6787,7 +6956,7 @@
     </b:Author>
     <b:Pages>122532–122547</b:Pages>
     <b:JournalName>IEEE Access</b:JournalName>
-    <b:RefOrder>23</b:RefOrder>
+    <b:RefOrder>24</b:RefOrder>
   </b:Source>
   <b:Source>
     <b:Year>2020</b:Year>
@@ -6823,7 +6992,7 @@
     </b:Author>
     <b:JournalName>International Journal of Advanced Computer Science and Applications</b:JournalName>
     <b:Number>5</b:Number>
-    <b:RefOrder>19</b:RefOrder>
+    <b:RefOrder>20</b:RefOrder>
   </b:Source>
   <b:Source>
     <b:Year>2021</b:Year>
@@ -6857,7 +7026,7 @@
     <b:Month>March</b:Month>
     <b:JournalName>Neural Computing and Applications</b:JournalName>
     <b:Number>18</b:Number>
-    <b:RefOrder>24</b:RefOrder>
+    <b:RefOrder>25</b:RefOrder>
   </b:Source>
   <b:Source>
     <b:Year>2017</b:Year>
@@ -6884,7 +7053,7 @@
     </b:Author>
     <b:Month>January</b:Month>
     <b:ConferenceName>Proceedings of the 11th International Conference on Ubiquitous Information Management and Communication</b:ConferenceName>
-    <b:RefOrder>14</b:RefOrder>
+    <b:RefOrder>15</b:RefOrder>
   </b:Source>
   <b:Source>
     <b:BIBTEX_Copyright>Creative Commons Attribution 4.0 International</b:BIBTEX_Copyright>
@@ -6916,7 +7085,7 @@
         </b:NameList>
       </b:Author>
     </b:Author>
-    <b:RefOrder>21</b:RefOrder>
+    <b:RefOrder>22</b:RefOrder>
   </b:Source>
   <b:Source>
     <b:BIBTEX_Copyright>arXiv.org perpetual, non-exclusive license</b:BIBTEX_Copyright>
@@ -6938,7 +7107,7 @@
         </b:NameList>
       </b:Author>
     </b:Author>
-    <b:RefOrder>9</b:RefOrder>
+    <b:RefOrder>10</b:RefOrder>
   </b:Source>
   <b:Source>
     <b:Year>2017</b:Year>
@@ -6977,7 +7146,7 @@
     </b:Author>
     <b:Month>May</b:Month>
     <b:ConferenceName>2017 International Joint Conference on Neural Networks (IJCNN)</b:ConferenceName>
-    <b:RefOrder>15</b:RefOrder>
+    <b:RefOrder>16</b:RefOrder>
   </b:Source>
   <b:Source>
     <b:Year>2016</b:Year>
@@ -7035,7 +7204,7 @@
         </b:NameList>
       </b:Author>
     </b:Author>
-    <b:RefOrder>17</b:RefOrder>
+    <b:RefOrder>18</b:RefOrder>
   </b:Source>
   <b:Source>
     <b:Year>2017</b:Year>
@@ -7066,7 +7235,7 @@
     </b:Author>
     <b:Month>December</b:Month>
     <b:ConferenceName>Proceedings of the 33rd Annual Computer Security Applications Conference</b:ConferenceName>
-    <b:RefOrder>6</b:RefOrder>
+    <b:RefOrder>7</b:RefOrder>
   </b:Source>
   <b:Source>
     <b:Year>2017</b:Year>
@@ -7113,7 +7282,7 @@
     </b:Author>
     <b:Month>April</b:Month>
     <b:ConferenceName>Proceedings of the 2017 ACM on Asia Conference on Computer and Communications Security</b:ConferenceName>
-    <b:RefOrder>7</b:RefOrder>
+    <b:RefOrder>8</b:RefOrder>
   </b:Source>
   <b:Source>
     <b:BIBTEX_Copyright>arXiv.org perpetual, non-exclusive license</b:BIBTEX_Copyright>
@@ -7182,7 +7351,7 @@
         </b:NameList>
       </b:Author>
     </b:Author>
-    <b:RefOrder>20</b:RefOrder>
+    <b:RefOrder>21</b:RefOrder>
   </b:Source>
   <b:Source>
     <b:Tag>Don09</b:Tag>
@@ -7208,13 +7377,91 @@
     </b:Author>
     <b:Title>Detecting Malicious Beacon Nodes for Secure Location Discovery in Wireless Sensor Networks</b:Title>
     <b:Year>2009</b:Year>
-    <b:RefOrder>27</b:RefOrder>
+    <b:RefOrder>29</b:RefOrder>
+  </b:Source>
+  <b:Source>
+    <b:Tag>PTe10</b:Tag>
+    <b:SourceType>JournalArticle</b:SourceType>
+    <b:Guid>{DD506081-96B6-4159-B0F3-10A043E432EE}</b:Guid>
+    <b:Author>
+      <b:Author>
+        <b:NameList>
+          <b:Person>
+            <b:Last>Teufl</b:Last>
+            <b:First>P.</b:First>
+          </b:Person>
+          <b:Person>
+            <b:Last>Payer</b:Last>
+            <b:First>U.</b:First>
+          </b:Person>
+          <b:Person>
+            <b:Last>Lackner</b:Last>
+            <b:First>G.</b:First>
+          </b:Person>
+        </b:NameList>
+      </b:Author>
+    </b:Author>
+    <b:Title>From NLP (Natural Language Processing) to MLP (Machine Language Processing)</b:Title>
+    <b:Year>2010</b:Year>
+    <b:RefOrder>1</b:RefOrder>
+  </b:Source>
+  <b:Source>
+    <b:Tag>PTe101</b:Tag>
+    <b:SourceType>JournalArticle</b:SourceType>
+    <b:Guid>{A2A2835B-4649-43A8-99F4-A2CA0DD2F2E0}</b:Guid>
+    <b:Author>
+      <b:Author>
+        <b:NameList>
+          <b:Person>
+            <b:Last>Teufl</b:Last>
+            <b:First>P.</b:First>
+          </b:Person>
+          <b:Person>
+            <b:Last>Payer</b:Last>
+            <b:First>U.</b:First>
+          </b:Person>
+          <b:Person>
+            <b:Last>Lackner</b:Last>
+            <b:First>G.</b:First>
+          </b:Person>
+        </b:NameList>
+      </b:Author>
+    </b:Author>
+    <b:Title>From NLP (Natural Language Processing) to MLP (Machine Language Processing)</b:Title>
+    <b:Year>2010</b:Year>
+    <b:RefOrder>6</b:RefOrder>
+  </b:Source>
+  <b:Source>
+    <b:Tag>PTe102</b:Tag>
+    <b:SourceType>JournalArticle</b:SourceType>
+    <b:Guid>{E371BCAD-C1AF-40AD-A49E-0ED69D8AF99A}</b:Guid>
+    <b:Author>
+      <b:Author>
+        <b:NameList>
+          <b:Person>
+            <b:Last>Teufl</b:Last>
+            <b:First>P.</b:First>
+          </b:Person>
+          <b:Person>
+            <b:Last>Payer</b:Last>
+            <b:First>U.</b:First>
+          </b:Person>
+          <b:Person>
+            <b:Last>Lackner</b:Last>
+            <b:First>G.</b:First>
+          </b:Person>
+        </b:NameList>
+      </b:Author>
+    </b:Author>
+    <b:Title>From NLP (Natural Language Processing) to MLP (Machine Language Processing)</b:Title>
+    <b:Year>2010</b:Year>
+    <b:RefOrder>26</b:RefOrder>
   </b:Source>
 </b:Sources>
 </file>
 
 <file path=customXml/itemProps1.xml><?xml version="1.0" encoding="utf-8"?>
-<ds:datastoreItem xmlns:ds="http://schemas.openxmlformats.org/officeDocument/2006/customXml" ds:itemID="{D95BEB2D-A8EB-4ADA-8DC2-2DBE246BE1AE}">
+<ds:datastoreItem xmlns:ds="http://schemas.openxmlformats.org/officeDocument/2006/customXml" ds:itemID="{94AD4DE9-33D2-49FB-9568-FACAB9011C23}">
   <ds:schemaRefs>
     <ds:schemaRef ds:uri="http://schemas.openxmlformats.org/officeDocument/2006/bibliography"/>
   </ds:schemaRefs>

</xml_diff>

<commit_message>
added work form MC v3
</commit_message>
<xml_diff>
--- a/MC/nlp-cybersecurity/referat3.docx
+++ b/MC/nlp-cybersecurity/referat3.docx
@@ -206,15 +206,7 @@
         <w:t xml:space="preserve"> in detecting them. Even so, the behavior of the malware remains the same so the dynamic analysis proves </w:t>
       </w:r>
       <w:r>
-        <w:t xml:space="preserve">useful in identifying and stopping </w:t>
-      </w:r>
-      <w:proofErr w:type="gramStart"/>
-      <w:r>
-        <w:t>0 day</w:t>
-      </w:r>
-      <w:proofErr w:type="gramEnd"/>
-      <w:r>
-        <w:t xml:space="preserve"> exploits and advanced persistent threats. The behavior of a program is intrinsically the same across multiple layers of intent if the scope remains the same. </w:t>
+        <w:t xml:space="preserve">useful in identifying and stopping 0 day exploits and advanced persistent threats. The behavior of a program is intrinsically the same across multiple layers of intent if the scope remains the same. </w:t>
       </w:r>
     </w:p>
     <w:p>
@@ -622,13 +614,8 @@
       <w:r>
         <w:t xml:space="preserve">, a novel approach to automatically detect malicious domains based on the analysis of discussions in technical mailing lists (particularly on security-related topics) by using natural language processing and machine learning techniques. In order to reduce the manpower of feature engineering prior to the condition of not to extract pre-selected features </w:t>
       </w:r>
-      <w:proofErr w:type="gramStart"/>
-      <w:r>
-        <w:t>In</w:t>
-      </w:r>
-      <w:proofErr w:type="gramEnd"/>
-      <w:r>
-        <w:t xml:space="preserve"> the paper </w:t>
+      <w:r>
+        <w:t xml:space="preserve">In the paper </w:t>
       </w:r>
       <w:sdt>
         <w:sdtPr>
@@ -763,7 +750,39 @@
         </w:sdtContent>
       </w:sdt>
       <w:r>
-        <w:t xml:space="preserve"> propose a novel and efficient approach to perform static malware analysis, which can automatically learn the opcode sequence patterns of malware. To this end </w:t>
+        <w:t xml:space="preserve"> propose a novel and efficient approach to perform static malware analysis, which can automatically learn the opcode sequence patterns of malware</w:t>
+      </w:r>
+      <w:r>
+        <w:t xml:space="preserve">, using the knowledge from the paper </w:t>
+      </w:r>
+      <w:sdt>
+        <w:sdtPr>
+          <w:id w:val="1260264101"/>
+          <w:citation/>
+        </w:sdtPr>
+        <w:sdtContent>
+          <w:r>
+            <w:fldChar w:fldCharType="begin"/>
+          </w:r>
+          <w:r>
+            <w:instrText xml:space="preserve"> CITATION PTe103 \l 1033 </w:instrText>
+          </w:r>
+          <w:r>
+            <w:fldChar w:fldCharType="separate"/>
+          </w:r>
+          <w:r>
+            <w:rPr>
+              <w:noProof/>
+            </w:rPr>
+            <w:t>[11]</w:t>
+          </w:r>
+          <w:r>
+            <w:fldChar w:fldCharType="end"/>
+          </w:r>
+        </w:sdtContent>
+      </w:sdt>
+      <w:r>
+        <w:t xml:space="preserve">. To this end </w:t>
       </w:r>
       <w:r>
         <w:t xml:space="preserve">the researchers from the paper </w:t>
@@ -787,7 +806,7 @@
             <w:rPr>
               <w:noProof/>
             </w:rPr>
-            <w:t>[11]</w:t>
+            <w:t>[12]</w:t>
           </w:r>
           <w:r>
             <w:fldChar w:fldCharType="end"/>
@@ -822,7 +841,7 @@
             <w:rPr>
               <w:noProof/>
             </w:rPr>
-            <w:t>[12]</w:t>
+            <w:t>[13]</w:t>
           </w:r>
           <w:r>
             <w:fldChar w:fldCharType="end"/>
@@ -830,11 +849,11 @@
         </w:sdtContent>
       </w:sdt>
       <w:r>
-        <w:t xml:space="preserve"> propose deep learning approximate </w:t>
+        <w:t xml:space="preserve"> </w:t>
       </w:r>
       <w:r>
         <w:lastRenderedPageBreak/>
-        <w:t>matching (DLAM), which achieves much higher accuracy in detecting anomalies in fuzzy hashes than conventional approaches.</w:t>
+        <w:t>propose deep learning approximate matching (DLAM), which achieves much higher accuracy in detecting anomalies in fuzzy hashes than conventional approaches.</w:t>
       </w:r>
     </w:p>
     <w:p>
@@ -864,7 +883,7 @@
             <w:rPr>
               <w:noProof/>
             </w:rPr>
-            <w:t>[13]</w:t>
+            <w:t>[14]</w:t>
           </w:r>
           <w:r>
             <w:fldChar w:fldCharType="end"/>
@@ -902,7 +921,7 @@
             <w:rPr>
               <w:noProof/>
             </w:rPr>
-            <w:t>[14]</w:t>
+            <w:t>[15]</w:t>
           </w:r>
           <w:r>
             <w:fldChar w:fldCharType="end"/>
@@ -940,7 +959,7 @@
             <w:rPr>
               <w:noProof/>
             </w:rPr>
-            <w:t>[15]</w:t>
+            <w:t>[16]</w:t>
           </w:r>
           <w:r>
             <w:fldChar w:fldCharType="end"/>
@@ -984,7 +1003,7 @@
             <w:rPr>
               <w:noProof/>
             </w:rPr>
-            <w:t>[16]</w:t>
+            <w:t>[17]</w:t>
           </w:r>
           <w:r>
             <w:fldChar w:fldCharType="end"/>
@@ -1057,7 +1076,7 @@
             <w:rPr>
               <w:noProof/>
             </w:rPr>
-            <w:t>[17]</w:t>
+            <w:t>[18]</w:t>
           </w:r>
           <w:r>
             <w:fldChar w:fldCharType="end"/>
@@ -1098,7 +1117,7 @@
             <w:rPr>
               <w:noProof/>
             </w:rPr>
-            <w:t>[18]</w:t>
+            <w:t>[19]</w:t>
           </w:r>
           <w:r>
             <w:fldChar w:fldCharType="end"/>
@@ -1139,7 +1158,7 @@
             <w:rPr>
               <w:noProof/>
             </w:rPr>
-            <w:t>[19]</w:t>
+            <w:t>[20]</w:t>
           </w:r>
           <w:r>
             <w:fldChar w:fldCharType="end"/>
@@ -1176,7 +1195,7 @@
             <w:rPr>
               <w:noProof/>
             </w:rPr>
-            <w:t>[20]</w:t>
+            <w:t>[21]</w:t>
           </w:r>
           <w:r>
             <w:fldChar w:fldCharType="end"/>
@@ -1216,7 +1235,7 @@
             <w:rPr>
               <w:noProof/>
             </w:rPr>
-            <w:t>[21]</w:t>
+            <w:t>[22]</w:t>
           </w:r>
           <w:r>
             <w:fldChar w:fldCharType="end"/>
@@ -1254,7 +1273,7 @@
             <w:rPr>
               <w:noProof/>
             </w:rPr>
-            <w:t>[22]</w:t>
+            <w:t>[23]</w:t>
           </w:r>
           <w:r>
             <w:fldChar w:fldCharType="end"/>
@@ -1289,7 +1308,7 @@
             <w:rPr>
               <w:noProof/>
             </w:rPr>
-            <w:t>[23]</w:t>
+            <w:t>[24]</w:t>
           </w:r>
           <w:r>
             <w:fldChar w:fldCharType="end"/>
@@ -1321,7 +1340,7 @@
             <w:rPr>
               <w:noProof/>
             </w:rPr>
-            <w:t>[24]</w:t>
+            <w:t>[25]</w:t>
           </w:r>
           <w:r>
             <w:fldChar w:fldCharType="end"/>
@@ -1356,7 +1375,7 @@
             <w:rPr>
               <w:noProof/>
             </w:rPr>
-            <w:t>[25]</w:t>
+            <w:t>[26]</w:t>
           </w:r>
           <w:r>
             <w:fldChar w:fldCharType="end"/>
@@ -1397,7 +1416,7 @@
             <w:rPr>
               <w:noProof/>
             </w:rPr>
-            <w:t>[26]</w:t>
+            <w:t>[27]</w:t>
           </w:r>
           <w:r>
             <w:fldChar w:fldCharType="end"/>
@@ -1429,7 +1448,7 @@
             <w:rPr>
               <w:noProof/>
             </w:rPr>
-            <w:t>[27]</w:t>
+            <w:t>[28]</w:t>
           </w:r>
           <w:r>
             <w:fldChar w:fldCharType="end"/>
@@ -1440,17 +1459,12 @@
         <w:t xml:space="preserve"> propose a Dynamic Ransomware Detector based on the improved </w:t>
       </w:r>
       <w:proofErr w:type="spellStart"/>
-      <w:proofErr w:type="gramStart"/>
       <w:r>
         <w:t>TextCNN</w:t>
       </w:r>
       <w:proofErr w:type="spellEnd"/>
       <w:r>
-        <w:t>(</w:t>
-      </w:r>
-      <w:proofErr w:type="gramEnd"/>
-      <w:r>
-        <w:t xml:space="preserve">DRDT). </w:t>
+        <w:t xml:space="preserve">(DRDT). </w:t>
       </w:r>
       <w:r>
         <w:t xml:space="preserve">In the </w:t>
@@ -1474,7 +1488,7 @@
             <w:rPr>
               <w:noProof/>
             </w:rPr>
-            <w:t>[28]</w:t>
+            <w:t>[29]</w:t>
           </w:r>
           <w:r>
             <w:fldChar w:fldCharType="end"/>
@@ -1549,7 +1563,7 @@
             <w:rPr>
               <w:noProof/>
             </w:rPr>
-            <w:t>[17]</w:t>
+            <w:t>[18]</w:t>
           </w:r>
           <w:r>
             <w:fldChar w:fldCharType="end"/>
@@ -1594,7 +1608,7 @@
             <w:rPr>
               <w:noProof/>
             </w:rPr>
-            <w:t>[18]</w:t>
+            <w:t>[19]</w:t>
           </w:r>
           <w:r>
             <w:fldChar w:fldCharType="end"/>
@@ -1665,7 +1679,7 @@
             <w:rPr>
               <w:noProof/>
             </w:rPr>
-            <w:t>[29]</w:t>
+            <w:t>[30]</w:t>
           </w:r>
           <w:r>
             <w:fldChar w:fldCharType="end"/>
@@ -1794,32 +1808,16 @@
       <w:r>
         <w:t xml:space="preserve">Table </w:t>
       </w:r>
-      <w:r>
-        <w:fldChar w:fldCharType="begin"/>
-      </w:r>
-      <w:r>
-        <w:instrText xml:space="preserve"> SEQ Table \* ARABIC </w:instrText>
-      </w:r>
-      <w:r>
-        <w:fldChar w:fldCharType="separate"/>
-      </w:r>
-      <w:r>
-        <w:rPr>
-          <w:noProof/>
-        </w:rPr>
-        <w:t>1</w:t>
-      </w:r>
-      <w:r>
-        <w:rPr>
-          <w:noProof/>
-        </w:rPr>
-        <w:fldChar w:fldCharType="end"/>
-      </w:r>
-      <w:r>
-        <w:t xml:space="preserve"> </w:t>
-      </w:r>
-      <w:r>
-        <w:t>Transforming the system trace into preprocessed input</w:t>
+      <w:fldSimple w:instr=" SEQ Table \* ARABIC ">
+        <w:r>
+          <w:rPr>
+            <w:noProof/>
+          </w:rPr>
+          <w:t>1</w:t>
+        </w:r>
+      </w:fldSimple>
+      <w:r>
+        <w:t xml:space="preserve"> Transforming the system trace into preprocessed input</w:t>
       </w:r>
     </w:p>
     <w:p>
@@ -1852,7 +1850,7 @@
           <w:noProof/>
         </w:rPr>
         <w:drawing>
-          <wp:anchor distT="0" distB="0" distL="114300" distR="114300" simplePos="0" relativeHeight="251659264" behindDoc="0" locked="0" layoutInCell="1" allowOverlap="1" wp14:anchorId="4F6B8867" wp14:editId="06133A94">
+          <wp:anchor distT="0" distB="0" distL="114300" distR="114300" simplePos="0" relativeHeight="251661824" behindDoc="0" locked="0" layoutInCell="1" allowOverlap="1" wp14:anchorId="4F6B8867" wp14:editId="271E174A">
             <wp:simplePos x="0" y="0"/>
             <wp:positionH relativeFrom="column">
               <wp:posOffset>971550</wp:posOffset>
@@ -1950,7 +1948,7 @@
           <w:noProof/>
         </w:rPr>
         <w:drawing>
-          <wp:anchor distT="0" distB="0" distL="114300" distR="114300" simplePos="0" relativeHeight="251657216" behindDoc="1" locked="0" layoutInCell="1" allowOverlap="1" wp14:anchorId="20056ECB" wp14:editId="79F21A2D">
+          <wp:anchor distT="0" distB="0" distL="114300" distR="114300" simplePos="0" relativeHeight="251658752" behindDoc="1" locked="0" layoutInCell="1" allowOverlap="1" wp14:anchorId="20056ECB" wp14:editId="5E8172CD">
             <wp:simplePos x="0" y="0"/>
             <wp:positionH relativeFrom="column">
               <wp:posOffset>0</wp:posOffset>
@@ -2036,7 +2034,7 @@
           <w:noProof/>
         </w:rPr>
         <w:drawing>
-          <wp:anchor distT="0" distB="0" distL="114300" distR="114300" simplePos="0" relativeHeight="251655168" behindDoc="1" locked="0" layoutInCell="1" allowOverlap="1" wp14:anchorId="742C3038" wp14:editId="30D51778">
+          <wp:anchor distT="0" distB="0" distL="114300" distR="114300" simplePos="0" relativeHeight="251654656" behindDoc="1" locked="0" layoutInCell="1" allowOverlap="1" wp14:anchorId="742C3038" wp14:editId="30D51778">
             <wp:simplePos x="0" y="0"/>
             <wp:positionH relativeFrom="column">
               <wp:posOffset>3381375</wp:posOffset>
@@ -2192,7 +2190,7 @@
             <w:rPr>
               <w:noProof/>
             </w:rPr>
-            <w:t>[19]</w:t>
+            <w:t>[20]</w:t>
           </w:r>
           <w:r>
             <w:fldChar w:fldCharType="end"/>
@@ -2230,7 +2228,7 @@
             <w:rPr>
               <w:noProof/>
             </w:rPr>
-            <w:t>[20]</w:t>
+            <w:t>[21]</w:t>
           </w:r>
           <w:r>
             <w:fldChar w:fldCharType="end"/>
@@ -2410,7 +2408,7 @@
             <w:rPr>
               <w:noProof/>
             </w:rPr>
-            <w:t>[21]</w:t>
+            <w:t>[22]</w:t>
           </w:r>
           <w:r>
             <w:fldChar w:fldCharType="end"/>
@@ -2468,7 +2466,7 @@
             <w:rPr>
               <w:noProof/>
             </w:rPr>
-            <w:t>[22]</w:t>
+            <w:t>[23]</w:t>
           </w:r>
           <w:r>
             <w:fldChar w:fldCharType="end"/>
@@ -2542,7 +2540,7 @@
             <w:rPr>
               <w:noProof/>
             </w:rPr>
-            <w:t>[24]</w:t>
+            <w:t>[25]</w:t>
           </w:r>
           <w:r>
             <w:fldChar w:fldCharType="end"/>
@@ -2580,7 +2578,7 @@
             <w:rPr>
               <w:noProof/>
             </w:rPr>
-            <w:t>[25]</w:t>
+            <w:t>[26]</w:t>
           </w:r>
           <w:r>
             <w:fldChar w:fldCharType="end"/>
@@ -2684,7 +2682,7 @@
             <w:rPr>
               <w:noProof/>
             </w:rPr>
-            <w:t>[27]</w:t>
+            <w:t>[28]</w:t>
           </w:r>
           <w:r>
             <w:fldChar w:fldCharType="end"/>
@@ -2737,7 +2735,7 @@
             <w:rPr>
               <w:noProof/>
             </w:rPr>
-            <w:t>[27]</w:t>
+            <w:t>[28]</w:t>
           </w:r>
           <w:r>
             <w:fldChar w:fldCharType="end"/>
@@ -2775,7 +2773,7 @@
             <w:rPr>
               <w:noProof/>
             </w:rPr>
-            <w:t>[28]</w:t>
+            <w:t>[29]</w:t>
           </w:r>
           <w:r>
             <w:fldChar w:fldCharType="end"/>
@@ -2881,7 +2879,7 @@
               </w:tblGrid>
               <w:tr>
                 <w:trPr>
-                  <w:divId w:val="1112819109"/>
+                  <w:divId w:val="1007949362"/>
                   <w:tblCellSpacing w:w="15" w:type="dxa"/>
                 </w:trPr>
                 <w:tc>
@@ -2927,7 +2925,7 @@
               </w:tr>
               <w:tr>
                 <w:trPr>
-                  <w:divId w:val="1112819109"/>
+                  <w:divId w:val="1007949362"/>
                   <w:tblCellSpacing w:w="15" w:type="dxa"/>
                 </w:trPr>
                 <w:tc>
@@ -2973,7 +2971,7 @@
               </w:tr>
               <w:tr>
                 <w:trPr>
-                  <w:divId w:val="1112819109"/>
+                  <w:divId w:val="1007949362"/>
                   <w:tblCellSpacing w:w="15" w:type="dxa"/>
                 </w:trPr>
                 <w:tc>
@@ -3019,7 +3017,7 @@
               </w:tr>
               <w:tr>
                 <w:trPr>
-                  <w:divId w:val="1112819109"/>
+                  <w:divId w:val="1007949362"/>
                   <w:tblCellSpacing w:w="15" w:type="dxa"/>
                 </w:trPr>
                 <w:tc>
@@ -3065,7 +3063,7 @@
               </w:tr>
               <w:tr>
                 <w:trPr>
-                  <w:divId w:val="1112819109"/>
+                  <w:divId w:val="1007949362"/>
                   <w:tblCellSpacing w:w="15" w:type="dxa"/>
                 </w:trPr>
                 <w:tc>
@@ -3111,7 +3109,7 @@
               </w:tr>
               <w:tr>
                 <w:trPr>
-                  <w:divId w:val="1112819109"/>
+                  <w:divId w:val="1007949362"/>
                   <w:tblCellSpacing w:w="15" w:type="dxa"/>
                 </w:trPr>
                 <w:tc>
@@ -3157,7 +3155,7 @@
               </w:tr>
               <w:tr>
                 <w:trPr>
-                  <w:divId w:val="1112819109"/>
+                  <w:divId w:val="1007949362"/>
                   <w:tblCellSpacing w:w="15" w:type="dxa"/>
                 </w:trPr>
                 <w:tc>
@@ -3203,7 +3201,7 @@
               </w:tr>
               <w:tr>
                 <w:trPr>
-                  <w:divId w:val="1112819109"/>
+                  <w:divId w:val="1007949362"/>
                   <w:tblCellSpacing w:w="15" w:type="dxa"/>
                 </w:trPr>
                 <w:tc>
@@ -3249,7 +3247,7 @@
               </w:tr>
               <w:tr>
                 <w:trPr>
-                  <w:divId w:val="1112819109"/>
+                  <w:divId w:val="1007949362"/>
                   <w:tblCellSpacing w:w="15" w:type="dxa"/>
                 </w:trPr>
                 <w:tc>
@@ -3295,7 +3293,7 @@
               </w:tr>
               <w:tr>
                 <w:trPr>
-                  <w:divId w:val="1112819109"/>
+                  <w:divId w:val="1007949362"/>
                   <w:tblCellSpacing w:w="15" w:type="dxa"/>
                 </w:trPr>
                 <w:tc>
@@ -3341,7 +3339,7 @@
               </w:tr>
               <w:tr>
                 <w:trPr>
-                  <w:divId w:val="1112819109"/>
+                  <w:divId w:val="1007949362"/>
                   <w:tblCellSpacing w:w="15" w:type="dxa"/>
                 </w:trPr>
                 <w:tc>
@@ -3380,14 +3378,14 @@
                       <w:rPr>
                         <w:noProof/>
                       </w:rPr>
-                      <w:t xml:space="preserve">K. Redmond, L. Luo and Q. Zeng, "A Cross-Architecture Instruction Embedding Model for Natural Language Processing-Inspired Binary Code Analysis," 2018. </w:t>
+                      <w:t xml:space="preserve">P. Teufl, U. Payer and G. Lackner, "From NLP (Natural Language Processing) to MLP (Machine Language Processing)," 2010. </w:t>
                     </w:r>
                   </w:p>
                 </w:tc>
               </w:tr>
               <w:tr>
                 <w:trPr>
-                  <w:divId w:val="1112819109"/>
+                  <w:divId w:val="1007949362"/>
                   <w:tblCellSpacing w:w="15" w:type="dxa"/>
                 </w:trPr>
                 <w:tc>
@@ -3426,14 +3424,14 @@
                       <w:rPr>
                         <w:noProof/>
                       </w:rPr>
-                      <w:t xml:space="preserve">F. Uhlig, L. Struppek, D. Hintersdorf and K. Kersting, "Transformer-Boosted Anomaly Detection with Fuzzy Hashes," 2022. </w:t>
+                      <w:t xml:space="preserve">K. Redmond, L. Luo and Q. Zeng, "A Cross-Architecture Instruction Embedding Model for Natural Language Processing-Inspired Binary Code Analysis," 2018. </w:t>
                     </w:r>
                   </w:p>
                 </w:tc>
               </w:tr>
               <w:tr>
                 <w:trPr>
-                  <w:divId w:val="1112819109"/>
+                  <w:divId w:val="1007949362"/>
                   <w:tblCellSpacing w:w="15" w:type="dxa"/>
                 </w:trPr>
                 <w:tc>
@@ -3472,28 +3470,14 @@
                       <w:rPr>
                         <w:noProof/>
                       </w:rPr>
-                      <w:t xml:space="preserve">Y. Zhang, W. Ren, T. Zhu and Y. Ren, "SaaS: A situational awareness and analysis system for massive android malware detection," </w:t>
-                    </w:r>
-                    <w:r>
-                      <w:rPr>
-                        <w:i/>
-                        <w:iCs/>
-                        <w:noProof/>
-                      </w:rPr>
-                      <w:t xml:space="preserve">Future Generation Computer Systems, </w:t>
-                    </w:r>
-                    <w:r>
-                      <w:rPr>
-                        <w:noProof/>
-                      </w:rPr>
-                      <w:t xml:space="preserve">vol. 95, p. 548–559, June 2019. </w:t>
+                      <w:t xml:space="preserve">F. Uhlig, L. Struppek, D. Hintersdorf and K. Kersting, "Transformer-Boosted Anomaly Detection with Fuzzy Hashes," 2022. </w:t>
                     </w:r>
                   </w:p>
                 </w:tc>
               </w:tr>
               <w:tr>
                 <w:trPr>
-                  <w:divId w:val="1112819109"/>
+                  <w:divId w:val="1007949362"/>
                   <w:tblCellSpacing w:w="15" w:type="dxa"/>
                 </w:trPr>
                 <w:tc>
@@ -3532,14 +3516,28 @@
                       <w:rPr>
                         <w:noProof/>
                       </w:rPr>
-                      <w:t xml:space="preserve">D. Sahabandu, S. Mertoguno and R. Poovendran, "A Natural Language Processing Approach for Instruction Set Architecture Identification," 2022. </w:t>
+                      <w:t xml:space="preserve">Y. Zhang, W. Ren, T. Zhu and Y. Ren, "SaaS: A situational awareness and analysis system for massive android malware detection," </w:t>
+                    </w:r>
+                    <w:r>
+                      <w:rPr>
+                        <w:i/>
+                        <w:iCs/>
+                        <w:noProof/>
+                      </w:rPr>
+                      <w:t xml:space="preserve">Future Generation Computer Systems, </w:t>
+                    </w:r>
+                    <w:r>
+                      <w:rPr>
+                        <w:noProof/>
+                      </w:rPr>
+                      <w:t xml:space="preserve">vol. 95, p. 548–559, June 2019. </w:t>
                     </w:r>
                   </w:p>
                 </w:tc>
               </w:tr>
               <w:tr>
                 <w:trPr>
-                  <w:divId w:val="1112819109"/>
+                  <w:divId w:val="1007949362"/>
                   <w:tblCellSpacing w:w="15" w:type="dxa"/>
                 </w:trPr>
                 <w:tc>
@@ -3578,14 +3576,14 @@
                       <w:rPr>
                         <w:noProof/>
                       </w:rPr>
-                      <w:t xml:space="preserve">Y. Nagano and R. Uda, "Static analysis with paragraph vector for malware detection," January 2017. </w:t>
+                      <w:t xml:space="preserve">D. Sahabandu, S. Mertoguno and R. Poovendran, "A Natural Language Processing Approach for Instruction Set Architecture Identification," 2022. </w:t>
                     </w:r>
                   </w:p>
                 </w:tc>
               </w:tr>
               <w:tr>
                 <w:trPr>
-                  <w:divId w:val="1112819109"/>
+                  <w:divId w:val="1007949362"/>
                   <w:tblCellSpacing w:w="15" w:type="dxa"/>
                 </w:trPr>
                 <w:tc>
@@ -3624,14 +3622,14 @@
                       <w:rPr>
                         <w:noProof/>
                       </w:rPr>
-                      <w:t xml:space="preserve">B. Kolosnjaji, G. Eraisha, G. Webster, A. Zarras and C. Eckert, "Empowering convolutional networks for malware classification and analysis," May 2017. </w:t>
+                      <w:t xml:space="preserve">Y. Nagano and R. Uda, "Static analysis with paragraph vector for malware detection," January 2017. </w:t>
                     </w:r>
                   </w:p>
                 </w:tc>
               </w:tr>
               <w:tr>
                 <w:trPr>
-                  <w:divId w:val="1112819109"/>
+                  <w:divId w:val="1007949362"/>
                   <w:tblCellSpacing w:w="15" w:type="dxa"/>
                 </w:trPr>
                 <w:tc>
@@ -3670,28 +3668,14 @@
                       <w:rPr>
                         <w:noProof/>
                       </w:rPr>
-                      <w:t xml:space="preserve">S. Wang, Q. Yan, Z. Chen, B. Yang, C. Zhao and M. Conti, "Detecting Android Malware Leveraging Text Semantics of Network Flows," </w:t>
-                    </w:r>
-                    <w:r>
-                      <w:rPr>
-                        <w:i/>
-                        <w:iCs/>
-                        <w:noProof/>
-                      </w:rPr>
-                      <w:t xml:space="preserve">IEEE Transactions on Information Forensics and Security, </w:t>
-                    </w:r>
-                    <w:r>
-                      <w:rPr>
-                        <w:noProof/>
-                      </w:rPr>
-                      <w:t xml:space="preserve">vol. 13, p. 1096–1109, May 2018. </w:t>
+                      <w:t xml:space="preserve">B. Kolosnjaji, G. Eraisha, G. Webster, A. Zarras and C. Eckert, "Empowering convolutional networks for malware classification and analysis," May 2017. </w:t>
                     </w:r>
                   </w:p>
                 </w:tc>
               </w:tr>
               <w:tr>
                 <w:trPr>
-                  <w:divId w:val="1112819109"/>
+                  <w:divId w:val="1007949362"/>
                   <w:tblCellSpacing w:w="15" w:type="dxa"/>
                 </w:trPr>
                 <w:tc>
@@ -3730,14 +3714,28 @@
                       <w:rPr>
                         <w:noProof/>
                       </w:rPr>
-                      <w:t xml:space="preserve">C. W. Kim, "NtMalDetect: A Machine Learning Approach to Malware Detection Using Native API System Calls," 2018. </w:t>
+                      <w:t xml:space="preserve">S. Wang, Q. Yan, Z. Chen, B. Yang, C. Zhao and M. Conti, "Detecting Android Malware Leveraging Text Semantics of Network Flows," </w:t>
+                    </w:r>
+                    <w:r>
+                      <w:rPr>
+                        <w:i/>
+                        <w:iCs/>
+                        <w:noProof/>
+                      </w:rPr>
+                      <w:t xml:space="preserve">IEEE Transactions on Information Forensics and Security, </w:t>
+                    </w:r>
+                    <w:r>
+                      <w:rPr>
+                        <w:noProof/>
+                      </w:rPr>
+                      <w:t xml:space="preserve">vol. 13, p. 1096–1109, May 2018. </w:t>
                     </w:r>
                   </w:p>
                 </w:tc>
               </w:tr>
               <w:tr>
                 <w:trPr>
-                  <w:divId w:val="1112819109"/>
+                  <w:divId w:val="1007949362"/>
                   <w:tblCellSpacing w:w="15" w:type="dxa"/>
                 </w:trPr>
                 <w:tc>
@@ -3776,14 +3774,14 @@
                       <w:rPr>
                         <w:noProof/>
                       </w:rPr>
-                      <w:t xml:space="preserve">R. Vinayakumar, K. P. Soman, P. Poornachandran and S. Akarsh, "Application of Deep Learning Architectures for Cyber Security," p. 125–160, 2019. </w:t>
+                      <w:t xml:space="preserve">C. W. Kim, "NtMalDetect: A Machine Learning Approach to Malware Detection Using Native API System Calls," 2018. </w:t>
                     </w:r>
                   </w:p>
                 </w:tc>
               </w:tr>
               <w:tr>
                 <w:trPr>
-                  <w:divId w:val="1112819109"/>
+                  <w:divId w:val="1007949362"/>
                   <w:tblCellSpacing w:w="15" w:type="dxa"/>
                 </w:trPr>
                 <w:tc>
@@ -3823,28 +3821,14 @@
                       <w:rPr>
                         <w:noProof/>
                       </w:rPr>
-                      <w:t xml:space="preserve">S. K. Peddoju, H. Upadhyay, J. Soni and N. Prabakar, "Natural Language Processing based Anomalous System Call Sequences Detection with Virtual Memory Introspection," </w:t>
-                    </w:r>
-                    <w:r>
-                      <w:rPr>
-                        <w:i/>
-                        <w:iCs/>
-                        <w:noProof/>
-                      </w:rPr>
-                      <w:t xml:space="preserve">International Journal of Advanced Computer Science and Applications, </w:t>
-                    </w:r>
-                    <w:r>
-                      <w:rPr>
-                        <w:noProof/>
-                      </w:rPr>
-                      <w:t xml:space="preserve">vol. 11, 2020. </w:t>
+                      <w:t xml:space="preserve">R. Vinayakumar, K. P. Soman, P. Poornachandran and S. Akarsh, "Application of Deep Learning Architectures for Cyber Security," p. 125–160, 2019. </w:t>
                     </w:r>
                   </w:p>
                 </w:tc>
               </w:tr>
               <w:tr>
                 <w:trPr>
-                  <w:divId w:val="1112819109"/>
+                  <w:divId w:val="1007949362"/>
                   <w:tblCellSpacing w:w="15" w:type="dxa"/>
                 </w:trPr>
                 <w:tc>
@@ -3883,14 +3867,28 @@
                       <w:rPr>
                         <w:noProof/>
                       </w:rPr>
-                      <w:t xml:space="preserve">L. Chen, Z. He, H. Wu, Y. Gong and B. Mao, "AVMiner: Expansible and Semantic-Preserving Anti-Virus Labels Mining Method," 2022. </w:t>
+                      <w:t xml:space="preserve">S. K. Peddoju, H. Upadhyay, J. Soni and N. Prabakar, "Natural Language Processing based Anomalous System Call Sequences Detection with Virtual Memory Introspection," </w:t>
+                    </w:r>
+                    <w:r>
+                      <w:rPr>
+                        <w:i/>
+                        <w:iCs/>
+                        <w:noProof/>
+                      </w:rPr>
+                      <w:t xml:space="preserve">International Journal of Advanced Computer Science and Applications, </w:t>
+                    </w:r>
+                    <w:r>
+                      <w:rPr>
+                        <w:noProof/>
+                      </w:rPr>
+                      <w:t xml:space="preserve">vol. 11, 2020. </w:t>
                     </w:r>
                   </w:p>
                 </w:tc>
               </w:tr>
               <w:tr>
                 <w:trPr>
-                  <w:divId w:val="1112819109"/>
+                  <w:divId w:val="1007949362"/>
                   <w:tblCellSpacing w:w="15" w:type="dxa"/>
                 </w:trPr>
                 <w:tc>
@@ -3929,14 +3927,14 @@
                       <w:rPr>
                         <w:noProof/>
                       </w:rPr>
-                      <w:t xml:space="preserve">P. Maniriho, A. N. Mahmood and M. J. M. Chowdhury, "MalDetConv: Automated Behaviour-based Malware Detection Framework Based on Natural Language Processing and Deep Learning Techniques," 2022. </w:t>
+                      <w:t xml:space="preserve">L. Chen, Z. He, H. Wu, Y. Gong and B. Mao, "AVMiner: Expansible and Semantic-Preserving Anti-Virus Labels Mining Method," 2022. </w:t>
                     </w:r>
                   </w:p>
                 </w:tc>
               </w:tr>
               <w:tr>
                 <w:trPr>
-                  <w:divId w:val="1112819109"/>
+                  <w:divId w:val="1007949362"/>
                   <w:tblCellSpacing w:w="15" w:type="dxa"/>
                 </w:trPr>
                 <w:tc>
@@ -3975,14 +3973,14 @@
                       <w:rPr>
                         <w:noProof/>
                       </w:rPr>
-                      <w:t xml:space="preserve">S. S. Vanjire and M. Lakshmi, "MDTA: A New Approach of Supervised Machine Learning for Android Malware Detection and Threat Attribution Using Behavioral Reports," p. 147–159, July 2021. </w:t>
+                      <w:t xml:space="preserve">P. Maniriho, A. N. Mahmood and M. J. M. Chowdhury, "MalDetConv: Automated Behaviour-based Malware Detection Framework Based on Natural Language Processing and Deep Learning Techniques," 2022. </w:t>
                     </w:r>
                   </w:p>
                 </w:tc>
               </w:tr>
               <w:tr>
                 <w:trPr>
-                  <w:divId w:val="1112819109"/>
+                  <w:divId w:val="1007949362"/>
                   <w:tblCellSpacing w:w="15" w:type="dxa"/>
                 </w:trPr>
                 <w:tc>
@@ -4021,28 +4019,14 @@
                       <w:rPr>
                         <w:noProof/>
                       </w:rPr>
-                      <w:t xml:space="preserve">S. Poudyal and D. Dasgupta, "Analysis of Crypto-Ransomware Using ML-Based Multi-Level Profiling," </w:t>
-                    </w:r>
-                    <w:r>
-                      <w:rPr>
-                        <w:i/>
-                        <w:iCs/>
-                        <w:noProof/>
-                      </w:rPr>
-                      <w:t xml:space="preserve">IEEE Access, </w:t>
-                    </w:r>
-                    <w:r>
-                      <w:rPr>
-                        <w:noProof/>
-                      </w:rPr>
-                      <w:t xml:space="preserve">vol. 9, p. 122532–122547, 2021. </w:t>
+                      <w:t xml:space="preserve">S. S. Vanjire and M. Lakshmi, "MDTA: A New Approach of Supervised Machine Learning for Android Malware Detection and Threat Attribution Using Behavioral Reports," p. 147–159, July 2021. </w:t>
                     </w:r>
                   </w:p>
                 </w:tc>
               </w:tr>
               <w:tr>
                 <w:trPr>
-                  <w:divId w:val="1112819109"/>
+                  <w:divId w:val="1007949362"/>
                   <w:tblCellSpacing w:w="15" w:type="dxa"/>
                 </w:trPr>
                 <w:tc>
@@ -4081,7 +4065,7 @@
                       <w:rPr>
                         <w:noProof/>
                       </w:rPr>
-                      <w:t xml:space="preserve">E. S. Parildi, D. Hatzinakos and Y. Lawryshyn, "Deep learning-aided runtime opcode-based Windows malware detection," </w:t>
+                      <w:t xml:space="preserve">S. Poudyal and D. Dasgupta, "Analysis of Crypto-Ransomware Using ML-Based Multi-Level Profiling," </w:t>
                     </w:r>
                     <w:r>
                       <w:rPr>
@@ -4089,20 +4073,20 @@
                         <w:iCs/>
                         <w:noProof/>
                       </w:rPr>
-                      <w:t xml:space="preserve">Neural Computing and Applications, </w:t>
+                      <w:t xml:space="preserve">IEEE Access, </w:t>
                     </w:r>
                     <w:r>
                       <w:rPr>
                         <w:noProof/>
                       </w:rPr>
-                      <w:t xml:space="preserve">vol. 33, p. 11963–11983, March 2021. </w:t>
+                      <w:t xml:space="preserve">vol. 9, p. 122532–122547, 2021. </w:t>
                     </w:r>
                   </w:p>
                 </w:tc>
               </w:tr>
               <w:tr>
                 <w:trPr>
-                  <w:divId w:val="1112819109"/>
+                  <w:divId w:val="1007949362"/>
                   <w:tblCellSpacing w:w="15" w:type="dxa"/>
                 </w:trPr>
                 <w:tc>
@@ -4141,14 +4125,28 @@
                       <w:rPr>
                         <w:noProof/>
                       </w:rPr>
-                      <w:t xml:space="preserve">P. Teufl, U. Payer and G. Lackner, "From NLP (Natural Language Processing) to MLP (Machine Language Processing)," 2010. </w:t>
+                      <w:t xml:space="preserve">E. S. Parildi, D. Hatzinakos and Y. Lawryshyn, "Deep learning-aided runtime opcode-based Windows malware detection," </w:t>
+                    </w:r>
+                    <w:r>
+                      <w:rPr>
+                        <w:i/>
+                        <w:iCs/>
+                        <w:noProof/>
+                      </w:rPr>
+                      <w:t xml:space="preserve">Neural Computing and Applications, </w:t>
+                    </w:r>
+                    <w:r>
+                      <w:rPr>
+                        <w:noProof/>
+                      </w:rPr>
+                      <w:t xml:space="preserve">vol. 33, p. 11963–11983, March 2021. </w:t>
                     </w:r>
                   </w:p>
                 </w:tc>
               </w:tr>
               <w:tr>
                 <w:trPr>
-                  <w:divId w:val="1112819109"/>
+                  <w:divId w:val="1007949362"/>
                   <w:tblCellSpacing w:w="15" w:type="dxa"/>
                 </w:trPr>
                 <w:tc>
@@ -4187,14 +4185,14 @@
                       <w:rPr>
                         <w:noProof/>
                       </w:rPr>
-                      <w:t xml:space="preserve">B. Qin, Y. Wang and C. Ma, "API Call Based Ransomware Dynamic Detection Approach Using TextCNN," June 2020. </w:t>
+                      <w:t xml:space="preserve">P. Teufl, U. Payer and G. Lackner, "From NLP (Natural Language Processing) to MLP (Machine Language Processing)," 2010. </w:t>
                     </w:r>
                   </w:p>
                 </w:tc>
               </w:tr>
               <w:tr>
                 <w:trPr>
-                  <w:divId w:val="1112819109"/>
+                  <w:divId w:val="1007949362"/>
                   <w:tblCellSpacing w:w="15" w:type="dxa"/>
                 </w:trPr>
                 <w:tc>
@@ -4233,28 +4231,14 @@
                       <w:rPr>
                         <w:noProof/>
                       </w:rPr>
-                      <w:t xml:space="preserve">M. Zago, M. G. Pérez and G. M. Pérez, "UMUDGA: A dataset for profiling algorithmically generated domain names in botnet detection," </w:t>
-                    </w:r>
-                    <w:r>
-                      <w:rPr>
-                        <w:i/>
-                        <w:iCs/>
-                        <w:noProof/>
-                      </w:rPr>
-                      <w:t xml:space="preserve">Data in Brief, </w:t>
-                    </w:r>
-                    <w:r>
-                      <w:rPr>
-                        <w:noProof/>
-                      </w:rPr>
-                      <w:t xml:space="preserve">vol. 30, p. 105400, June 2020. </w:t>
+                      <w:t xml:space="preserve">B. Qin, Y. Wang and C. Ma, "API Call Based Ransomware Dynamic Detection Approach Using TextCNN," June 2020. </w:t>
                     </w:r>
                   </w:p>
                 </w:tc>
               </w:tr>
               <w:tr>
                 <w:trPr>
-                  <w:divId w:val="1112819109"/>
+                  <w:divId w:val="1007949362"/>
                   <w:tblCellSpacing w:w="15" w:type="dxa"/>
                 </w:trPr>
                 <w:tc>
@@ -4293,14 +4277,28 @@
                       <w:rPr>
                         <w:noProof/>
                       </w:rPr>
-                      <w:t xml:space="preserve">D. Liu, P. Ning and W. Du, "Detecting Malicious Beacon Nodes for Secure Location Discovery in Wireless Sensor Networks," 2009. </w:t>
+                      <w:t xml:space="preserve">M. Zago, M. G. Pérez and G. M. Pérez, "UMUDGA: A dataset for profiling algorithmically generated domain names in botnet detection," </w:t>
+                    </w:r>
+                    <w:r>
+                      <w:rPr>
+                        <w:i/>
+                        <w:iCs/>
+                        <w:noProof/>
+                      </w:rPr>
+                      <w:t xml:space="preserve">Data in Brief, </w:t>
+                    </w:r>
+                    <w:r>
+                      <w:rPr>
+                        <w:noProof/>
+                      </w:rPr>
+                      <w:t xml:space="preserve">vol. 30, p. 105400, June 2020. </w:t>
                     </w:r>
                   </w:p>
                 </w:tc>
               </w:tr>
               <w:tr>
                 <w:trPr>
-                  <w:divId w:val="1112819109"/>
+                  <w:divId w:val="1007949362"/>
                   <w:tblCellSpacing w:w="15" w:type="dxa"/>
                 </w:trPr>
                 <w:tc>
@@ -4339,7 +4337,7 @@
                       <w:rPr>
                         <w:noProof/>
                       </w:rPr>
-                      <w:t xml:space="preserve">K. Bojan , Z. Apostolis , W. George and E. Claudia , "Deep Learning for Classification of Malware," 2016. </w:t>
+                      <w:t xml:space="preserve">D. Liu, P. Ning and W. Du, "Detecting Malicious Beacon Nodes for Secure Location Discovery in Wireless Sensor Networks," 2009. </w:t>
                     </w:r>
                   </w:p>
                 </w:tc>
@@ -4347,7 +4345,7 @@
             </w:tbl>
             <w:p>
               <w:pPr>
-                <w:divId w:val="1112819109"/>
+                <w:divId w:val="1007949362"/>
                 <w:rPr>
                   <w:noProof/>
                 </w:rPr>
@@ -6514,36 +6512,6 @@
 <file path=customXml/item1.xml><?xml version="1.0" encoding="utf-8"?>
 <b:Sources xmlns:b="http://schemas.openxmlformats.org/officeDocument/2006/bibliography" xmlns="http://schemas.openxmlformats.org/officeDocument/2006/bibliography" SelectedStyle="\IEEE2006OfficeOnline.xsl" StyleName="IEEE" Version="2006">
   <b:Source>
-    <b:Tag>Boj16</b:Tag>
-    <b:SourceType>JournalArticle</b:SourceType>
-    <b:Guid>{82E25A61-E291-4372-90B5-E4B7EAE25753}</b:Guid>
-    <b:Title>Deep Learning for Classification of Malware</b:Title>
-    <b:Year>2016</b:Year>
-    <b:Author>
-      <b:Author>
-        <b:NameList>
-          <b:Person>
-            <b:Last>Bojan </b:Last>
-            <b:First>Kolosnjaji</b:First>
-          </b:Person>
-          <b:Person>
-            <b:Last>Apostolis </b:Last>
-            <b:First>Zarras</b:First>
-          </b:Person>
-          <b:Person>
-            <b:Last>George </b:Last>
-            <b:First>Webster</b:First>
-          </b:Person>
-          <b:Person>
-            <b:Last>Claudia </b:Last>
-            <b:First>Eckert</b:First>
-          </b:Person>
-        </b:NameList>
-      </b:Author>
-    </b:Author>
-    <b:RefOrder>30</b:RefOrder>
-  </b:Source>
-  <b:Source>
     <b:Year>2019</b:Year>
     <b:Volume>95</b:Volume>
     <b:BIBTEX_Entry>article</b:BIBTEX_Entry>
@@ -6577,7 +6545,7 @@
     <b:Pages>548–559</b:Pages>
     <b:Month>June</b:Month>
     <b:JournalName>Future Generation Computer Systems</b:JournalName>
-    <b:RefOrder>13</b:RefOrder>
+    <b:RefOrder>14</b:RefOrder>
   </b:Source>
   <b:Source>
     <b:Year>2020</b:Year>
@@ -6611,7 +6579,7 @@
     <b:Pages>105400</b:Pages>
     <b:Month>June</b:Month>
     <b:JournalName>Data in Brief</b:JournalName>
-    <b:RefOrder>28</b:RefOrder>
+    <b:RefOrder>29</b:RefOrder>
   </b:Source>
   <b:Source>
     <b:BIBTEX_Copyright>Creative Commons Attribution Non Commercial Share Alike 4.0 International</b:BIBTEX_Copyright>
@@ -6708,7 +6676,7 @@
     <b:Month>May</b:Month>
     <b:JournalName>IEEE Transactions on Information Forensics and Security</b:JournalName>
     <b:Number>5</b:Number>
-    <b:RefOrder>17</b:RefOrder>
+    <b:RefOrder>18</b:RefOrder>
   </b:Source>
   <b:Source>
     <b:Year>2019</b:Year>
@@ -6744,7 +6712,7 @@
     </b:Author>
     <b:Pages>125–160</b:Pages>
     <b:ConferenceName>Advanced Sciences and Technologies for Security Applications</b:ConferenceName>
-    <b:RefOrder>19</b:RefOrder>
+    <b:RefOrder>20</b:RefOrder>
   </b:Source>
   <b:Source>
     <b:Year>2021</b:Year>
@@ -6773,7 +6741,7 @@
     <b:Pages>147–159</b:Pages>
     <b:Month>July</b:Month>
     <b:ConferenceName>Mobile Computing and Sustainable Informatics</b:ConferenceName>
-    <b:RefOrder>23</b:RefOrder>
+    <b:RefOrder>24</b:RefOrder>
   </b:Source>
   <b:Source>
     <b:BIBTEX_Copyright>arXiv.org perpetual, non-exclusive license</b:BIBTEX_Copyright>
@@ -6807,7 +6775,7 @@
         </b:NameList>
       </b:Author>
     </b:Author>
-    <b:RefOrder>12</b:RefOrder>
+    <b:RefOrder>13</b:RefOrder>
   </b:Source>
   <b:Source>
     <b:BIBTEX_Copyright>arXiv.org perpetual, non-exclusive license</b:BIBTEX_Copyright>
@@ -6868,7 +6836,7 @@
         </b:NameList>
       </b:Author>
     </b:Author>
-    <b:RefOrder>14</b:RefOrder>
+    <b:RefOrder>15</b:RefOrder>
   </b:Source>
   <b:Source>
     <b:BIBTEX_Copyright>arXiv.org perpetual, non-exclusive license</b:BIBTEX_Copyright>
@@ -6898,7 +6866,7 @@
         </b:NameList>
       </b:Author>
     </b:Author>
-    <b:RefOrder>11</b:RefOrder>
+    <b:RefOrder>12</b:RefOrder>
   </b:Source>
   <b:Source>
     <b:Year>2020</b:Year>
@@ -6929,7 +6897,7 @@
     </b:Author>
     <b:Month>June</b:Month>
     <b:ConferenceName>2020 International Conference on Big Data, Artificial Intelligence and Internet of Things Engineering (ICBAIE)</b:ConferenceName>
-    <b:RefOrder>27</b:RefOrder>
+    <b:RefOrder>28</b:RefOrder>
   </b:Source>
   <b:Source>
     <b:Year>2021</b:Year>
@@ -6956,7 +6924,7 @@
     </b:Author>
     <b:Pages>122532–122547</b:Pages>
     <b:JournalName>IEEE Access</b:JournalName>
-    <b:RefOrder>24</b:RefOrder>
+    <b:RefOrder>25</b:RefOrder>
   </b:Source>
   <b:Source>
     <b:Year>2020</b:Year>
@@ -6992,7 +6960,7 @@
     </b:Author>
     <b:JournalName>International Journal of Advanced Computer Science and Applications</b:JournalName>
     <b:Number>5</b:Number>
-    <b:RefOrder>20</b:RefOrder>
+    <b:RefOrder>21</b:RefOrder>
   </b:Source>
   <b:Source>
     <b:Year>2021</b:Year>
@@ -7026,7 +6994,7 @@
     <b:Month>March</b:Month>
     <b:JournalName>Neural Computing and Applications</b:JournalName>
     <b:Number>18</b:Number>
-    <b:RefOrder>25</b:RefOrder>
+    <b:RefOrder>26</b:RefOrder>
   </b:Source>
   <b:Source>
     <b:Year>2017</b:Year>
@@ -7053,7 +7021,7 @@
     </b:Author>
     <b:Month>January</b:Month>
     <b:ConferenceName>Proceedings of the 11th International Conference on Ubiquitous Information Management and Communication</b:ConferenceName>
-    <b:RefOrder>15</b:RefOrder>
+    <b:RefOrder>16</b:RefOrder>
   </b:Source>
   <b:Source>
     <b:BIBTEX_Copyright>Creative Commons Attribution 4.0 International</b:BIBTEX_Copyright>
@@ -7085,7 +7053,7 @@
         </b:NameList>
       </b:Author>
     </b:Author>
-    <b:RefOrder>22</b:RefOrder>
+    <b:RefOrder>23</b:RefOrder>
   </b:Source>
   <b:Source>
     <b:BIBTEX_Copyright>arXiv.org perpetual, non-exclusive license</b:BIBTEX_Copyright>
@@ -7146,7 +7114,7 @@
     </b:Author>
     <b:Month>May</b:Month>
     <b:ConferenceName>2017 International Joint Conference on Neural Networks (IJCNN)</b:ConferenceName>
-    <b:RefOrder>16</b:RefOrder>
+    <b:RefOrder>17</b:RefOrder>
   </b:Source>
   <b:Source>
     <b:Year>2016</b:Year>
@@ -7204,7 +7172,7 @@
         </b:NameList>
       </b:Author>
     </b:Author>
-    <b:RefOrder>18</b:RefOrder>
+    <b:RefOrder>19</b:RefOrder>
   </b:Source>
   <b:Source>
     <b:Year>2017</b:Year>
@@ -7351,7 +7319,7 @@
         </b:NameList>
       </b:Author>
     </b:Author>
-    <b:RefOrder>21</b:RefOrder>
+    <b:RefOrder>22</b:RefOrder>
   </b:Source>
   <b:Source>
     <b:Tag>Don09</b:Tag>
@@ -7377,7 +7345,7 @@
     </b:Author>
     <b:Title>Detecting Malicious Beacon Nodes for Secure Location Discovery in Wireless Sensor Networks</b:Title>
     <b:Year>2009</b:Year>
-    <b:RefOrder>29</b:RefOrder>
+    <b:RefOrder>30</b:RefOrder>
   </b:Source>
   <b:Source>
     <b:Tag>PTe10</b:Tag>
@@ -7455,13 +7423,39 @@
     </b:Author>
     <b:Title>From NLP (Natural Language Processing) to MLP (Machine Language Processing)</b:Title>
     <b:Year>2010</b:Year>
-    <b:RefOrder>26</b:RefOrder>
+    <b:RefOrder>27</b:RefOrder>
+  </b:Source>
+  <b:Source>
+    <b:Tag>PTe103</b:Tag>
+    <b:SourceType>JournalArticle</b:SourceType>
+    <b:Guid>{5C14DA74-4F93-4CD6-9F1B-97A55D1D1D2C}</b:Guid>
+    <b:Author>
+      <b:Author>
+        <b:NameList>
+          <b:Person>
+            <b:Last>Teufl</b:Last>
+            <b:First>P.</b:First>
+          </b:Person>
+          <b:Person>
+            <b:Last>Payer</b:Last>
+            <b:First>U.</b:First>
+          </b:Person>
+          <b:Person>
+            <b:Last>Lackner</b:Last>
+            <b:First>G.</b:First>
+          </b:Person>
+        </b:NameList>
+      </b:Author>
+    </b:Author>
+    <b:Title>From NLP (Natural Language Processing) to MLP (Machine Language Processing)</b:Title>
+    <b:Year>2010</b:Year>
+    <b:RefOrder>11</b:RefOrder>
   </b:Source>
 </b:Sources>
 </file>
 
 <file path=customXml/itemProps1.xml><?xml version="1.0" encoding="utf-8"?>
-<ds:datastoreItem xmlns:ds="http://schemas.openxmlformats.org/officeDocument/2006/customXml" ds:itemID="{94AD4DE9-33D2-49FB-9568-FACAB9011C23}">
+<ds:datastoreItem xmlns:ds="http://schemas.openxmlformats.org/officeDocument/2006/customXml" ds:itemID="{A35CC65B-EBC5-4B82-B55F-B92FE231722C}">
   <ds:schemaRefs>
     <ds:schemaRef ds:uri="http://schemas.openxmlformats.org/officeDocument/2006/bibliography"/>
   </ds:schemaRefs>

</xml_diff>